<commit_message>
product(stock, image) return policy
</commit_message>
<xml_diff>
--- a/docs/rapport/Rapport PFE.docx
+++ b/docs/rapport/Rapport PFE.docx
@@ -1,11 +1,11 @@
 
 <file path=word/document.xml><?xml version="1.0" encoding="utf-8"?>
-<w:document xmlns:wpc="http://schemas.microsoft.com/office/word/2010/wordprocessingCanvas" xmlns:cx="http://schemas.microsoft.com/office/drawing/2014/chartex" xmlns:cx1="http://schemas.microsoft.com/office/drawing/2015/9/8/chartex" xmlns:cx2="http://schemas.microsoft.com/office/drawing/2015/10/21/chartex" xmlns:cx3="http://schemas.microsoft.com/office/drawing/2016/5/9/chartex" xmlns:cx4="http://schemas.microsoft.com/office/drawing/2016/5/10/chartex" xmlns:cx5="http://schemas.microsoft.com/office/drawing/2016/5/11/chartex" xmlns:cx6="http://schemas.microsoft.com/office/drawing/2016/5/12/chartex" xmlns:cx7="http://schemas.microsoft.com/office/drawing/2016/5/13/chartex" xmlns:cx8="http://schemas.microsoft.com/office/drawing/2016/5/14/chartex" xmlns:mc="http://schemas.openxmlformats.org/markup-compatibility/2006" xmlns:aink="http://schemas.microsoft.com/office/drawing/2016/ink" xmlns:am3d="http://schemas.microsoft.com/office/drawing/2017/model3d" xmlns:o="urn:schemas-microsoft-com:office:office" xmlns:r="http://schemas.openxmlformats.org/officeDocument/2006/relationships" xmlns:m="http://schemas.openxmlformats.org/officeDocument/2006/math" xmlns:v="urn:schemas-microsoft-com:vml" xmlns:wp14="http://schemas.microsoft.com/office/word/2010/wordprocessingDrawing" xmlns:wp="http://schemas.openxmlformats.org/drawingml/2006/wordprocessingDrawing" xmlns:w10="urn:schemas-microsoft-com:office:word" xmlns:w="http://schemas.openxmlformats.org/wordprocessingml/2006/main" xmlns:w14="http://schemas.microsoft.com/office/word/2010/wordml" xmlns:w15="http://schemas.microsoft.com/office/word/2012/wordml" xmlns:w16cex="http://schemas.microsoft.com/office/word/2018/wordml/cex" xmlns:w16cid="http://schemas.microsoft.com/office/word/2016/wordml/cid" xmlns:w16="http://schemas.microsoft.com/office/word/2018/wordml" xmlns:w16se="http://schemas.microsoft.com/office/word/2015/wordml/symex" xmlns:wpg="http://schemas.microsoft.com/office/word/2010/wordprocessingGroup" xmlns:wpi="http://schemas.microsoft.com/office/word/2010/wordprocessingInk" xmlns:wne="http://schemas.microsoft.com/office/word/2006/wordml" xmlns:wps="http://schemas.microsoft.com/office/word/2010/wordprocessingShape" mc:Ignorable="w14 w15 w16se w16cid w16 w16cex wp14">
+<w:document xmlns:wpc="http://schemas.microsoft.com/office/word/2010/wordprocessingCanvas" xmlns:cx="http://schemas.microsoft.com/office/drawing/2014/chartex" xmlns:cx1="http://schemas.microsoft.com/office/drawing/2015/9/8/chartex" xmlns:cx2="http://schemas.microsoft.com/office/drawing/2015/10/21/chartex" xmlns:cx3="http://schemas.microsoft.com/office/drawing/2016/5/9/chartex" xmlns:cx4="http://schemas.microsoft.com/office/drawing/2016/5/10/chartex" xmlns:cx5="http://schemas.microsoft.com/office/drawing/2016/5/11/chartex" xmlns:cx6="http://schemas.microsoft.com/office/drawing/2016/5/12/chartex" xmlns:cx7="http://schemas.microsoft.com/office/drawing/2016/5/13/chartex" xmlns:cx8="http://schemas.microsoft.com/office/drawing/2016/5/14/chartex" xmlns:mc="http://schemas.openxmlformats.org/markup-compatibility/2006" xmlns:aink="http://schemas.microsoft.com/office/drawing/2016/ink" xmlns:am3d="http://schemas.microsoft.com/office/drawing/2017/model3d" xmlns:o="urn:schemas-microsoft-com:office:office" xmlns:r="http://schemas.openxmlformats.org/officeDocument/2006/relationships" xmlns:m="http://schemas.openxmlformats.org/officeDocument/2006/math" xmlns:v="urn:schemas-microsoft-com:vml" xmlns:wp14="http://schemas.microsoft.com/office/word/2010/wordprocessingDrawing" xmlns:wp="http://schemas.openxmlformats.org/drawingml/2006/wordprocessingDrawing" xmlns:w10="urn:schemas-microsoft-com:office:word" xmlns:w="http://schemas.openxmlformats.org/wordprocessingml/2006/main" xmlns:w14="http://schemas.microsoft.com/office/word/2010/wordml" xmlns:w15="http://schemas.microsoft.com/office/word/2012/wordml" xmlns:w16cex="http://schemas.microsoft.com/office/word/2018/wordml/cex" xmlns:w16cid="http://schemas.microsoft.com/office/word/2016/wordml/cid" xmlns:w16="http://schemas.microsoft.com/office/word/2018/wordml" xmlns:w16sdtdh="http://schemas.microsoft.com/office/word/2020/wordml/sdtdatahash" xmlns:w16se="http://schemas.microsoft.com/office/word/2015/wordml/symex" xmlns:wpg="http://schemas.microsoft.com/office/word/2010/wordprocessingGroup" xmlns:wpi="http://schemas.microsoft.com/office/word/2010/wordprocessingInk" xmlns:wne="http://schemas.microsoft.com/office/word/2006/wordml" xmlns:wps="http://schemas.microsoft.com/office/word/2010/wordprocessingShape" mc:Ignorable="w14 w15 w16se w16cid w16 w16cex w16sdtdh wp14">
   <w:body>
     <w:p>
       <w:pPr>
         <w:spacing w:line="360" w:lineRule="auto"/>
-        <w:jc w:val="center"/>
+        <w:jc w:val="lowKashida"/>
         <w:rPr>
           <w:rFonts w:ascii="Lato" w:hAnsi="Lato"/>
           <w:sz w:val="24"/>
@@ -24,7 +24,7 @@
     <w:p>
       <w:pPr>
         <w:spacing w:line="360" w:lineRule="auto"/>
-        <w:jc w:val="center"/>
+        <w:jc w:val="lowKashida"/>
         <w:rPr>
           <w:rFonts w:ascii="Lato" w:hAnsi="Lato"/>
           <w:sz w:val="24"/>
@@ -43,7 +43,7 @@
     <w:p>
       <w:pPr>
         <w:spacing w:line="360" w:lineRule="auto"/>
-        <w:jc w:val="center"/>
+        <w:jc w:val="lowKashida"/>
         <w:rPr>
           <w:rFonts w:ascii="Lato" w:hAnsi="Lato"/>
           <w:sz w:val="24"/>
@@ -62,43 +62,43 @@
     <w:p>
       <w:pPr>
         <w:spacing w:line="360" w:lineRule="auto"/>
-        <w:jc w:val="center"/>
-        <w:rPr>
-          <w:rFonts w:ascii="Lato" w:hAnsi="Lato"/>
-        </w:rPr>
-      </w:pPr>
-    </w:p>
-    <w:p>
-      <w:pPr>
-        <w:spacing w:line="360" w:lineRule="auto"/>
-        <w:jc w:val="center"/>
-        <w:rPr>
-          <w:rFonts w:ascii="Lato" w:hAnsi="Lato"/>
-        </w:rPr>
-      </w:pPr>
-    </w:p>
-    <w:p>
-      <w:pPr>
-        <w:spacing w:line="360" w:lineRule="auto"/>
-        <w:jc w:val="center"/>
-        <w:rPr>
-          <w:rFonts w:ascii="Lato" w:hAnsi="Lato"/>
-        </w:rPr>
-      </w:pPr>
-    </w:p>
-    <w:p>
-      <w:pPr>
-        <w:spacing w:line="360" w:lineRule="auto"/>
-        <w:jc w:val="center"/>
-        <w:rPr>
-          <w:rFonts w:ascii="Lato" w:hAnsi="Lato"/>
-        </w:rPr>
-      </w:pPr>
-    </w:p>
-    <w:p>
-      <w:pPr>
-        <w:spacing w:line="360" w:lineRule="auto"/>
-        <w:jc w:val="center"/>
+        <w:jc w:val="lowKashida"/>
+        <w:rPr>
+          <w:rFonts w:ascii="Lato" w:hAnsi="Lato"/>
+        </w:rPr>
+      </w:pPr>
+    </w:p>
+    <w:p>
+      <w:pPr>
+        <w:spacing w:line="360" w:lineRule="auto"/>
+        <w:jc w:val="lowKashida"/>
+        <w:rPr>
+          <w:rFonts w:ascii="Lato" w:hAnsi="Lato"/>
+        </w:rPr>
+      </w:pPr>
+    </w:p>
+    <w:p>
+      <w:pPr>
+        <w:spacing w:line="360" w:lineRule="auto"/>
+        <w:jc w:val="lowKashida"/>
+        <w:rPr>
+          <w:rFonts w:ascii="Lato" w:hAnsi="Lato"/>
+        </w:rPr>
+      </w:pPr>
+    </w:p>
+    <w:p>
+      <w:pPr>
+        <w:spacing w:line="360" w:lineRule="auto"/>
+        <w:jc w:val="lowKashida"/>
+        <w:rPr>
+          <w:rFonts w:ascii="Lato" w:hAnsi="Lato"/>
+        </w:rPr>
+      </w:pPr>
+    </w:p>
+    <w:p>
+      <w:pPr>
+        <w:spacing w:line="360" w:lineRule="auto"/>
+        <w:jc w:val="lowKashida"/>
         <w:rPr>
           <w:rFonts w:ascii="Lato" w:hAnsi="Lato"/>
           <w:b/>
@@ -161,7 +161,7 @@
     <w:p>
       <w:pPr>
         <w:spacing w:line="360" w:lineRule="auto"/>
-        <w:jc w:val="center"/>
+        <w:jc w:val="lowKashida"/>
         <w:rPr>
           <w:rFonts w:ascii="Lato" w:hAnsi="Lato"/>
           <w:b/>
@@ -174,7 +174,7 @@
     <w:p>
       <w:pPr>
         <w:spacing w:line="360" w:lineRule="auto"/>
-        <w:jc w:val="center"/>
+        <w:jc w:val="lowKashida"/>
         <w:rPr>
           <w:rFonts w:ascii="Lato" w:hAnsi="Lato"/>
           <w:sz w:val="44"/>
@@ -233,7 +233,7 @@
     <w:p>
       <w:pPr>
         <w:spacing w:line="360" w:lineRule="auto"/>
-        <w:jc w:val="center"/>
+        <w:jc w:val="lowKashida"/>
         <w:rPr>
           <w:rFonts w:ascii="Lato" w:hAnsi="Lato"/>
           <w:sz w:val="44"/>
@@ -244,7 +244,7 @@
     <w:p>
       <w:pPr>
         <w:spacing w:line="360" w:lineRule="auto"/>
-        <w:jc w:val="center"/>
+        <w:jc w:val="lowKashida"/>
         <w:rPr>
           <w:rFonts w:ascii="Lato" w:hAnsi="Lato"/>
           <w:sz w:val="24"/>
@@ -263,7 +263,7 @@
     <w:p>
       <w:pPr>
         <w:spacing w:line="360" w:lineRule="auto"/>
-        <w:jc w:val="center"/>
+        <w:jc w:val="lowKashida"/>
         <w:rPr>
           <w:rFonts w:ascii="Lato" w:hAnsi="Lato"/>
           <w:sz w:val="24"/>
@@ -340,8 +340,8 @@
         <w:jc w:val="lowKashida"/>
         <w:rPr>
           <w:rFonts w:ascii="Lato" w:hAnsi="Lato"/>
-          <w:sz w:val="44"/>
-          <w:szCs w:val="44"/>
+          <w:sz w:val="24"/>
+          <w:szCs w:val="24"/>
         </w:rPr>
       </w:pPr>
       <w:r>
@@ -364,39 +364,43 @@
         <w:rPr>
           <w:rFonts w:ascii="Lato" w:eastAsiaTheme="minorEastAsia" w:hAnsi="Lato"/>
           <w:noProof/>
+          <w:sz w:val="24"/>
+          <w:szCs w:val="24"/>
           <w:lang w:val="en-US"/>
         </w:rPr>
       </w:pPr>
       <w:r>
         <w:rPr>
           <w:rFonts w:ascii="Lato" w:hAnsi="Lato"/>
-          <w:sz w:val="44"/>
-          <w:szCs w:val="44"/>
+          <w:sz w:val="24"/>
+          <w:szCs w:val="24"/>
         </w:rPr>
         <w:fldChar w:fldCharType="begin"/>
       </w:r>
       <w:r>
         <w:rPr>
           <w:rFonts w:ascii="Lato" w:hAnsi="Lato"/>
-          <w:sz w:val="44"/>
-          <w:szCs w:val="44"/>
+          <w:sz w:val="24"/>
+          <w:szCs w:val="24"/>
         </w:rPr>
         <w:instrText xml:space="preserve"> TOC \h \z \c "Figure" </w:instrText>
       </w:r>
       <w:r>
         <w:rPr>
           <w:rFonts w:ascii="Lato" w:hAnsi="Lato"/>
-          <w:sz w:val="44"/>
-          <w:szCs w:val="44"/>
+          <w:sz w:val="24"/>
+          <w:szCs w:val="24"/>
         </w:rPr>
         <w:fldChar w:fldCharType="separate"/>
       </w:r>
-      <w:hyperlink w:anchor="_Toc68669024" w:history="1">
+      <w:hyperlink w:anchor="_Toc71469227" w:history="1">
         <w:r>
           <w:rPr>
             <w:rStyle w:val="Hyperlink"/>
             <w:rFonts w:ascii="Lato" w:hAnsi="Lato"/>
             <w:noProof/>
+            <w:sz w:val="24"/>
+            <w:szCs w:val="24"/>
           </w:rPr>
           <w:t>Figure 1</w:t>
         </w:r>
@@ -405,6 +409,8 @@
             <w:rStyle w:val="Hyperlink"/>
             <w:rFonts w:ascii="Lato" w:hAnsi="Lato"/>
             <w:noProof/>
+            <w:sz w:val="24"/>
+            <w:szCs w:val="24"/>
             <w:lang w:val="en-US"/>
           </w:rPr>
           <w:t>: logo enterprise</w:t>
@@ -414,6 +420,8 @@
             <w:rFonts w:ascii="Lato" w:hAnsi="Lato"/>
             <w:noProof/>
             <w:webHidden/>
+            <w:sz w:val="24"/>
+            <w:szCs w:val="24"/>
           </w:rPr>
           <w:tab/>
         </w:r>
@@ -422,6 +430,8 @@
             <w:rFonts w:ascii="Lato" w:hAnsi="Lato"/>
             <w:noProof/>
             <w:webHidden/>
+            <w:sz w:val="24"/>
+            <w:szCs w:val="24"/>
           </w:rPr>
           <w:fldChar w:fldCharType="begin"/>
         </w:r>
@@ -430,14 +440,18 @@
             <w:rFonts w:ascii="Lato" w:hAnsi="Lato"/>
             <w:noProof/>
             <w:webHidden/>
+            <w:sz w:val="24"/>
+            <w:szCs w:val="24"/>
           </w:rPr>
-          <w:instrText xml:space="preserve"> PAGEREF _Toc68669024 \h </w:instrText>
+          <w:instrText xml:space="preserve"> PAGEREF _Toc71469227 \h </w:instrText>
         </w:r>
         <w:r>
           <w:rPr>
             <w:rFonts w:ascii="Lato" w:hAnsi="Lato"/>
             <w:noProof/>
             <w:webHidden/>
+            <w:sz w:val="24"/>
+            <w:szCs w:val="24"/>
           </w:rPr>
         </w:r>
         <w:r>
@@ -445,6 +459,8 @@
             <w:rFonts w:ascii="Lato" w:hAnsi="Lato"/>
             <w:noProof/>
             <w:webHidden/>
+            <w:sz w:val="24"/>
+            <w:szCs w:val="24"/>
           </w:rPr>
           <w:fldChar w:fldCharType="separate"/>
         </w:r>
@@ -453,6 +469,8 @@
             <w:rFonts w:ascii="Lato" w:hAnsi="Lato"/>
             <w:noProof/>
             <w:webHidden/>
+            <w:sz w:val="24"/>
+            <w:szCs w:val="24"/>
           </w:rPr>
           <w:t>4</w:t>
         </w:r>
@@ -461,6 +479,8 @@
             <w:rFonts w:ascii="Lato" w:hAnsi="Lato"/>
             <w:noProof/>
             <w:webHidden/>
+            <w:sz w:val="24"/>
+            <w:szCs w:val="24"/>
           </w:rPr>
           <w:fldChar w:fldCharType="end"/>
         </w:r>
@@ -476,15 +496,19 @@
         <w:rPr>
           <w:rFonts w:ascii="Lato" w:eastAsiaTheme="minorEastAsia" w:hAnsi="Lato"/>
           <w:noProof/>
+          <w:sz w:val="24"/>
+          <w:szCs w:val="24"/>
           <w:lang w:val="en-US"/>
         </w:rPr>
       </w:pPr>
-      <w:hyperlink w:anchor="_Toc68669025" w:history="1">
+      <w:hyperlink w:anchor="_Toc71469228" w:history="1">
         <w:r>
           <w:rPr>
             <w:rStyle w:val="Hyperlink"/>
             <w:rFonts w:ascii="Lato" w:hAnsi="Lato"/>
             <w:noProof/>
+            <w:sz w:val="24"/>
+            <w:szCs w:val="24"/>
           </w:rPr>
           <w:t>Figure 2: logo MedEspoir shop</w:t>
         </w:r>
@@ -493,6 +517,8 @@
             <w:rFonts w:ascii="Lato" w:hAnsi="Lato"/>
             <w:noProof/>
             <w:webHidden/>
+            <w:sz w:val="24"/>
+            <w:szCs w:val="24"/>
           </w:rPr>
           <w:tab/>
         </w:r>
@@ -501,6 +527,8 @@
             <w:rFonts w:ascii="Lato" w:hAnsi="Lato"/>
             <w:noProof/>
             <w:webHidden/>
+            <w:sz w:val="24"/>
+            <w:szCs w:val="24"/>
           </w:rPr>
           <w:fldChar w:fldCharType="begin"/>
         </w:r>
@@ -509,14 +537,18 @@
             <w:rFonts w:ascii="Lato" w:hAnsi="Lato"/>
             <w:noProof/>
             <w:webHidden/>
+            <w:sz w:val="24"/>
+            <w:szCs w:val="24"/>
           </w:rPr>
-          <w:instrText xml:space="preserve"> PAGEREF _Toc68669025 \h </w:instrText>
+          <w:instrText xml:space="preserve"> PAGEREF _Toc71469228 \h </w:instrText>
         </w:r>
         <w:r>
           <w:rPr>
             <w:rFonts w:ascii="Lato" w:hAnsi="Lato"/>
             <w:noProof/>
             <w:webHidden/>
+            <w:sz w:val="24"/>
+            <w:szCs w:val="24"/>
           </w:rPr>
         </w:r>
         <w:r>
@@ -524,6 +556,8 @@
             <w:rFonts w:ascii="Lato" w:hAnsi="Lato"/>
             <w:noProof/>
             <w:webHidden/>
+            <w:sz w:val="24"/>
+            <w:szCs w:val="24"/>
           </w:rPr>
           <w:fldChar w:fldCharType="separate"/>
         </w:r>
@@ -532,6 +566,8 @@
             <w:rFonts w:ascii="Lato" w:hAnsi="Lato"/>
             <w:noProof/>
             <w:webHidden/>
+            <w:sz w:val="24"/>
+            <w:szCs w:val="24"/>
           </w:rPr>
           <w:t>6</w:t>
         </w:r>
@@ -540,6 +576,8 @@
             <w:rFonts w:ascii="Lato" w:hAnsi="Lato"/>
             <w:noProof/>
             <w:webHidden/>
+            <w:sz w:val="24"/>
+            <w:szCs w:val="24"/>
           </w:rPr>
           <w:fldChar w:fldCharType="end"/>
         </w:r>
@@ -555,15 +593,19 @@
         <w:rPr>
           <w:rFonts w:ascii="Lato" w:eastAsiaTheme="minorEastAsia" w:hAnsi="Lato"/>
           <w:noProof/>
+          <w:sz w:val="24"/>
+          <w:szCs w:val="24"/>
           <w:lang w:val="en-US"/>
         </w:rPr>
       </w:pPr>
-      <w:hyperlink w:anchor="_Toc68669026" w:history="1">
+      <w:hyperlink w:anchor="_Toc71469229" w:history="1">
         <w:r>
           <w:rPr>
             <w:rStyle w:val="Hyperlink"/>
             <w:rFonts w:ascii="Lato" w:hAnsi="Lato"/>
             <w:noProof/>
+            <w:sz w:val="24"/>
+            <w:szCs w:val="24"/>
           </w:rPr>
           <w:t>Figure 3: cycle de vie de méthode Scrum</w:t>
         </w:r>
@@ -572,6 +614,8 @@
             <w:rFonts w:ascii="Lato" w:hAnsi="Lato"/>
             <w:noProof/>
             <w:webHidden/>
+            <w:sz w:val="24"/>
+            <w:szCs w:val="24"/>
           </w:rPr>
           <w:tab/>
         </w:r>
@@ -580,6 +624,8 @@
             <w:rFonts w:ascii="Lato" w:hAnsi="Lato"/>
             <w:noProof/>
             <w:webHidden/>
+            <w:sz w:val="24"/>
+            <w:szCs w:val="24"/>
           </w:rPr>
           <w:fldChar w:fldCharType="begin"/>
         </w:r>
@@ -588,14 +634,18 @@
             <w:rFonts w:ascii="Lato" w:hAnsi="Lato"/>
             <w:noProof/>
             <w:webHidden/>
+            <w:sz w:val="24"/>
+            <w:szCs w:val="24"/>
           </w:rPr>
-          <w:instrText xml:space="preserve"> PAGEREF _Toc68669026 \h </w:instrText>
+          <w:instrText xml:space="preserve"> PAGEREF _Toc71469229 \h </w:instrText>
         </w:r>
         <w:r>
           <w:rPr>
             <w:rFonts w:ascii="Lato" w:hAnsi="Lato"/>
             <w:noProof/>
             <w:webHidden/>
+            <w:sz w:val="24"/>
+            <w:szCs w:val="24"/>
           </w:rPr>
         </w:r>
         <w:r>
@@ -603,6 +653,8 @@
             <w:rFonts w:ascii="Lato" w:hAnsi="Lato"/>
             <w:noProof/>
             <w:webHidden/>
+            <w:sz w:val="24"/>
+            <w:szCs w:val="24"/>
           </w:rPr>
           <w:fldChar w:fldCharType="separate"/>
         </w:r>
@@ -611,6 +663,8 @@
             <w:rFonts w:ascii="Lato" w:hAnsi="Lato"/>
             <w:noProof/>
             <w:webHidden/>
+            <w:sz w:val="24"/>
+            <w:szCs w:val="24"/>
           </w:rPr>
           <w:t>10</w:t>
         </w:r>
@@ -619,6 +673,8 @@
             <w:rFonts w:ascii="Lato" w:hAnsi="Lato"/>
             <w:noProof/>
             <w:webHidden/>
+            <w:sz w:val="24"/>
+            <w:szCs w:val="24"/>
           </w:rPr>
           <w:fldChar w:fldCharType="end"/>
         </w:r>
@@ -634,15 +690,19 @@
         <w:rPr>
           <w:rFonts w:ascii="Lato" w:eastAsiaTheme="minorEastAsia" w:hAnsi="Lato"/>
           <w:noProof/>
+          <w:sz w:val="24"/>
+          <w:szCs w:val="24"/>
           <w:lang w:val="en-US"/>
         </w:rPr>
       </w:pPr>
-      <w:hyperlink w:anchor="_Toc68669027" w:history="1">
+      <w:hyperlink w:anchor="_Toc71469230" w:history="1">
         <w:r>
           <w:rPr>
             <w:rStyle w:val="Hyperlink"/>
             <w:rFonts w:ascii="Lato" w:hAnsi="Lato"/>
             <w:noProof/>
+            <w:sz w:val="24"/>
+            <w:szCs w:val="24"/>
           </w:rPr>
           <w:t>Figure 4</w:t>
         </w:r>
@@ -651,6 +711,8 @@
             <w:rStyle w:val="Hyperlink"/>
             <w:rFonts w:ascii="Lato" w:hAnsi="Lato"/>
             <w:noProof/>
+            <w:sz w:val="24"/>
+            <w:szCs w:val="24"/>
             <w:lang w:val="en-US"/>
           </w:rPr>
           <w:t>: Azure DevOps</w:t>
@@ -660,6 +722,8 @@
             <w:rFonts w:ascii="Lato" w:hAnsi="Lato"/>
             <w:noProof/>
             <w:webHidden/>
+            <w:sz w:val="24"/>
+            <w:szCs w:val="24"/>
           </w:rPr>
           <w:tab/>
         </w:r>
@@ -668,6 +732,8 @@
             <w:rFonts w:ascii="Lato" w:hAnsi="Lato"/>
             <w:noProof/>
             <w:webHidden/>
+            <w:sz w:val="24"/>
+            <w:szCs w:val="24"/>
           </w:rPr>
           <w:fldChar w:fldCharType="begin"/>
         </w:r>
@@ -676,14 +742,18 @@
             <w:rFonts w:ascii="Lato" w:hAnsi="Lato"/>
             <w:noProof/>
             <w:webHidden/>
+            <w:sz w:val="24"/>
+            <w:szCs w:val="24"/>
           </w:rPr>
-          <w:instrText xml:space="preserve"> PAGEREF _Toc68669027 \h </w:instrText>
+          <w:instrText xml:space="preserve"> PAGEREF _Toc71469230 \h </w:instrText>
         </w:r>
         <w:r>
           <w:rPr>
             <w:rFonts w:ascii="Lato" w:hAnsi="Lato"/>
             <w:noProof/>
             <w:webHidden/>
+            <w:sz w:val="24"/>
+            <w:szCs w:val="24"/>
           </w:rPr>
         </w:r>
         <w:r>
@@ -691,6 +761,8 @@
             <w:rFonts w:ascii="Lato" w:hAnsi="Lato"/>
             <w:noProof/>
             <w:webHidden/>
+            <w:sz w:val="24"/>
+            <w:szCs w:val="24"/>
           </w:rPr>
           <w:fldChar w:fldCharType="separate"/>
         </w:r>
@@ -699,6 +771,8 @@
             <w:rFonts w:ascii="Lato" w:hAnsi="Lato"/>
             <w:noProof/>
             <w:webHidden/>
+            <w:sz w:val="24"/>
+            <w:szCs w:val="24"/>
           </w:rPr>
           <w:t>11</w:t>
         </w:r>
@@ -707,6 +781,8 @@
             <w:rFonts w:ascii="Lato" w:hAnsi="Lato"/>
             <w:noProof/>
             <w:webHidden/>
+            <w:sz w:val="24"/>
+            <w:szCs w:val="24"/>
           </w:rPr>
           <w:fldChar w:fldCharType="end"/>
         </w:r>
@@ -722,15 +798,19 @@
         <w:rPr>
           <w:rFonts w:ascii="Lato" w:eastAsiaTheme="minorEastAsia" w:hAnsi="Lato"/>
           <w:noProof/>
+          <w:sz w:val="24"/>
+          <w:szCs w:val="24"/>
           <w:lang w:val="en-US"/>
         </w:rPr>
       </w:pPr>
-      <w:hyperlink w:anchor="_Toc68669028" w:history="1">
+      <w:hyperlink w:anchor="_Toc71469231" w:history="1">
         <w:r>
           <w:rPr>
             <w:rStyle w:val="Hyperlink"/>
             <w:rFonts w:ascii="Lato" w:hAnsi="Lato"/>
             <w:noProof/>
+            <w:sz w:val="24"/>
+            <w:szCs w:val="24"/>
           </w:rPr>
           <w:t>Figure 5: prototype home page</w:t>
         </w:r>
@@ -739,6 +819,8 @@
             <w:rFonts w:ascii="Lato" w:hAnsi="Lato"/>
             <w:noProof/>
             <w:webHidden/>
+            <w:sz w:val="24"/>
+            <w:szCs w:val="24"/>
           </w:rPr>
           <w:tab/>
         </w:r>
@@ -747,6 +829,8 @@
             <w:rFonts w:ascii="Lato" w:hAnsi="Lato"/>
             <w:noProof/>
             <w:webHidden/>
+            <w:sz w:val="24"/>
+            <w:szCs w:val="24"/>
           </w:rPr>
           <w:fldChar w:fldCharType="begin"/>
         </w:r>
@@ -755,14 +839,18 @@
             <w:rFonts w:ascii="Lato" w:hAnsi="Lato"/>
             <w:noProof/>
             <w:webHidden/>
+            <w:sz w:val="24"/>
+            <w:szCs w:val="24"/>
           </w:rPr>
-          <w:instrText xml:space="preserve"> PAGEREF _Toc68669028 \h </w:instrText>
+          <w:instrText xml:space="preserve"> PAGEREF _Toc71469231 \h </w:instrText>
         </w:r>
         <w:r>
           <w:rPr>
             <w:rFonts w:ascii="Lato" w:hAnsi="Lato"/>
             <w:noProof/>
             <w:webHidden/>
+            <w:sz w:val="24"/>
+            <w:szCs w:val="24"/>
           </w:rPr>
         </w:r>
         <w:r>
@@ -770,6 +858,8 @@
             <w:rFonts w:ascii="Lato" w:hAnsi="Lato"/>
             <w:noProof/>
             <w:webHidden/>
+            <w:sz w:val="24"/>
+            <w:szCs w:val="24"/>
           </w:rPr>
           <w:fldChar w:fldCharType="separate"/>
         </w:r>
@@ -778,6 +868,8 @@
             <w:rFonts w:ascii="Lato" w:hAnsi="Lato"/>
             <w:noProof/>
             <w:webHidden/>
+            <w:sz w:val="24"/>
+            <w:szCs w:val="24"/>
           </w:rPr>
           <w:t>16</w:t>
         </w:r>
@@ -786,6 +878,8 @@
             <w:rFonts w:ascii="Lato" w:hAnsi="Lato"/>
             <w:noProof/>
             <w:webHidden/>
+            <w:sz w:val="24"/>
+            <w:szCs w:val="24"/>
           </w:rPr>
           <w:fldChar w:fldCharType="end"/>
         </w:r>
@@ -801,23 +895,29 @@
         <w:rPr>
           <w:rFonts w:ascii="Lato" w:eastAsiaTheme="minorEastAsia" w:hAnsi="Lato"/>
           <w:noProof/>
+          <w:sz w:val="24"/>
+          <w:szCs w:val="24"/>
           <w:lang w:val="en-US"/>
         </w:rPr>
       </w:pPr>
-      <w:hyperlink w:anchor="_Toc68669029" w:history="1">
+      <w:hyperlink w:anchor="_Toc71469232" w:history="1">
         <w:r>
           <w:rPr>
             <w:rStyle w:val="Hyperlink"/>
             <w:rFonts w:ascii="Lato" w:hAnsi="Lato"/>
             <w:noProof/>
+            <w:sz w:val="24"/>
+            <w:szCs w:val="24"/>
           </w:rPr>
-          <w:t>Figure 6: prototype example categories</w:t>
+          <w:t>Figure 6: prototype exemple catégories</w:t>
         </w:r>
         <w:r>
           <w:rPr>
             <w:rFonts w:ascii="Lato" w:hAnsi="Lato"/>
             <w:noProof/>
             <w:webHidden/>
+            <w:sz w:val="24"/>
+            <w:szCs w:val="24"/>
           </w:rPr>
           <w:tab/>
         </w:r>
@@ -826,6 +926,8 @@
             <w:rFonts w:ascii="Lato" w:hAnsi="Lato"/>
             <w:noProof/>
             <w:webHidden/>
+            <w:sz w:val="24"/>
+            <w:szCs w:val="24"/>
           </w:rPr>
           <w:fldChar w:fldCharType="begin"/>
         </w:r>
@@ -834,14 +936,18 @@
             <w:rFonts w:ascii="Lato" w:hAnsi="Lato"/>
             <w:noProof/>
             <w:webHidden/>
+            <w:sz w:val="24"/>
+            <w:szCs w:val="24"/>
           </w:rPr>
-          <w:instrText xml:space="preserve"> PAGEREF _Toc68669029 \h </w:instrText>
+          <w:instrText xml:space="preserve"> PAGEREF _Toc71469232 \h </w:instrText>
         </w:r>
         <w:r>
           <w:rPr>
             <w:rFonts w:ascii="Lato" w:hAnsi="Lato"/>
             <w:noProof/>
             <w:webHidden/>
+            <w:sz w:val="24"/>
+            <w:szCs w:val="24"/>
           </w:rPr>
         </w:r>
         <w:r>
@@ -849,6 +955,8 @@
             <w:rFonts w:ascii="Lato" w:hAnsi="Lato"/>
             <w:noProof/>
             <w:webHidden/>
+            <w:sz w:val="24"/>
+            <w:szCs w:val="24"/>
           </w:rPr>
           <w:fldChar w:fldCharType="separate"/>
         </w:r>
@@ -857,6 +965,8 @@
             <w:rFonts w:ascii="Lato" w:hAnsi="Lato"/>
             <w:noProof/>
             <w:webHidden/>
+            <w:sz w:val="24"/>
+            <w:szCs w:val="24"/>
           </w:rPr>
           <w:t>17</w:t>
         </w:r>
@@ -865,6 +975,8 @@
             <w:rFonts w:ascii="Lato" w:hAnsi="Lato"/>
             <w:noProof/>
             <w:webHidden/>
+            <w:sz w:val="24"/>
+            <w:szCs w:val="24"/>
           </w:rPr>
           <w:fldChar w:fldCharType="end"/>
         </w:r>
@@ -880,15 +992,19 @@
         <w:rPr>
           <w:rFonts w:ascii="Lato" w:eastAsiaTheme="minorEastAsia" w:hAnsi="Lato"/>
           <w:noProof/>
+          <w:sz w:val="24"/>
+          <w:szCs w:val="24"/>
           <w:lang w:val="en-US"/>
         </w:rPr>
       </w:pPr>
-      <w:hyperlink w:anchor="_Toc68669030" w:history="1">
+      <w:hyperlink w:anchor="_Toc71469233" w:history="1">
         <w:r>
           <w:rPr>
             <w:rStyle w:val="Hyperlink"/>
             <w:rFonts w:ascii="Lato" w:hAnsi="Lato"/>
             <w:noProof/>
+            <w:sz w:val="24"/>
+            <w:szCs w:val="24"/>
           </w:rPr>
           <w:t>Figure 7</w:t>
         </w:r>
@@ -897,6 +1013,8 @@
             <w:rStyle w:val="Hyperlink"/>
             <w:rFonts w:ascii="Lato" w:hAnsi="Lato"/>
             <w:noProof/>
+            <w:sz w:val="24"/>
+            <w:szCs w:val="24"/>
             <w:lang w:val="en-US"/>
           </w:rPr>
           <w:t>: prototype product</w:t>
@@ -906,6 +1024,8 @@
             <w:rFonts w:ascii="Lato" w:hAnsi="Lato"/>
             <w:noProof/>
             <w:webHidden/>
+            <w:sz w:val="24"/>
+            <w:szCs w:val="24"/>
           </w:rPr>
           <w:tab/>
         </w:r>
@@ -914,6 +1034,8 @@
             <w:rFonts w:ascii="Lato" w:hAnsi="Lato"/>
             <w:noProof/>
             <w:webHidden/>
+            <w:sz w:val="24"/>
+            <w:szCs w:val="24"/>
           </w:rPr>
           <w:fldChar w:fldCharType="begin"/>
         </w:r>
@@ -922,14 +1044,18 @@
             <w:rFonts w:ascii="Lato" w:hAnsi="Lato"/>
             <w:noProof/>
             <w:webHidden/>
+            <w:sz w:val="24"/>
+            <w:szCs w:val="24"/>
           </w:rPr>
-          <w:instrText xml:space="preserve"> PAGEREF _Toc68669030 \h </w:instrText>
+          <w:instrText xml:space="preserve"> PAGEREF _Toc71469233 \h </w:instrText>
         </w:r>
         <w:r>
           <w:rPr>
             <w:rFonts w:ascii="Lato" w:hAnsi="Lato"/>
             <w:noProof/>
             <w:webHidden/>
+            <w:sz w:val="24"/>
+            <w:szCs w:val="24"/>
           </w:rPr>
         </w:r>
         <w:r>
@@ -937,6 +1063,8 @@
             <w:rFonts w:ascii="Lato" w:hAnsi="Lato"/>
             <w:noProof/>
             <w:webHidden/>
+            <w:sz w:val="24"/>
+            <w:szCs w:val="24"/>
           </w:rPr>
           <w:fldChar w:fldCharType="separate"/>
         </w:r>
@@ -945,6 +1073,8 @@
             <w:rFonts w:ascii="Lato" w:hAnsi="Lato"/>
             <w:noProof/>
             <w:webHidden/>
+            <w:sz w:val="24"/>
+            <w:szCs w:val="24"/>
           </w:rPr>
           <w:t>18</w:t>
         </w:r>
@@ -953,6 +1083,8 @@
             <w:rFonts w:ascii="Lato" w:hAnsi="Lato"/>
             <w:noProof/>
             <w:webHidden/>
+            <w:sz w:val="24"/>
+            <w:szCs w:val="24"/>
           </w:rPr>
           <w:fldChar w:fldCharType="end"/>
         </w:r>
@@ -968,15 +1100,19 @@
         <w:rPr>
           <w:rFonts w:ascii="Lato" w:eastAsiaTheme="minorEastAsia" w:hAnsi="Lato"/>
           <w:noProof/>
+          <w:sz w:val="24"/>
+          <w:szCs w:val="24"/>
           <w:lang w:val="en-US"/>
         </w:rPr>
       </w:pPr>
-      <w:hyperlink w:anchor="_Toc68669031" w:history="1">
+      <w:hyperlink w:anchor="_Toc71469234" w:history="1">
         <w:r>
           <w:rPr>
             <w:rStyle w:val="Hyperlink"/>
             <w:rFonts w:ascii="Lato" w:hAnsi="Lato"/>
             <w:noProof/>
+            <w:sz w:val="24"/>
+            <w:szCs w:val="24"/>
           </w:rPr>
           <w:t>Figure 8: digramme de cas utilisation "client"</w:t>
         </w:r>
@@ -985,6 +1121,8 @@
             <w:rFonts w:ascii="Lato" w:hAnsi="Lato"/>
             <w:noProof/>
             <w:webHidden/>
+            <w:sz w:val="24"/>
+            <w:szCs w:val="24"/>
           </w:rPr>
           <w:tab/>
         </w:r>
@@ -993,6 +1131,8 @@
             <w:rFonts w:ascii="Lato" w:hAnsi="Lato"/>
             <w:noProof/>
             <w:webHidden/>
+            <w:sz w:val="24"/>
+            <w:szCs w:val="24"/>
           </w:rPr>
           <w:fldChar w:fldCharType="begin"/>
         </w:r>
@@ -1001,14 +1141,18 @@
             <w:rFonts w:ascii="Lato" w:hAnsi="Lato"/>
             <w:noProof/>
             <w:webHidden/>
+            <w:sz w:val="24"/>
+            <w:szCs w:val="24"/>
           </w:rPr>
-          <w:instrText xml:space="preserve"> PAGEREF _Toc68669031 \h </w:instrText>
+          <w:instrText xml:space="preserve"> PAGEREF _Toc71469234 \h </w:instrText>
         </w:r>
         <w:r>
           <w:rPr>
             <w:rFonts w:ascii="Lato" w:hAnsi="Lato"/>
             <w:noProof/>
             <w:webHidden/>
+            <w:sz w:val="24"/>
+            <w:szCs w:val="24"/>
           </w:rPr>
         </w:r>
         <w:r>
@@ -1016,6 +1160,8 @@
             <w:rFonts w:ascii="Lato" w:hAnsi="Lato"/>
             <w:noProof/>
             <w:webHidden/>
+            <w:sz w:val="24"/>
+            <w:szCs w:val="24"/>
           </w:rPr>
           <w:fldChar w:fldCharType="separate"/>
         </w:r>
@@ -1024,14 +1170,18 @@
             <w:rFonts w:ascii="Lato" w:hAnsi="Lato"/>
             <w:noProof/>
             <w:webHidden/>
+            <w:sz w:val="24"/>
+            <w:szCs w:val="24"/>
           </w:rPr>
-          <w:t>28</w:t>
+          <w:t>29</w:t>
         </w:r>
         <w:r>
           <w:rPr>
             <w:rFonts w:ascii="Lato" w:hAnsi="Lato"/>
             <w:noProof/>
             <w:webHidden/>
+            <w:sz w:val="24"/>
+            <w:szCs w:val="24"/>
           </w:rPr>
           <w:fldChar w:fldCharType="end"/>
         </w:r>
@@ -1047,15 +1197,19 @@
         <w:rPr>
           <w:rFonts w:ascii="Lato" w:eastAsiaTheme="minorEastAsia" w:hAnsi="Lato"/>
           <w:noProof/>
+          <w:sz w:val="24"/>
+          <w:szCs w:val="24"/>
           <w:lang w:val="en-US"/>
         </w:rPr>
       </w:pPr>
-      <w:hyperlink w:anchor="_Toc68669032" w:history="1">
+      <w:hyperlink w:anchor="_Toc71469235" w:history="1">
         <w:r>
           <w:rPr>
             <w:rStyle w:val="Hyperlink"/>
             <w:rFonts w:ascii="Lato" w:hAnsi="Lato"/>
             <w:noProof/>
+            <w:sz w:val="24"/>
+            <w:szCs w:val="24"/>
           </w:rPr>
           <w:t>Figure 9: digramme de cas utilisation "admin"</w:t>
         </w:r>
@@ -1064,6 +1218,8 @@
             <w:rFonts w:ascii="Lato" w:hAnsi="Lato"/>
             <w:noProof/>
             <w:webHidden/>
+            <w:sz w:val="24"/>
+            <w:szCs w:val="24"/>
           </w:rPr>
           <w:tab/>
         </w:r>
@@ -1072,6 +1228,8 @@
             <w:rFonts w:ascii="Lato" w:hAnsi="Lato"/>
             <w:noProof/>
             <w:webHidden/>
+            <w:sz w:val="24"/>
+            <w:szCs w:val="24"/>
           </w:rPr>
           <w:fldChar w:fldCharType="begin"/>
         </w:r>
@@ -1080,14 +1238,18 @@
             <w:rFonts w:ascii="Lato" w:hAnsi="Lato"/>
             <w:noProof/>
             <w:webHidden/>
+            <w:sz w:val="24"/>
+            <w:szCs w:val="24"/>
           </w:rPr>
-          <w:instrText xml:space="preserve"> PAGEREF _Toc68669032 \h </w:instrText>
+          <w:instrText xml:space="preserve"> PAGEREF _Toc71469235 \h </w:instrText>
         </w:r>
         <w:r>
           <w:rPr>
             <w:rFonts w:ascii="Lato" w:hAnsi="Lato"/>
             <w:noProof/>
             <w:webHidden/>
+            <w:sz w:val="24"/>
+            <w:szCs w:val="24"/>
           </w:rPr>
         </w:r>
         <w:r>
@@ -1095,6 +1257,8 @@
             <w:rFonts w:ascii="Lato" w:hAnsi="Lato"/>
             <w:noProof/>
             <w:webHidden/>
+            <w:sz w:val="24"/>
+            <w:szCs w:val="24"/>
           </w:rPr>
           <w:fldChar w:fldCharType="separate"/>
         </w:r>
@@ -1103,14 +1267,234 @@
             <w:rFonts w:ascii="Lato" w:hAnsi="Lato"/>
             <w:noProof/>
             <w:webHidden/>
+            <w:sz w:val="24"/>
+            <w:szCs w:val="24"/>
           </w:rPr>
-          <w:t>29</w:t>
+          <w:t>30</w:t>
         </w:r>
         <w:r>
           <w:rPr>
             <w:rFonts w:ascii="Lato" w:hAnsi="Lato"/>
             <w:noProof/>
             <w:webHidden/>
+            <w:sz w:val="24"/>
+            <w:szCs w:val="24"/>
+          </w:rPr>
+          <w:fldChar w:fldCharType="end"/>
+        </w:r>
+      </w:hyperlink>
+    </w:p>
+    <w:p>
+      <w:pPr>
+        <w:pStyle w:val="TableofFigures"/>
+        <w:tabs>
+          <w:tab w:val="right" w:leader="dot" w:pos="9350"/>
+        </w:tabs>
+        <w:spacing w:line="360" w:lineRule="auto"/>
+        <w:rPr>
+          <w:rFonts w:ascii="Lato" w:eastAsiaTheme="minorEastAsia" w:hAnsi="Lato"/>
+          <w:noProof/>
+          <w:sz w:val="24"/>
+          <w:szCs w:val="24"/>
+          <w:lang w:val="en-US"/>
+        </w:rPr>
+      </w:pPr>
+      <w:hyperlink w:anchor="_Toc71469236" w:history="1">
+        <w:r>
+          <w:rPr>
+            <w:rStyle w:val="Hyperlink"/>
+            <w:rFonts w:ascii="Lato" w:hAnsi="Lato"/>
+            <w:noProof/>
+            <w:sz w:val="24"/>
+            <w:szCs w:val="24"/>
+          </w:rPr>
+          <w:t>Figure 10</w:t>
+        </w:r>
+        <w:r>
+          <w:rPr>
+            <w:rStyle w:val="Hyperlink"/>
+            <w:rFonts w:ascii="Lato" w:hAnsi="Lato"/>
+            <w:noProof/>
+            <w:sz w:val="24"/>
+            <w:szCs w:val="24"/>
+            <w:lang w:val="en-US"/>
+          </w:rPr>
+          <w:t>: architecture physique</w:t>
+        </w:r>
+        <w:r>
+          <w:rPr>
+            <w:rFonts w:ascii="Lato" w:hAnsi="Lato"/>
+            <w:noProof/>
+            <w:webHidden/>
+            <w:sz w:val="24"/>
+            <w:szCs w:val="24"/>
+          </w:rPr>
+          <w:tab/>
+        </w:r>
+        <w:r>
+          <w:rPr>
+            <w:rFonts w:ascii="Lato" w:hAnsi="Lato"/>
+            <w:noProof/>
+            <w:webHidden/>
+            <w:sz w:val="24"/>
+            <w:szCs w:val="24"/>
+          </w:rPr>
+          <w:fldChar w:fldCharType="begin"/>
+        </w:r>
+        <w:r>
+          <w:rPr>
+            <w:rFonts w:ascii="Lato" w:hAnsi="Lato"/>
+            <w:noProof/>
+            <w:webHidden/>
+            <w:sz w:val="24"/>
+            <w:szCs w:val="24"/>
+          </w:rPr>
+          <w:instrText xml:space="preserve"> PAGEREF _Toc71469236 \h </w:instrText>
+        </w:r>
+        <w:r>
+          <w:rPr>
+            <w:rFonts w:ascii="Lato" w:hAnsi="Lato"/>
+            <w:noProof/>
+            <w:webHidden/>
+            <w:sz w:val="24"/>
+            <w:szCs w:val="24"/>
+          </w:rPr>
+        </w:r>
+        <w:r>
+          <w:rPr>
+            <w:rFonts w:ascii="Lato" w:hAnsi="Lato"/>
+            <w:noProof/>
+            <w:webHidden/>
+            <w:sz w:val="24"/>
+            <w:szCs w:val="24"/>
+          </w:rPr>
+          <w:fldChar w:fldCharType="separate"/>
+        </w:r>
+        <w:r>
+          <w:rPr>
+            <w:rFonts w:ascii="Lato" w:hAnsi="Lato"/>
+            <w:noProof/>
+            <w:webHidden/>
+            <w:sz w:val="24"/>
+            <w:szCs w:val="24"/>
+          </w:rPr>
+          <w:t>31</w:t>
+        </w:r>
+        <w:r>
+          <w:rPr>
+            <w:rFonts w:ascii="Lato" w:hAnsi="Lato"/>
+            <w:noProof/>
+            <w:webHidden/>
+            <w:sz w:val="24"/>
+            <w:szCs w:val="24"/>
+          </w:rPr>
+          <w:fldChar w:fldCharType="end"/>
+        </w:r>
+      </w:hyperlink>
+    </w:p>
+    <w:p>
+      <w:pPr>
+        <w:pStyle w:val="TableofFigures"/>
+        <w:tabs>
+          <w:tab w:val="right" w:leader="dot" w:pos="9350"/>
+        </w:tabs>
+        <w:spacing w:line="360" w:lineRule="auto"/>
+        <w:rPr>
+          <w:rFonts w:ascii="Lato" w:eastAsiaTheme="minorEastAsia" w:hAnsi="Lato"/>
+          <w:noProof/>
+          <w:sz w:val="24"/>
+          <w:szCs w:val="24"/>
+          <w:lang w:val="en-US"/>
+        </w:rPr>
+      </w:pPr>
+      <w:hyperlink w:anchor="_Toc71469237" w:history="1">
+        <w:r>
+          <w:rPr>
+            <w:rStyle w:val="Hyperlink"/>
+            <w:rFonts w:ascii="Lato" w:hAnsi="Lato"/>
+            <w:noProof/>
+            <w:sz w:val="24"/>
+            <w:szCs w:val="24"/>
+          </w:rPr>
+          <w:t>Figure 11</w:t>
+        </w:r>
+        <w:r>
+          <w:rPr>
+            <w:rStyle w:val="Hyperlink"/>
+            <w:rFonts w:ascii="Lato" w:hAnsi="Lato"/>
+            <w:noProof/>
+            <w:sz w:val="24"/>
+            <w:szCs w:val="24"/>
+            <w:lang w:val="en-US"/>
+          </w:rPr>
+          <w:t>: architecture logique</w:t>
+        </w:r>
+        <w:r>
+          <w:rPr>
+            <w:rFonts w:ascii="Lato" w:hAnsi="Lato"/>
+            <w:noProof/>
+            <w:webHidden/>
+            <w:sz w:val="24"/>
+            <w:szCs w:val="24"/>
+          </w:rPr>
+          <w:tab/>
+        </w:r>
+        <w:r>
+          <w:rPr>
+            <w:rFonts w:ascii="Lato" w:hAnsi="Lato"/>
+            <w:noProof/>
+            <w:webHidden/>
+            <w:sz w:val="24"/>
+            <w:szCs w:val="24"/>
+          </w:rPr>
+          <w:fldChar w:fldCharType="begin"/>
+        </w:r>
+        <w:r>
+          <w:rPr>
+            <w:rFonts w:ascii="Lato" w:hAnsi="Lato"/>
+            <w:noProof/>
+            <w:webHidden/>
+            <w:sz w:val="24"/>
+            <w:szCs w:val="24"/>
+          </w:rPr>
+          <w:instrText xml:space="preserve"> PAGEREF _Toc71469237 \h </w:instrText>
+        </w:r>
+        <w:r>
+          <w:rPr>
+            <w:rFonts w:ascii="Lato" w:hAnsi="Lato"/>
+            <w:noProof/>
+            <w:webHidden/>
+            <w:sz w:val="24"/>
+            <w:szCs w:val="24"/>
+          </w:rPr>
+        </w:r>
+        <w:r>
+          <w:rPr>
+            <w:rFonts w:ascii="Lato" w:hAnsi="Lato"/>
+            <w:noProof/>
+            <w:webHidden/>
+            <w:sz w:val="24"/>
+            <w:szCs w:val="24"/>
+          </w:rPr>
+          <w:fldChar w:fldCharType="separate"/>
+        </w:r>
+        <w:r>
+          <w:rPr>
+            <w:rFonts w:ascii="Lato" w:hAnsi="Lato"/>
+            <w:noProof/>
+            <w:webHidden/>
+            <w:sz w:val="24"/>
+            <w:szCs w:val="24"/>
+          </w:rPr>
+          <w:t>32</w:t>
+        </w:r>
+        <w:r>
+          <w:rPr>
+            <w:rFonts w:ascii="Lato" w:hAnsi="Lato"/>
+            <w:noProof/>
+            <w:webHidden/>
+            <w:sz w:val="24"/>
+            <w:szCs w:val="24"/>
           </w:rPr>
           <w:fldChar w:fldCharType="end"/>
         </w:r>
@@ -1138,8 +1522,8 @@
       <w:r>
         <w:rPr>
           <w:rFonts w:ascii="Lato" w:hAnsi="Lato"/>
-          <w:sz w:val="44"/>
-          <w:szCs w:val="44"/>
+          <w:sz w:val="24"/>
+          <w:szCs w:val="24"/>
         </w:rPr>
         <w:fldChar w:fldCharType="end"/>
       </w:r>
@@ -1174,9 +1558,12 @@
           <w:tab w:val="right" w:leader="dot" w:pos="9350"/>
         </w:tabs>
         <w:spacing w:line="360" w:lineRule="auto"/>
+        <w:jc w:val="lowKashida"/>
         <w:rPr>
           <w:rFonts w:ascii="Lato" w:eastAsiaTheme="minorEastAsia" w:hAnsi="Lato"/>
           <w:noProof/>
+          <w:sz w:val="24"/>
+          <w:szCs w:val="24"/>
           <w:lang w:val="en-US"/>
         </w:rPr>
       </w:pPr>
@@ -1204,12 +1591,14 @@
         </w:rPr>
         <w:fldChar w:fldCharType="separate"/>
       </w:r>
-      <w:hyperlink w:anchor="_Toc68669019" w:history="1">
+      <w:hyperlink w:anchor="_Toc71461380" w:history="1">
         <w:r>
           <w:rPr>
             <w:rStyle w:val="Hyperlink"/>
             <w:rFonts w:ascii="Lato" w:hAnsi="Lato"/>
             <w:noProof/>
+            <w:sz w:val="24"/>
+            <w:szCs w:val="24"/>
           </w:rPr>
           <w:t>Tableau 1: etude comparative des methods</w:t>
         </w:r>
@@ -1218,6 +1607,8 @@
             <w:rFonts w:ascii="Lato" w:hAnsi="Lato"/>
             <w:noProof/>
             <w:webHidden/>
+            <w:sz w:val="24"/>
+            <w:szCs w:val="24"/>
           </w:rPr>
           <w:tab/>
         </w:r>
@@ -1226,6 +1617,8 @@
             <w:rFonts w:ascii="Lato" w:hAnsi="Lato"/>
             <w:noProof/>
             <w:webHidden/>
+            <w:sz w:val="24"/>
+            <w:szCs w:val="24"/>
           </w:rPr>
           <w:fldChar w:fldCharType="begin"/>
         </w:r>
@@ -1234,14 +1627,18 @@
             <w:rFonts w:ascii="Lato" w:hAnsi="Lato"/>
             <w:noProof/>
             <w:webHidden/>
+            <w:sz w:val="24"/>
+            <w:szCs w:val="24"/>
           </w:rPr>
-          <w:instrText xml:space="preserve"> PAGEREF _Toc68669019 \h </w:instrText>
+          <w:instrText xml:space="preserve"> PAGEREF _Toc71461380 \h </w:instrText>
         </w:r>
         <w:r>
           <w:rPr>
             <w:rFonts w:ascii="Lato" w:hAnsi="Lato"/>
             <w:noProof/>
             <w:webHidden/>
+            <w:sz w:val="24"/>
+            <w:szCs w:val="24"/>
           </w:rPr>
         </w:r>
         <w:r>
@@ -1249,6 +1646,8 @@
             <w:rFonts w:ascii="Lato" w:hAnsi="Lato"/>
             <w:noProof/>
             <w:webHidden/>
+            <w:sz w:val="24"/>
+            <w:szCs w:val="24"/>
           </w:rPr>
           <w:fldChar w:fldCharType="separate"/>
         </w:r>
@@ -1257,6 +1656,8 @@
             <w:rFonts w:ascii="Lato" w:hAnsi="Lato"/>
             <w:noProof/>
             <w:webHidden/>
+            <w:sz w:val="24"/>
+            <w:szCs w:val="24"/>
           </w:rPr>
           <w:t>8</w:t>
         </w:r>
@@ -1265,6 +1666,8 @@
             <w:rFonts w:ascii="Lato" w:hAnsi="Lato"/>
             <w:noProof/>
             <w:webHidden/>
+            <w:sz w:val="24"/>
+            <w:szCs w:val="24"/>
           </w:rPr>
           <w:fldChar w:fldCharType="end"/>
         </w:r>
@@ -1277,18 +1680,23 @@
           <w:tab w:val="right" w:leader="dot" w:pos="9350"/>
         </w:tabs>
         <w:spacing w:line="360" w:lineRule="auto"/>
+        <w:jc w:val="lowKashida"/>
         <w:rPr>
           <w:rFonts w:ascii="Lato" w:eastAsiaTheme="minorEastAsia" w:hAnsi="Lato"/>
           <w:noProof/>
+          <w:sz w:val="24"/>
+          <w:szCs w:val="24"/>
           <w:lang w:val="en-US"/>
         </w:rPr>
       </w:pPr>
-      <w:hyperlink w:anchor="_Toc68669020" w:history="1">
+      <w:hyperlink w:anchor="_Toc71461381" w:history="1">
         <w:r>
           <w:rPr>
             <w:rStyle w:val="Hyperlink"/>
             <w:rFonts w:ascii="Lato" w:hAnsi="Lato"/>
             <w:noProof/>
+            <w:sz w:val="24"/>
+            <w:szCs w:val="24"/>
           </w:rPr>
           <w:t>Tableau 2: les technologies de web</w:t>
         </w:r>
@@ -1297,6 +1705,8 @@
             <w:rFonts w:ascii="Lato" w:hAnsi="Lato"/>
             <w:noProof/>
             <w:webHidden/>
+            <w:sz w:val="24"/>
+            <w:szCs w:val="24"/>
           </w:rPr>
           <w:tab/>
         </w:r>
@@ -1305,6 +1715,8 @@
             <w:rFonts w:ascii="Lato" w:hAnsi="Lato"/>
             <w:noProof/>
             <w:webHidden/>
+            <w:sz w:val="24"/>
+            <w:szCs w:val="24"/>
           </w:rPr>
           <w:fldChar w:fldCharType="begin"/>
         </w:r>
@@ -1313,14 +1725,18 @@
             <w:rFonts w:ascii="Lato" w:hAnsi="Lato"/>
             <w:noProof/>
             <w:webHidden/>
+            <w:sz w:val="24"/>
+            <w:szCs w:val="24"/>
           </w:rPr>
-          <w:instrText xml:space="preserve"> PAGEREF _Toc68669020 \h </w:instrText>
+          <w:instrText xml:space="preserve"> PAGEREF _Toc71461381 \h </w:instrText>
         </w:r>
         <w:r>
           <w:rPr>
             <w:rFonts w:ascii="Lato" w:hAnsi="Lato"/>
             <w:noProof/>
             <w:webHidden/>
+            <w:sz w:val="24"/>
+            <w:szCs w:val="24"/>
           </w:rPr>
         </w:r>
         <w:r>
@@ -1328,6 +1744,8 @@
             <w:rFonts w:ascii="Lato" w:hAnsi="Lato"/>
             <w:noProof/>
             <w:webHidden/>
+            <w:sz w:val="24"/>
+            <w:szCs w:val="24"/>
           </w:rPr>
           <w:fldChar w:fldCharType="separate"/>
         </w:r>
@@ -1336,6 +1754,8 @@
             <w:rFonts w:ascii="Lato" w:hAnsi="Lato"/>
             <w:noProof/>
             <w:webHidden/>
+            <w:sz w:val="24"/>
+            <w:szCs w:val="24"/>
           </w:rPr>
           <w:t>22</w:t>
         </w:r>
@@ -1344,6 +1764,8 @@
             <w:rFonts w:ascii="Lato" w:hAnsi="Lato"/>
             <w:noProof/>
             <w:webHidden/>
+            <w:sz w:val="24"/>
+            <w:szCs w:val="24"/>
           </w:rPr>
           <w:fldChar w:fldCharType="end"/>
         </w:r>
@@ -1356,18 +1778,23 @@
           <w:tab w:val="right" w:leader="dot" w:pos="9350"/>
         </w:tabs>
         <w:spacing w:line="360" w:lineRule="auto"/>
+        <w:jc w:val="lowKashida"/>
         <w:rPr>
           <w:rFonts w:ascii="Lato" w:eastAsiaTheme="minorEastAsia" w:hAnsi="Lato"/>
           <w:noProof/>
+          <w:sz w:val="24"/>
+          <w:szCs w:val="24"/>
           <w:lang w:val="en-US"/>
         </w:rPr>
       </w:pPr>
-      <w:hyperlink w:anchor="_Toc68669021" w:history="1">
+      <w:hyperlink w:anchor="_Toc71461382" w:history="1">
         <w:r>
           <w:rPr>
             <w:rStyle w:val="Hyperlink"/>
             <w:rFonts w:ascii="Lato" w:hAnsi="Lato"/>
             <w:noProof/>
+            <w:sz w:val="24"/>
+            <w:szCs w:val="24"/>
           </w:rPr>
           <w:t>Tableau 3</w:t>
         </w:r>
@@ -1376,6 +1803,8 @@
             <w:rStyle w:val="Hyperlink"/>
             <w:rFonts w:ascii="Lato" w:hAnsi="Lato"/>
             <w:noProof/>
+            <w:sz w:val="24"/>
+            <w:szCs w:val="24"/>
             <w:lang w:val="en-US"/>
           </w:rPr>
           <w:t>: les logiciels</w:t>
@@ -1385,6 +1814,8 @@
             <w:rFonts w:ascii="Lato" w:hAnsi="Lato"/>
             <w:noProof/>
             <w:webHidden/>
+            <w:sz w:val="24"/>
+            <w:szCs w:val="24"/>
           </w:rPr>
           <w:tab/>
         </w:r>
@@ -1393,6 +1824,8 @@
             <w:rFonts w:ascii="Lato" w:hAnsi="Lato"/>
             <w:noProof/>
             <w:webHidden/>
+            <w:sz w:val="24"/>
+            <w:szCs w:val="24"/>
           </w:rPr>
           <w:fldChar w:fldCharType="begin"/>
         </w:r>
@@ -1401,14 +1834,18 @@
             <w:rFonts w:ascii="Lato" w:hAnsi="Lato"/>
             <w:noProof/>
             <w:webHidden/>
+            <w:sz w:val="24"/>
+            <w:szCs w:val="24"/>
           </w:rPr>
-          <w:instrText xml:space="preserve"> PAGEREF _Toc68669021 \h </w:instrText>
+          <w:instrText xml:space="preserve"> PAGEREF _Toc71461382 \h </w:instrText>
         </w:r>
         <w:r>
           <w:rPr>
             <w:rFonts w:ascii="Lato" w:hAnsi="Lato"/>
             <w:noProof/>
             <w:webHidden/>
+            <w:sz w:val="24"/>
+            <w:szCs w:val="24"/>
           </w:rPr>
         </w:r>
         <w:r>
@@ -1416,6 +1853,8 @@
             <w:rFonts w:ascii="Lato" w:hAnsi="Lato"/>
             <w:noProof/>
             <w:webHidden/>
+            <w:sz w:val="24"/>
+            <w:szCs w:val="24"/>
           </w:rPr>
           <w:fldChar w:fldCharType="separate"/>
         </w:r>
@@ -1424,6 +1863,8 @@
             <w:rFonts w:ascii="Lato" w:hAnsi="Lato"/>
             <w:noProof/>
             <w:webHidden/>
+            <w:sz w:val="24"/>
+            <w:szCs w:val="24"/>
           </w:rPr>
           <w:t>23</w:t>
         </w:r>
@@ -1432,6 +1873,8 @@
             <w:rFonts w:ascii="Lato" w:hAnsi="Lato"/>
             <w:noProof/>
             <w:webHidden/>
+            <w:sz w:val="24"/>
+            <w:szCs w:val="24"/>
           </w:rPr>
           <w:fldChar w:fldCharType="end"/>
         </w:r>
@@ -1444,18 +1887,23 @@
           <w:tab w:val="right" w:leader="dot" w:pos="9350"/>
         </w:tabs>
         <w:spacing w:line="360" w:lineRule="auto"/>
+        <w:jc w:val="lowKashida"/>
         <w:rPr>
           <w:rFonts w:ascii="Lato" w:eastAsiaTheme="minorEastAsia" w:hAnsi="Lato"/>
           <w:noProof/>
+          <w:sz w:val="24"/>
+          <w:szCs w:val="24"/>
           <w:lang w:val="en-US"/>
         </w:rPr>
       </w:pPr>
-      <w:hyperlink w:anchor="_Toc68669022" w:history="1">
+      <w:hyperlink w:anchor="_Toc71461383" w:history="1">
         <w:r>
           <w:rPr>
             <w:rStyle w:val="Hyperlink"/>
             <w:rFonts w:ascii="Lato" w:hAnsi="Lato"/>
             <w:noProof/>
+            <w:sz w:val="24"/>
+            <w:szCs w:val="24"/>
           </w:rPr>
           <w:t>Tableau 4</w:t>
         </w:r>
@@ -1464,6 +1912,8 @@
             <w:rStyle w:val="Hyperlink"/>
             <w:rFonts w:ascii="Lato" w:hAnsi="Lato"/>
             <w:noProof/>
+            <w:sz w:val="24"/>
+            <w:szCs w:val="24"/>
             <w:lang w:val="en-US"/>
           </w:rPr>
           <w:t>: pc specs</w:t>
@@ -1473,6 +1923,8 @@
             <w:rFonts w:ascii="Lato" w:hAnsi="Lato"/>
             <w:noProof/>
             <w:webHidden/>
+            <w:sz w:val="24"/>
+            <w:szCs w:val="24"/>
           </w:rPr>
           <w:tab/>
         </w:r>
@@ -1481,6 +1933,8 @@
             <w:rFonts w:ascii="Lato" w:hAnsi="Lato"/>
             <w:noProof/>
             <w:webHidden/>
+            <w:sz w:val="24"/>
+            <w:szCs w:val="24"/>
           </w:rPr>
           <w:fldChar w:fldCharType="begin"/>
         </w:r>
@@ -1489,14 +1943,18 @@
             <w:rFonts w:ascii="Lato" w:hAnsi="Lato"/>
             <w:noProof/>
             <w:webHidden/>
+            <w:sz w:val="24"/>
+            <w:szCs w:val="24"/>
           </w:rPr>
-          <w:instrText xml:space="preserve"> PAGEREF _Toc68669022 \h </w:instrText>
+          <w:instrText xml:space="preserve"> PAGEREF _Toc71461383 \h </w:instrText>
         </w:r>
         <w:r>
           <w:rPr>
             <w:rFonts w:ascii="Lato" w:hAnsi="Lato"/>
             <w:noProof/>
             <w:webHidden/>
+            <w:sz w:val="24"/>
+            <w:szCs w:val="24"/>
           </w:rPr>
         </w:r>
         <w:r>
@@ -1504,6 +1962,8 @@
             <w:rFonts w:ascii="Lato" w:hAnsi="Lato"/>
             <w:noProof/>
             <w:webHidden/>
+            <w:sz w:val="24"/>
+            <w:szCs w:val="24"/>
           </w:rPr>
           <w:fldChar w:fldCharType="separate"/>
         </w:r>
@@ -1512,6 +1972,8 @@
             <w:rFonts w:ascii="Lato" w:hAnsi="Lato"/>
             <w:noProof/>
             <w:webHidden/>
+            <w:sz w:val="24"/>
+            <w:szCs w:val="24"/>
           </w:rPr>
           <w:t>24</w:t>
         </w:r>
@@ -1520,6 +1982,8 @@
             <w:rFonts w:ascii="Lato" w:hAnsi="Lato"/>
             <w:noProof/>
             <w:webHidden/>
+            <w:sz w:val="24"/>
+            <w:szCs w:val="24"/>
           </w:rPr>
           <w:fldChar w:fldCharType="end"/>
         </w:r>
@@ -1532,18 +1996,23 @@
           <w:tab w:val="right" w:leader="dot" w:pos="9350"/>
         </w:tabs>
         <w:spacing w:line="360" w:lineRule="auto"/>
+        <w:jc w:val="lowKashida"/>
         <w:rPr>
           <w:rFonts w:ascii="Lato" w:eastAsiaTheme="minorEastAsia" w:hAnsi="Lato"/>
           <w:noProof/>
+          <w:sz w:val="24"/>
+          <w:szCs w:val="24"/>
           <w:lang w:val="en-US"/>
         </w:rPr>
       </w:pPr>
-      <w:hyperlink w:anchor="_Toc68669023" w:history="1">
+      <w:hyperlink w:anchor="_Toc71461384" w:history="1">
         <w:r>
           <w:rPr>
             <w:rStyle w:val="Hyperlink"/>
             <w:rFonts w:ascii="Lato" w:hAnsi="Lato"/>
             <w:noProof/>
+            <w:sz w:val="24"/>
+            <w:szCs w:val="24"/>
             <w:lang w:val="en-US"/>
           </w:rPr>
           <w:t>Tableau 5: product backlog ''user stories''</w:t>
@@ -1553,6 +2022,8 @@
             <w:rFonts w:ascii="Lato" w:hAnsi="Lato"/>
             <w:noProof/>
             <w:webHidden/>
+            <w:sz w:val="24"/>
+            <w:szCs w:val="24"/>
           </w:rPr>
           <w:tab/>
         </w:r>
@@ -1561,6 +2032,8 @@
             <w:rFonts w:ascii="Lato" w:hAnsi="Lato"/>
             <w:noProof/>
             <w:webHidden/>
+            <w:sz w:val="24"/>
+            <w:szCs w:val="24"/>
           </w:rPr>
           <w:fldChar w:fldCharType="begin"/>
         </w:r>
@@ -1569,14 +2042,18 @@
             <w:rFonts w:ascii="Lato" w:hAnsi="Lato"/>
             <w:noProof/>
             <w:webHidden/>
+            <w:sz w:val="24"/>
+            <w:szCs w:val="24"/>
           </w:rPr>
-          <w:instrText xml:space="preserve"> PAGEREF _Toc68669023 \h </w:instrText>
+          <w:instrText xml:space="preserve"> PAGEREF _Toc71461384 \h </w:instrText>
         </w:r>
         <w:r>
           <w:rPr>
             <w:rFonts w:ascii="Lato" w:hAnsi="Lato"/>
             <w:noProof/>
             <w:webHidden/>
+            <w:sz w:val="24"/>
+            <w:szCs w:val="24"/>
           </w:rPr>
         </w:r>
         <w:r>
@@ -1584,6 +2061,8 @@
             <w:rFonts w:ascii="Lato" w:hAnsi="Lato"/>
             <w:noProof/>
             <w:webHidden/>
+            <w:sz w:val="24"/>
+            <w:szCs w:val="24"/>
           </w:rPr>
           <w:fldChar w:fldCharType="separate"/>
         </w:r>
@@ -1592,6 +2071,8 @@
             <w:rFonts w:ascii="Lato" w:hAnsi="Lato"/>
             <w:noProof/>
             <w:webHidden/>
+            <w:sz w:val="24"/>
+            <w:szCs w:val="24"/>
           </w:rPr>
           <w:t>25</w:t>
         </w:r>
@@ -1600,6 +2081,117 @@
             <w:rFonts w:ascii="Lato" w:hAnsi="Lato"/>
             <w:noProof/>
             <w:webHidden/>
+            <w:sz w:val="24"/>
+            <w:szCs w:val="24"/>
+          </w:rPr>
+          <w:fldChar w:fldCharType="end"/>
+        </w:r>
+      </w:hyperlink>
+    </w:p>
+    <w:p>
+      <w:pPr>
+        <w:pStyle w:val="TableofFigures"/>
+        <w:tabs>
+          <w:tab w:val="right" w:leader="dot" w:pos="9350"/>
+        </w:tabs>
+        <w:spacing w:line="360" w:lineRule="auto"/>
+        <w:jc w:val="lowKashida"/>
+        <w:rPr>
+          <w:rFonts w:ascii="Lato" w:eastAsiaTheme="minorEastAsia" w:hAnsi="Lato"/>
+          <w:noProof/>
+          <w:sz w:val="24"/>
+          <w:szCs w:val="24"/>
+          <w:lang w:val="en-US"/>
+        </w:rPr>
+      </w:pPr>
+      <w:hyperlink w:anchor="_Toc71461385" w:history="1">
+        <w:r>
+          <w:rPr>
+            <w:rStyle w:val="Hyperlink"/>
+            <w:rFonts w:ascii="Lato" w:hAnsi="Lato"/>
+            <w:noProof/>
+            <w:sz w:val="24"/>
+            <w:szCs w:val="24"/>
+          </w:rPr>
+          <w:t>Tableau 6</w:t>
+        </w:r>
+        <w:r>
+          <w:rPr>
+            <w:rStyle w:val="Hyperlink"/>
+            <w:rFonts w:ascii="Lato" w:hAnsi="Lato"/>
+            <w:noProof/>
+            <w:sz w:val="24"/>
+            <w:szCs w:val="24"/>
+            <w:lang w:val="en-US"/>
+          </w:rPr>
+          <w:t>: plan de release</w:t>
+        </w:r>
+        <w:r>
+          <w:rPr>
+            <w:rFonts w:ascii="Lato" w:hAnsi="Lato"/>
+            <w:noProof/>
+            <w:webHidden/>
+            <w:sz w:val="24"/>
+            <w:szCs w:val="24"/>
+          </w:rPr>
+          <w:tab/>
+        </w:r>
+        <w:r>
+          <w:rPr>
+            <w:rFonts w:ascii="Lato" w:hAnsi="Lato"/>
+            <w:noProof/>
+            <w:webHidden/>
+            <w:sz w:val="24"/>
+            <w:szCs w:val="24"/>
+          </w:rPr>
+          <w:fldChar w:fldCharType="begin"/>
+        </w:r>
+        <w:r>
+          <w:rPr>
+            <w:rFonts w:ascii="Lato" w:hAnsi="Lato"/>
+            <w:noProof/>
+            <w:webHidden/>
+            <w:sz w:val="24"/>
+            <w:szCs w:val="24"/>
+          </w:rPr>
+          <w:instrText xml:space="preserve"> PAGEREF _Toc71461385 \h </w:instrText>
+        </w:r>
+        <w:r>
+          <w:rPr>
+            <w:rFonts w:ascii="Lato" w:hAnsi="Lato"/>
+            <w:noProof/>
+            <w:webHidden/>
+            <w:sz w:val="24"/>
+            <w:szCs w:val="24"/>
+          </w:rPr>
+        </w:r>
+        <w:r>
+          <w:rPr>
+            <w:rFonts w:ascii="Lato" w:hAnsi="Lato"/>
+            <w:noProof/>
+            <w:webHidden/>
+            <w:sz w:val="24"/>
+            <w:szCs w:val="24"/>
+          </w:rPr>
+          <w:fldChar w:fldCharType="separate"/>
+        </w:r>
+        <w:r>
+          <w:rPr>
+            <w:rFonts w:ascii="Lato" w:hAnsi="Lato"/>
+            <w:noProof/>
+            <w:webHidden/>
+            <w:sz w:val="24"/>
+            <w:szCs w:val="24"/>
+          </w:rPr>
+          <w:t>27</w:t>
+        </w:r>
+        <w:r>
+          <w:rPr>
+            <w:rFonts w:ascii="Lato" w:hAnsi="Lato"/>
+            <w:noProof/>
+            <w:webHidden/>
+            <w:sz w:val="24"/>
+            <w:szCs w:val="24"/>
           </w:rPr>
           <w:fldChar w:fldCharType="end"/>
         </w:r>
@@ -3720,7 +4312,7 @@
     <w:p>
       <w:pPr>
         <w:spacing w:line="360" w:lineRule="auto"/>
-        <w:jc w:val="center"/>
+        <w:jc w:val="lowKashida"/>
         <w:rPr>
           <w:rFonts w:ascii="Lato" w:hAnsi="Lato"/>
           <w:sz w:val="44"/>
@@ -3735,7 +4327,16 @@
           <w:szCs w:val="44"/>
           <w:lang w:bidi="ar-TN"/>
         </w:rPr>
-        <w:t>ETUDE PREALABLE</w:t>
+        <w:t>C</w:t>
+      </w:r>
+      <w:r>
+        <w:rPr>
+          <w:rFonts w:ascii="Lato" w:hAnsi="Lato"/>
+          <w:sz w:val="44"/>
+          <w:szCs w:val="44"/>
+          <w:lang w:bidi="ar-TN"/>
+        </w:rPr>
+        <w:t>adre du projet</w:t>
       </w:r>
       <w:r>
         <w:rPr>
@@ -4078,7 +4679,7 @@
         <w:keepNext/>
         <w:spacing w:line="360" w:lineRule="auto"/>
         <w:ind w:left="360"/>
-        <w:jc w:val="center"/>
+        <w:jc w:val="lowKashida"/>
         <w:rPr>
           <w:rFonts w:ascii="Lato" w:hAnsi="Lato"/>
         </w:rPr>
@@ -4148,7 +4749,7 @@
           <w:lang w:val="en-US"/>
         </w:rPr>
       </w:pPr>
-      <w:bookmarkStart w:id="0" w:name="_Toc68669024"/>
+      <w:bookmarkStart w:id="0" w:name="_Toc71469227"/>
       <w:r>
         <w:rPr>
           <w:rFonts w:ascii="Lato" w:hAnsi="Lato"/>
@@ -5271,7 +5872,7 @@
         <w:keepNext/>
         <w:spacing w:line="360" w:lineRule="auto"/>
         <w:ind w:left="360"/>
-        <w:jc w:val="center"/>
+        <w:jc w:val="lowKashida"/>
         <w:rPr>
           <w:rFonts w:ascii="Lato" w:hAnsi="Lato"/>
         </w:rPr>
@@ -5346,7 +5947,7 @@
           <w:lang w:bidi="ar-TN"/>
         </w:rPr>
       </w:pPr>
-      <w:bookmarkStart w:id="1" w:name="_Toc68669025"/>
+      <w:bookmarkStart w:id="1" w:name="_Toc71469228"/>
       <w:r>
         <w:rPr>
           <w:rFonts w:ascii="Lato" w:hAnsi="Lato"/>
@@ -5412,7 +6013,27 @@
           <w:lang w:bidi="ar-TN"/>
         </w:rPr>
         <w:lastRenderedPageBreak/>
-        <w:t>L’objectif du site est de donner un espace pour MedEspoir de publier ces services et produits aux clients, après le client va avoir une idée générale sur les offres, de plus lui permettre d’effectuer ses achats en ligne et par conséquent augmenter le chiffre d’affaire de la société.</w:t>
+        <w:t xml:space="preserve">L’objectif du site est de donner un espace pour MedEspoir de publier ces services et produits aux clients, après le client va avoir une idée générale sur les offres, de plus lui permettre d’effectuer ses achats en ligne et par conséquent augmenter le chiffre </w:t>
+      </w:r>
+      <w:proofErr w:type="gramStart"/>
+      <w:r>
+        <w:rPr>
+          <w:rFonts w:ascii="Lato" w:hAnsi="Lato"/>
+          <w:sz w:val="24"/>
+          <w:szCs w:val="24"/>
+          <w:lang w:bidi="ar-TN"/>
+        </w:rPr>
+        <w:t>d’affaire</w:t>
+      </w:r>
+      <w:proofErr w:type="gramEnd"/>
+      <w:r>
+        <w:rPr>
+          <w:rFonts w:ascii="Lato" w:hAnsi="Lato"/>
+          <w:sz w:val="24"/>
+          <w:szCs w:val="24"/>
+          <w:lang w:bidi="ar-TN"/>
+        </w:rPr>
+        <w:t xml:space="preserve"> de la société.</w:t>
       </w:r>
     </w:p>
     <w:p>
@@ -6013,7 +6634,7 @@
           <w:rFonts w:ascii="Lato" w:hAnsi="Lato"/>
         </w:rPr>
       </w:pPr>
-      <w:bookmarkStart w:id="2" w:name="_Toc68669019"/>
+      <w:bookmarkStart w:id="2" w:name="_Toc71461380"/>
       <w:r>
         <w:rPr>
           <w:rFonts w:ascii="Lato" w:hAnsi="Lato"/>
@@ -6057,14 +6678,12 @@
         </w:rPr>
         <w:t xml:space="preserve">: </w:t>
       </w:r>
-      <w:proofErr w:type="spellStart"/>
-      <w:r>
-        <w:rPr>
-          <w:rFonts w:ascii="Lato" w:hAnsi="Lato"/>
-        </w:rPr>
-        <w:t>etude</w:t>
-      </w:r>
-      <w:proofErr w:type="spellEnd"/>
+      <w:r>
+        <w:rPr>
+          <w:rFonts w:ascii="Lato" w:hAnsi="Lato"/>
+        </w:rPr>
+        <w:t>étude</w:t>
+      </w:r>
       <w:r>
         <w:rPr>
           <w:rFonts w:ascii="Lato" w:hAnsi="Lato"/>
@@ -6077,15 +6696,13 @@
         </w:rPr>
         <w:t xml:space="preserve">des </w:t>
       </w:r>
-      <w:proofErr w:type="spellStart"/>
-      <w:r>
-        <w:rPr>
-          <w:rFonts w:ascii="Lato" w:hAnsi="Lato"/>
-        </w:rPr>
-        <w:t>methods</w:t>
-      </w:r>
       <w:bookmarkEnd w:id="2"/>
-      <w:proofErr w:type="spellEnd"/>
+      <w:r>
+        <w:rPr>
+          <w:rFonts w:ascii="Lato" w:hAnsi="Lato"/>
+        </w:rPr>
+        <w:t>méthodes</w:t>
+      </w:r>
     </w:p>
     <w:tbl>
       <w:tblPr>
@@ -6110,7 +6727,7 @@
           <w:p>
             <w:pPr>
               <w:spacing w:line="360" w:lineRule="auto"/>
-              <w:jc w:val="left"/>
+              <w:jc w:val="lowKashida"/>
               <w:rPr>
                 <w:rFonts w:ascii="Lato" w:hAnsi="Lato"/>
                 <w:sz w:val="24"/>
@@ -6136,6 +6753,7 @@
           <w:p>
             <w:pPr>
               <w:spacing w:line="360" w:lineRule="auto"/>
+              <w:jc w:val="lowKashida"/>
               <w:cnfStyle w:val="100000000000" w:firstRow="1" w:lastRow="0" w:firstColumn="0" w:lastColumn="0" w:oddVBand="0" w:evenVBand="0" w:oddHBand="0" w:evenHBand="0" w:firstRowFirstColumn="0" w:firstRowLastColumn="0" w:lastRowFirstColumn="0" w:lastRowLastColumn="0"/>
               <w:rPr>
                 <w:rFonts w:ascii="Lato" w:hAnsi="Lato"/>
@@ -6162,6 +6780,7 @@
           <w:p>
             <w:pPr>
               <w:spacing w:line="360" w:lineRule="auto"/>
+              <w:jc w:val="lowKashida"/>
               <w:cnfStyle w:val="100000000000" w:firstRow="1" w:lastRow="0" w:firstColumn="0" w:lastColumn="0" w:oddVBand="0" w:evenVBand="0" w:oddHBand="0" w:evenHBand="0" w:firstRowFirstColumn="0" w:firstRowLastColumn="0" w:lastRowFirstColumn="0" w:lastRowLastColumn="0"/>
               <w:rPr>
                 <w:rFonts w:ascii="Lato" w:hAnsi="Lato"/>
@@ -6303,6 +6922,7 @@
           <w:p>
             <w:pPr>
               <w:spacing w:line="360" w:lineRule="auto"/>
+              <w:jc w:val="lowKashida"/>
               <w:cnfStyle w:val="000000000000" w:firstRow="0" w:lastRow="0" w:firstColumn="0" w:lastColumn="0" w:oddVBand="0" w:evenVBand="0" w:oddHBand="0" w:evenHBand="0" w:firstRowFirstColumn="0" w:firstRowLastColumn="0" w:lastRowFirstColumn="0" w:lastRowLastColumn="0"/>
               <w:rPr>
                 <w:rFonts w:ascii="Lato" w:hAnsi="Lato"/>
@@ -6329,6 +6949,7 @@
           <w:p>
             <w:pPr>
               <w:spacing w:line="360" w:lineRule="auto"/>
+              <w:jc w:val="lowKashida"/>
               <w:cnfStyle w:val="000000000000" w:firstRow="0" w:lastRow="0" w:firstColumn="0" w:lastColumn="0" w:oddVBand="0" w:evenVBand="0" w:oddHBand="0" w:evenHBand="0" w:firstRowFirstColumn="0" w:firstRowLastColumn="0" w:lastRowFirstColumn="0" w:lastRowLastColumn="0"/>
               <w:rPr>
                 <w:rFonts w:ascii="Lato" w:hAnsi="Lato"/>
@@ -6407,6 +7028,7 @@
           <w:p>
             <w:pPr>
               <w:spacing w:line="360" w:lineRule="auto"/>
+              <w:jc w:val="lowKashida"/>
               <w:cnfStyle w:val="000000100000" w:firstRow="0" w:lastRow="0" w:firstColumn="0" w:lastColumn="0" w:oddVBand="0" w:evenVBand="0" w:oddHBand="1" w:evenHBand="0" w:firstRowFirstColumn="0" w:firstRowLastColumn="0" w:lastRowFirstColumn="0" w:lastRowLastColumn="0"/>
               <w:rPr>
                 <w:rFonts w:ascii="Lato" w:hAnsi="Lato"/>
@@ -6433,6 +7055,7 @@
           <w:p>
             <w:pPr>
               <w:spacing w:line="360" w:lineRule="auto"/>
+              <w:jc w:val="lowKashida"/>
               <w:cnfStyle w:val="000000100000" w:firstRow="0" w:lastRow="0" w:firstColumn="0" w:lastColumn="0" w:oddVBand="0" w:evenVBand="0" w:oddHBand="1" w:evenHBand="0" w:firstRowFirstColumn="0" w:firstRowLastColumn="0" w:lastRowFirstColumn="0" w:lastRowLastColumn="0"/>
               <w:rPr>
                 <w:rFonts w:ascii="Lato" w:hAnsi="Lato"/>
@@ -6488,6 +7111,7 @@
           <w:p>
             <w:pPr>
               <w:spacing w:line="360" w:lineRule="auto"/>
+              <w:jc w:val="lowKashida"/>
               <w:cnfStyle w:val="000000000000" w:firstRow="0" w:lastRow="0" w:firstColumn="0" w:lastColumn="0" w:oddVBand="0" w:evenVBand="0" w:oddHBand="0" w:evenHBand="0" w:firstRowFirstColumn="0" w:firstRowLastColumn="0" w:lastRowFirstColumn="0" w:lastRowLastColumn="0"/>
               <w:rPr>
                 <w:rFonts w:ascii="Lato" w:hAnsi="Lato"/>
@@ -6514,6 +7138,7 @@
           <w:p>
             <w:pPr>
               <w:spacing w:line="360" w:lineRule="auto"/>
+              <w:jc w:val="lowKashida"/>
               <w:cnfStyle w:val="000000000000" w:firstRow="0" w:lastRow="0" w:firstColumn="0" w:lastColumn="0" w:oddVBand="0" w:evenVBand="0" w:oddHBand="0" w:evenHBand="0" w:firstRowFirstColumn="0" w:firstRowLastColumn="0" w:lastRowFirstColumn="0" w:lastRowLastColumn="0"/>
               <w:rPr>
                 <w:rFonts w:ascii="Lato" w:hAnsi="Lato"/>
@@ -6581,6 +7206,7 @@
           <w:p>
             <w:pPr>
               <w:spacing w:line="360" w:lineRule="auto"/>
+              <w:jc w:val="lowKashida"/>
               <w:cnfStyle w:val="000000100000" w:firstRow="0" w:lastRow="0" w:firstColumn="0" w:lastColumn="0" w:oddVBand="0" w:evenVBand="0" w:oddHBand="1" w:evenHBand="0" w:firstRowFirstColumn="0" w:firstRowLastColumn="0" w:lastRowFirstColumn="0" w:lastRowLastColumn="0"/>
               <w:rPr>
                 <w:rFonts w:ascii="Lato" w:hAnsi="Lato"/>
@@ -6622,6 +7248,7 @@
           <w:p>
             <w:pPr>
               <w:spacing w:line="360" w:lineRule="auto"/>
+              <w:jc w:val="lowKashida"/>
               <w:cnfStyle w:val="000000100000" w:firstRow="0" w:lastRow="0" w:firstColumn="0" w:lastColumn="0" w:oddVBand="0" w:evenVBand="0" w:oddHBand="1" w:evenHBand="0" w:firstRowFirstColumn="0" w:firstRowLastColumn="0" w:lastRowFirstColumn="0" w:lastRowLastColumn="0"/>
               <w:rPr>
                 <w:rFonts w:ascii="Lato" w:hAnsi="Lato"/>
@@ -6648,6 +7275,7 @@
           <w:p>
             <w:pPr>
               <w:spacing w:line="360" w:lineRule="auto"/>
+              <w:jc w:val="lowKashida"/>
               <w:cnfStyle w:val="000000100000" w:firstRow="0" w:lastRow="0" w:firstColumn="0" w:lastColumn="0" w:oddVBand="0" w:evenVBand="0" w:oddHBand="1" w:evenHBand="0" w:firstRowFirstColumn="0" w:firstRowLastColumn="0" w:lastRowFirstColumn="0" w:lastRowLastColumn="0"/>
               <w:rPr>
                 <w:rFonts w:ascii="Lato" w:hAnsi="Lato"/>
@@ -6669,6 +7297,7 @@
           <w:p>
             <w:pPr>
               <w:spacing w:line="360" w:lineRule="auto"/>
+              <w:jc w:val="lowKashida"/>
               <w:cnfStyle w:val="000000100000" w:firstRow="0" w:lastRow="0" w:firstColumn="0" w:lastColumn="0" w:oddVBand="0" w:evenVBand="0" w:oddHBand="1" w:evenHBand="0" w:firstRowFirstColumn="0" w:firstRowLastColumn="0" w:lastRowFirstColumn="0" w:lastRowLastColumn="0"/>
               <w:rPr>
                 <w:rFonts w:ascii="Lato" w:hAnsi="Lato"/>
@@ -6912,6 +7541,7 @@
           <w:p>
             <w:pPr>
               <w:spacing w:line="360" w:lineRule="auto"/>
+              <w:jc w:val="lowKashida"/>
               <w:cnfStyle w:val="000000000000" w:firstRow="0" w:lastRow="0" w:firstColumn="0" w:lastColumn="0" w:oddVBand="0" w:evenVBand="0" w:oddHBand="0" w:evenHBand="0" w:firstRowFirstColumn="0" w:firstRowLastColumn="0" w:lastRowFirstColumn="0" w:lastRowLastColumn="0"/>
               <w:rPr>
                 <w:rFonts w:ascii="Lato" w:hAnsi="Lato"/>
@@ -6947,6 +7577,7 @@
           <w:p>
             <w:pPr>
               <w:spacing w:line="360" w:lineRule="auto"/>
+              <w:jc w:val="lowKashida"/>
               <w:cnfStyle w:val="000000000000" w:firstRow="0" w:lastRow="0" w:firstColumn="0" w:lastColumn="0" w:oddVBand="0" w:evenVBand="0" w:oddHBand="0" w:evenHBand="0" w:firstRowFirstColumn="0" w:firstRowLastColumn="0" w:lastRowFirstColumn="0" w:lastRowLastColumn="0"/>
               <w:rPr>
                 <w:rFonts w:ascii="Lato" w:hAnsi="Lato"/>
@@ -7014,6 +7645,7 @@
           <w:p>
             <w:pPr>
               <w:spacing w:line="360" w:lineRule="auto"/>
+              <w:jc w:val="lowKashida"/>
               <w:cnfStyle w:val="000000100000" w:firstRow="0" w:lastRow="0" w:firstColumn="0" w:lastColumn="0" w:oddVBand="0" w:evenVBand="0" w:oddHBand="1" w:evenHBand="0" w:firstRowFirstColumn="0" w:firstRowLastColumn="0" w:lastRowFirstColumn="0" w:lastRowLastColumn="0"/>
               <w:rPr>
                 <w:rFonts w:ascii="Lato" w:hAnsi="Lato"/>
@@ -7176,17 +7808,15 @@
         </w:rPr>
         <w:t xml:space="preserve">En effet, cette méthode fait partie des méthode agiles, et figure parmi les plus </w:t>
       </w:r>
-      <w:proofErr w:type="spellStart"/>
-      <w:r>
-        <w:rPr>
-          <w:rFonts w:ascii="Lato" w:hAnsi="Lato"/>
-          <w:sz w:val="24"/>
-          <w:szCs w:val="24"/>
-          <w:lang w:bidi="ar-TN"/>
-        </w:rPr>
-        <w:t>utilises</w:t>
-      </w:r>
-      <w:proofErr w:type="spellEnd"/>
+      <w:r>
+        <w:rPr>
+          <w:rFonts w:ascii="Lato" w:hAnsi="Lato"/>
+          <w:sz w:val="24"/>
+          <w:szCs w:val="24"/>
+          <w:lang w:bidi="ar-TN"/>
+        </w:rPr>
+        <w:t>utilisés</w:t>
+      </w:r>
       <w:r>
         <w:rPr>
           <w:rFonts w:ascii="Lato" w:hAnsi="Lato"/>
@@ -7523,7 +8153,7 @@
           <w:rFonts w:ascii="Lato" w:hAnsi="Lato"/>
         </w:rPr>
       </w:pPr>
-      <w:bookmarkStart w:id="3" w:name="_Toc68669026"/>
+      <w:bookmarkStart w:id="3" w:name="_Toc71469229"/>
       <w:r>
         <w:rPr>
           <w:rFonts w:ascii="Lato" w:hAnsi="Lato"/>
@@ -7584,30 +8214,34 @@
     <w:p>
       <w:pPr>
         <w:spacing w:line="360" w:lineRule="auto"/>
-        <w:rPr>
-          <w:rFonts w:ascii="Lato" w:hAnsi="Lato"/>
-        </w:rPr>
-      </w:pPr>
-    </w:p>
-    <w:p>
-      <w:pPr>
-        <w:spacing w:line="360" w:lineRule="auto"/>
-        <w:rPr>
-          <w:rFonts w:ascii="Lato" w:hAnsi="Lato"/>
-        </w:rPr>
-      </w:pPr>
-    </w:p>
-    <w:p>
-      <w:pPr>
-        <w:spacing w:line="360" w:lineRule="auto"/>
-        <w:rPr>
-          <w:rFonts w:ascii="Lato" w:hAnsi="Lato"/>
-        </w:rPr>
-      </w:pPr>
-    </w:p>
-    <w:p>
-      <w:pPr>
-        <w:spacing w:line="360" w:lineRule="auto"/>
+        <w:jc w:val="lowKashida"/>
+        <w:rPr>
+          <w:rFonts w:ascii="Lato" w:hAnsi="Lato"/>
+        </w:rPr>
+      </w:pPr>
+    </w:p>
+    <w:p>
+      <w:pPr>
+        <w:spacing w:line="360" w:lineRule="auto"/>
+        <w:jc w:val="lowKashida"/>
+        <w:rPr>
+          <w:rFonts w:ascii="Lato" w:hAnsi="Lato"/>
+        </w:rPr>
+      </w:pPr>
+    </w:p>
+    <w:p>
+      <w:pPr>
+        <w:spacing w:line="360" w:lineRule="auto"/>
+        <w:jc w:val="lowKashida"/>
+        <w:rPr>
+          <w:rFonts w:ascii="Lato" w:hAnsi="Lato"/>
+        </w:rPr>
+      </w:pPr>
+    </w:p>
+    <w:p>
+      <w:pPr>
+        <w:spacing w:line="360" w:lineRule="auto"/>
+        <w:jc w:val="lowKashida"/>
         <w:rPr>
           <w:rFonts w:ascii="Lato" w:hAnsi="Lato"/>
         </w:rPr>
@@ -7621,6 +8255,7 @@
           <w:numId w:val="14"/>
         </w:numPr>
         <w:spacing w:line="360" w:lineRule="auto"/>
+        <w:jc w:val="lowKashida"/>
         <w:rPr>
           <w:rFonts w:ascii="Lato" w:hAnsi="Lato"/>
           <w:b/>
@@ -7647,6 +8282,7 @@
       <w:pPr>
         <w:spacing w:line="360" w:lineRule="auto"/>
         <w:ind w:left="360"/>
+        <w:jc w:val="lowKashida"/>
         <w:rPr>
           <w:rFonts w:ascii="Lato" w:hAnsi="Lato"/>
           <w:sz w:val="24"/>
@@ -7669,6 +8305,7 @@
         <w:keepNext/>
         <w:spacing w:line="360" w:lineRule="auto"/>
         <w:ind w:left="360"/>
+        <w:jc w:val="lowKashida"/>
         <w:rPr>
           <w:rFonts w:ascii="Lato" w:hAnsi="Lato"/>
         </w:rPr>
@@ -7725,7 +8362,7 @@
           <w:lang w:val="en-US"/>
         </w:rPr>
       </w:pPr>
-      <w:bookmarkStart w:id="4" w:name="_Toc68669027"/>
+      <w:bookmarkStart w:id="4" w:name="_Toc71469230"/>
       <w:r>
         <w:rPr>
           <w:rFonts w:ascii="Lato" w:hAnsi="Lato"/>
@@ -7775,6 +8412,7 @@
     <w:p>
       <w:pPr>
         <w:spacing w:line="360" w:lineRule="auto"/>
+        <w:jc w:val="lowKashida"/>
         <w:rPr>
           <w:rFonts w:ascii="Lato" w:hAnsi="Lato"/>
           <w:lang w:val="en-US"/>
@@ -7975,31 +8613,34 @@
     <w:p>
       <w:pPr>
         <w:spacing w:line="360" w:lineRule="auto"/>
-        <w:rPr>
-          <w:rFonts w:ascii="Lato" w:hAnsi="Lato"/>
-        </w:rPr>
-      </w:pPr>
-    </w:p>
-    <w:p>
-      <w:pPr>
-        <w:spacing w:line="360" w:lineRule="auto"/>
-        <w:rPr>
-          <w:rFonts w:ascii="Lato" w:hAnsi="Lato"/>
-        </w:rPr>
-      </w:pPr>
-    </w:p>
-    <w:p>
-      <w:pPr>
-        <w:spacing w:line="360" w:lineRule="auto"/>
-        <w:rPr>
-          <w:rFonts w:ascii="Lato" w:hAnsi="Lato"/>
-        </w:rPr>
-      </w:pPr>
-    </w:p>
-    <w:p>
-      <w:pPr>
-        <w:spacing w:line="360" w:lineRule="auto"/>
-        <w:jc w:val="center"/>
+        <w:jc w:val="lowKashida"/>
+        <w:rPr>
+          <w:rFonts w:ascii="Lato" w:hAnsi="Lato"/>
+        </w:rPr>
+      </w:pPr>
+    </w:p>
+    <w:p>
+      <w:pPr>
+        <w:spacing w:line="360" w:lineRule="auto"/>
+        <w:jc w:val="lowKashida"/>
+        <w:rPr>
+          <w:rFonts w:ascii="Lato" w:hAnsi="Lato"/>
+        </w:rPr>
+      </w:pPr>
+    </w:p>
+    <w:p>
+      <w:pPr>
+        <w:spacing w:line="360" w:lineRule="auto"/>
+        <w:jc w:val="lowKashida"/>
+        <w:rPr>
+          <w:rFonts w:ascii="Lato" w:hAnsi="Lato"/>
+        </w:rPr>
+      </w:pPr>
+    </w:p>
+    <w:p>
+      <w:pPr>
+        <w:spacing w:line="360" w:lineRule="auto"/>
+        <w:jc w:val="lowKashida"/>
         <w:rPr>
           <w:rFonts w:ascii="Lato" w:hAnsi="Lato"/>
           <w:sz w:val="44"/>
@@ -8026,6 +8667,7 @@
     <w:p>
       <w:pPr>
         <w:spacing w:line="360" w:lineRule="auto"/>
+        <w:jc w:val="lowKashida"/>
         <w:rPr>
           <w:rFonts w:ascii="Lato" w:hAnsi="Lato"/>
           <w:b/>
@@ -8355,7 +8997,6 @@
         </w:rPr>
         <w:t xml:space="preserve">Les produits vendus dans MedEspoir Shop sera </w:t>
       </w:r>
-      <w:proofErr w:type="spellStart"/>
       <w:r>
         <w:rPr>
           <w:rFonts w:ascii="Lato" w:hAnsi="Lato" w:cstheme="minorHAnsi"/>
@@ -8363,9 +9004,8 @@
           <w:sz w:val="24"/>
           <w:szCs w:val="24"/>
         </w:rPr>
-        <w:t>destine</w:t>
-      </w:r>
-      <w:proofErr w:type="spellEnd"/>
+        <w:t>destiné</w:t>
+      </w:r>
       <w:r>
         <w:rPr>
           <w:rFonts w:ascii="Lato" w:hAnsi="Lato" w:cstheme="minorHAnsi"/>
@@ -9056,7 +9696,7 @@
         <w:keepNext/>
         <w:spacing w:line="360" w:lineRule="auto"/>
         <w:ind w:left="720"/>
-        <w:jc w:val="center"/>
+        <w:jc w:val="lowKashida"/>
         <w:rPr>
           <w:rFonts w:ascii="Lato" w:hAnsi="Lato"/>
         </w:rPr>
@@ -9133,7 +9773,7 @@
           <w:rFonts w:ascii="Lato" w:hAnsi="Lato"/>
         </w:rPr>
       </w:pPr>
-      <w:bookmarkStart w:id="5" w:name="_Toc68669028"/>
+      <w:bookmarkStart w:id="5" w:name="_Toc71469231"/>
       <w:r>
         <w:rPr>
           <w:rFonts w:ascii="Lato" w:hAnsi="Lato"/>
@@ -9189,6 +9829,7 @@
       <w:pPr>
         <w:pStyle w:val="Caption"/>
         <w:spacing w:line="360" w:lineRule="auto"/>
+        <w:jc w:val="lowKashida"/>
         <w:rPr>
           <w:rFonts w:ascii="Lato" w:hAnsi="Lato" w:cstheme="minorHAnsi"/>
           <w:i w:val="0"/>
@@ -9215,7 +9856,7 @@
       <w:pPr>
         <w:keepNext/>
         <w:spacing w:line="360" w:lineRule="auto"/>
-        <w:jc w:val="center"/>
+        <w:jc w:val="lowKashida"/>
         <w:rPr>
           <w:rFonts w:ascii="Lato" w:hAnsi="Lato"/>
         </w:rPr>
@@ -9284,7 +9925,7 @@
           <w:rFonts w:ascii="Lato" w:hAnsi="Lato"/>
         </w:rPr>
       </w:pPr>
-      <w:bookmarkStart w:id="6" w:name="_Toc68669029"/>
+      <w:bookmarkStart w:id="6" w:name="_Toc71469232"/>
       <w:r>
         <w:rPr>
           <w:rFonts w:ascii="Lato" w:hAnsi="Lato"/>
@@ -9328,29 +9969,25 @@
         </w:rPr>
         <w:t xml:space="preserve">: prototype </w:t>
       </w:r>
-      <w:proofErr w:type="spellStart"/>
-      <w:r>
-        <w:rPr>
-          <w:rFonts w:ascii="Lato" w:hAnsi="Lato"/>
-        </w:rPr>
-        <w:t>example</w:t>
-      </w:r>
-      <w:proofErr w:type="spellEnd"/>
+      <w:r>
+        <w:rPr>
+          <w:rFonts w:ascii="Lato" w:hAnsi="Lato"/>
+        </w:rPr>
+        <w:t>exemple</w:t>
+      </w:r>
       <w:r>
         <w:rPr>
           <w:rFonts w:ascii="Lato" w:hAnsi="Lato"/>
         </w:rPr>
         <w:t xml:space="preserve"> </w:t>
       </w:r>
-      <w:proofErr w:type="spellStart"/>
-      <w:r>
-        <w:rPr>
-          <w:rFonts w:ascii="Lato" w:hAnsi="Lato"/>
-        </w:rPr>
-        <w:t>categories</w:t>
+      <w:r>
+        <w:rPr>
+          <w:rFonts w:ascii="Lato" w:hAnsi="Lato"/>
+        </w:rPr>
+        <w:t>catégories</w:t>
       </w:r>
       <w:bookmarkEnd w:id="6"/>
-      <w:proofErr w:type="spellEnd"/>
       <w:r>
         <w:rPr>
           <w:rFonts w:ascii="Lato" w:hAnsi="Lato"/>
@@ -9362,6 +9999,7 @@
       <w:pPr>
         <w:pStyle w:val="Caption"/>
         <w:spacing w:line="360" w:lineRule="auto"/>
+        <w:jc w:val="lowKashida"/>
         <w:rPr>
           <w:rFonts w:ascii="Lato" w:hAnsi="Lato"/>
           <w:i w:val="0"/>
@@ -9386,7 +10024,7 @@
       <w:pPr>
         <w:keepNext/>
         <w:spacing w:line="360" w:lineRule="auto"/>
-        <w:jc w:val="center"/>
+        <w:jc w:val="lowKashida"/>
         <w:rPr>
           <w:rFonts w:ascii="Lato" w:hAnsi="Lato"/>
         </w:rPr>
@@ -9459,7 +10097,7 @@
           <w:lang w:val="en-US"/>
         </w:rPr>
       </w:pPr>
-      <w:bookmarkStart w:id="7" w:name="_Toc68669030"/>
+      <w:bookmarkStart w:id="7" w:name="_Toc71469233"/>
       <w:r>
         <w:rPr>
           <w:rFonts w:ascii="Lato" w:hAnsi="Lato"/>
@@ -9509,6 +10147,7 @@
     <w:p>
       <w:pPr>
         <w:spacing w:line="360" w:lineRule="auto"/>
+        <w:jc w:val="lowKashida"/>
         <w:rPr>
           <w:rFonts w:ascii="Lato" w:hAnsi="Lato"/>
           <w:lang w:val="en-US"/>
@@ -9700,16 +10339,14 @@
         </w:rPr>
         <w:t xml:space="preserve"> se fait uniquement pour la première commande mais après notre client peut s’authentifier avec son courrier électronique et son mot de </w:t>
       </w:r>
-      <w:proofErr w:type="spellStart"/>
-      <w:r>
-        <w:rPr>
-          <w:rFonts w:ascii="Lato" w:hAnsi="Lato"/>
-          <w:sz w:val="24"/>
-          <w:szCs w:val="24"/>
-        </w:rPr>
-        <w:t>passez</w:t>
-      </w:r>
-      <w:proofErr w:type="spellEnd"/>
+      <w:r>
+        <w:rPr>
+          <w:rFonts w:ascii="Lato" w:hAnsi="Lato"/>
+          <w:sz w:val="24"/>
+          <w:szCs w:val="24"/>
+        </w:rPr>
+        <w:t>passer</w:t>
+      </w:r>
       <w:r>
         <w:rPr>
           <w:rFonts w:ascii="Lato" w:hAnsi="Lato"/>
@@ -9850,18 +10487,24 @@
           <w:sz w:val="24"/>
           <w:szCs w:val="24"/>
         </w:rPr>
-        <w:t xml:space="preserve">Apres le choix d’un produit le client doit mentionner la quantité qui désire et elle s’ajoute automatiquement à son panier avec le prix unitaire et le prix totale de </w:t>
-      </w:r>
-      <w:proofErr w:type="spellStart"/>
-      <w:r>
-        <w:rPr>
-          <w:rFonts w:ascii="Lato" w:hAnsi="Lato"/>
-          <w:sz w:val="24"/>
-          <w:szCs w:val="24"/>
-        </w:rPr>
-        <w:t>tout</w:t>
-      </w:r>
-      <w:proofErr w:type="spellEnd"/>
+        <w:t>Après</w:t>
+      </w:r>
+      <w:r>
+        <w:rPr>
+          <w:rFonts w:ascii="Lato" w:hAnsi="Lato"/>
+          <w:sz w:val="24"/>
+          <w:szCs w:val="24"/>
+        </w:rPr>
+        <w:t xml:space="preserve"> le choix d’un produit le client doit mentionner la quantité qui désire et elle s’ajoute automatiquement à son panier avec le prix unitaire et le prix totale de </w:t>
+      </w:r>
+      <w:r>
+        <w:rPr>
+          <w:rFonts w:ascii="Lato" w:hAnsi="Lato"/>
+          <w:sz w:val="24"/>
+          <w:szCs w:val="24"/>
+        </w:rPr>
+        <w:t>tous</w:t>
+      </w:r>
       <w:r>
         <w:rPr>
           <w:rFonts w:ascii="Lato" w:hAnsi="Lato"/>
@@ -10773,17 +11416,15 @@
         </w:rPr>
         <w:t xml:space="preserve">Je vais aussi travaille sur le temps de réponse, c’est-à-dire l’application web doit réagir dans un délai précis (&lt;2 secondes) </w:t>
       </w:r>
-      <w:proofErr w:type="spellStart"/>
-      <w:r>
-        <w:rPr>
-          <w:rFonts w:ascii="Lato" w:hAnsi="Lato"/>
-          <w:sz w:val="24"/>
-          <w:szCs w:val="24"/>
-          <w:lang w:bidi="ar-TN"/>
-        </w:rPr>
-        <w:t>quelque</w:t>
-      </w:r>
-      <w:proofErr w:type="spellEnd"/>
+      <w:r>
+        <w:rPr>
+          <w:rFonts w:ascii="Lato" w:hAnsi="Lato"/>
+          <w:sz w:val="24"/>
+          <w:szCs w:val="24"/>
+          <w:lang w:bidi="ar-TN"/>
+        </w:rPr>
+        <w:t>quel que</w:t>
+      </w:r>
       <w:r>
         <w:rPr>
           <w:rFonts w:ascii="Lato" w:hAnsi="Lato"/>
@@ -10814,8 +11455,10 @@
       <w:r>
         <w:rPr>
           <w:rFonts w:ascii="Lato" w:hAnsi="Lato"/>
-          <w:sz w:val="24"/>
-          <w:szCs w:val="24"/>
+          <w:b/>
+          <w:bCs/>
+          <w:sz w:val="32"/>
+          <w:szCs w:val="32"/>
           <w:lang w:bidi="ar-TN"/>
         </w:rPr>
         <w:br w:type="page"/>
@@ -10892,7 +11535,7 @@
           <w:rFonts w:ascii="Lato" w:hAnsi="Lato"/>
         </w:rPr>
       </w:pPr>
-      <w:bookmarkStart w:id="8" w:name="_Toc68669020"/>
+      <w:bookmarkStart w:id="8" w:name="_Toc71461381"/>
       <w:r>
         <w:rPr>
           <w:rFonts w:ascii="Lato" w:hAnsi="Lato"/>
@@ -11019,7 +11662,7 @@
           <w:p>
             <w:pPr>
               <w:spacing w:line="360" w:lineRule="auto"/>
-              <w:jc w:val="left"/>
+              <w:jc w:val="lowKashida"/>
               <w:rPr>
                 <w:rFonts w:ascii="Lato" w:hAnsi="Lato"/>
                 <w:sz w:val="24"/>
@@ -11054,6 +11697,7 @@
           <w:p>
             <w:pPr>
               <w:spacing w:line="360" w:lineRule="auto"/>
+              <w:jc w:val="lowKashida"/>
               <w:cnfStyle w:val="000000100000" w:firstRow="0" w:lastRow="0" w:firstColumn="0" w:lastColumn="0" w:oddVBand="0" w:evenVBand="0" w:oddHBand="1" w:evenHBand="0" w:firstRowFirstColumn="0" w:firstRowLastColumn="0" w:lastRowFirstColumn="0" w:lastRowLastColumn="0"/>
               <w:rPr>
                 <w:rFonts w:ascii="Lato" w:hAnsi="Lato"/>
@@ -11083,7 +11727,7 @@
           <w:p>
             <w:pPr>
               <w:spacing w:line="360" w:lineRule="auto"/>
-              <w:jc w:val="left"/>
+              <w:jc w:val="lowKashida"/>
               <w:rPr>
                 <w:rFonts w:ascii="Lato" w:hAnsi="Lato"/>
                 <w:sz w:val="24"/>
@@ -11118,6 +11762,7 @@
           <w:p>
             <w:pPr>
               <w:spacing w:line="360" w:lineRule="auto"/>
+              <w:jc w:val="lowKashida"/>
               <w:cnfStyle w:val="000000000000" w:firstRow="0" w:lastRow="0" w:firstColumn="0" w:lastColumn="0" w:oddVBand="0" w:evenVBand="0" w:oddHBand="0" w:evenHBand="0" w:firstRowFirstColumn="0" w:firstRowLastColumn="0" w:lastRowFirstColumn="0" w:lastRowLastColumn="0"/>
               <w:rPr>
                 <w:rFonts w:ascii="Lato" w:hAnsi="Lato"/>
@@ -11159,7 +11804,7 @@
           <w:p>
             <w:pPr>
               <w:spacing w:line="360" w:lineRule="auto"/>
-              <w:jc w:val="left"/>
+              <w:jc w:val="lowKashida"/>
               <w:rPr>
                 <w:rFonts w:ascii="Lato" w:hAnsi="Lato"/>
                 <w:sz w:val="24"/>
@@ -11185,6 +11830,7 @@
           <w:p>
             <w:pPr>
               <w:spacing w:line="360" w:lineRule="auto"/>
+              <w:jc w:val="lowKashida"/>
               <w:cnfStyle w:val="000000100000" w:firstRow="0" w:lastRow="0" w:firstColumn="0" w:lastColumn="0" w:oddVBand="0" w:evenVBand="0" w:oddHBand="1" w:evenHBand="0" w:firstRowFirstColumn="0" w:firstRowLastColumn="0" w:lastRowFirstColumn="0" w:lastRowLastColumn="0"/>
               <w:rPr>
                 <w:rFonts w:ascii="Lato" w:hAnsi="Lato"/>
@@ -11229,17 +11875,15 @@
               </w:rPr>
               <w:t xml:space="preserve"> et entièrement développer en programmation orientée Objet. Laravel est </w:t>
             </w:r>
-            <w:proofErr w:type="spellStart"/>
-            <w:r>
-              <w:rPr>
-                <w:rFonts w:ascii="Lato" w:hAnsi="Lato"/>
-                <w:sz w:val="24"/>
-                <w:szCs w:val="24"/>
-                <w:lang w:bidi="ar-TN"/>
-              </w:rPr>
-              <w:t>distribue</w:t>
-            </w:r>
-            <w:proofErr w:type="spellEnd"/>
+            <w:r>
+              <w:rPr>
+                <w:rFonts w:ascii="Lato" w:hAnsi="Lato"/>
+                <w:sz w:val="24"/>
+                <w:szCs w:val="24"/>
+                <w:lang w:bidi="ar-TN"/>
+              </w:rPr>
+              <w:t>distribué</w:t>
+            </w:r>
             <w:r>
               <w:rPr>
                 <w:rFonts w:ascii="Lato" w:hAnsi="Lato"/>
@@ -11348,7 +11992,7 @@
           <w:rFonts w:ascii="Lato" w:hAnsi="Lato"/>
         </w:rPr>
       </w:pPr>
-      <w:bookmarkStart w:id="9" w:name="_Toc68669021"/>
+      <w:bookmarkStart w:id="9" w:name="_Toc71461382"/>
       <w:r>
         <w:rPr>
           <w:rFonts w:ascii="Lato" w:hAnsi="Lato"/>
@@ -11392,18 +12036,9 @@
           <w:rFonts w:ascii="Lato" w:hAnsi="Lato"/>
           <w:lang w:val="en-US"/>
         </w:rPr>
-        <w:t xml:space="preserve">: les </w:t>
-      </w:r>
-      <w:proofErr w:type="spellStart"/>
-      <w:r>
-        <w:rPr>
-          <w:rFonts w:ascii="Lato" w:hAnsi="Lato"/>
-          <w:lang w:val="en-US"/>
-        </w:rPr>
-        <w:t>logiciels</w:t>
+        <w:t>: les logiciels</w:t>
       </w:r>
       <w:bookmarkEnd w:id="9"/>
-      <w:proofErr w:type="spellEnd"/>
     </w:p>
     <w:tbl>
       <w:tblPr>
@@ -11834,7 +12469,7 @@
                 <w:szCs w:val="24"/>
                 <w:lang w:bidi="ar-TN"/>
               </w:rPr>
-              <w:t>Rest Client</w:t>
+              <w:t>Thunder client</w:t>
             </w:r>
           </w:p>
         </w:tc>
@@ -12125,12 +12760,12 @@
         <w:pStyle w:val="Caption"/>
         <w:keepNext/>
         <w:spacing w:line="360" w:lineRule="auto"/>
-        <w:jc w:val="center"/>
-        <w:rPr>
-          <w:rFonts w:ascii="Lato" w:hAnsi="Lato"/>
-        </w:rPr>
-      </w:pPr>
-      <w:bookmarkStart w:id="10" w:name="_Toc68669022"/>
+        <w:jc w:val="lowKashida"/>
+        <w:rPr>
+          <w:rFonts w:ascii="Lato" w:hAnsi="Lato"/>
+        </w:rPr>
+      </w:pPr>
+      <w:bookmarkStart w:id="10" w:name="_Toc71461383"/>
       <w:r>
         <w:rPr>
           <w:rFonts w:ascii="Lato" w:hAnsi="Lato"/>
@@ -12856,13 +13491,13 @@
         <w:pStyle w:val="Caption"/>
         <w:keepNext/>
         <w:spacing w:line="360" w:lineRule="auto"/>
-        <w:jc w:val="center"/>
+        <w:jc w:val="lowKashida"/>
         <w:rPr>
           <w:rFonts w:ascii="Lato" w:hAnsi="Lato"/>
           <w:lang w:val="en-US"/>
         </w:rPr>
       </w:pPr>
-      <w:bookmarkStart w:id="11" w:name="_Toc68669023"/>
+      <w:bookmarkStart w:id="11" w:name="_Toc71461384"/>
       <w:r>
         <w:rPr>
           <w:rFonts w:ascii="Lato" w:hAnsi="Lato"/>
@@ -13102,6 +13737,7 @@
           <w:p>
             <w:pPr>
               <w:spacing w:line="360" w:lineRule="auto"/>
+              <w:jc w:val="lowKashida"/>
               <w:cnfStyle w:val="000000100000" w:firstRow="0" w:lastRow="0" w:firstColumn="0" w:lastColumn="0" w:oddVBand="0" w:evenVBand="0" w:oddHBand="1" w:evenHBand="0" w:firstRowFirstColumn="0" w:firstRowLastColumn="0" w:lastRowFirstColumn="0" w:lastRowLastColumn="0"/>
               <w:rPr>
                 <w:rFonts w:ascii="Lato" w:hAnsi="Lato"/>
@@ -16358,6 +16994,756 @@
           <w:lang w:bidi="ar-TN"/>
         </w:rPr>
         <w:lastRenderedPageBreak/>
+        <w:t>Planifications des sprints</w:t>
+      </w:r>
+    </w:p>
+    <w:p>
+      <w:pPr>
+        <w:spacing w:line="360" w:lineRule="auto"/>
+        <w:jc w:val="lowKashida"/>
+        <w:rPr>
+          <w:rFonts w:ascii="Lato" w:hAnsi="Lato"/>
+          <w:sz w:val="24"/>
+          <w:szCs w:val="24"/>
+          <w:lang w:bidi="ar-TN"/>
+        </w:rPr>
+      </w:pPr>
+      <w:r>
+        <w:rPr>
+          <w:rFonts w:ascii="Lato" w:hAnsi="Lato"/>
+          <w:sz w:val="24"/>
+          <w:szCs w:val="24"/>
+          <w:lang w:bidi="ar-TN"/>
+        </w:rPr>
+        <w:t xml:space="preserve">Dans  cette partie et après la définition des besoins de client et le Product Backlog, il est le temps de deviser le travail tout au long de la période du stage, c’est pour cela la méthode scrum utilise une itération de développement identifier sprint, sa durée et généralement en deux à quatre semaines, au bout desquelles </w:t>
+      </w:r>
+      <w:r>
+        <w:rPr>
+          <w:rFonts w:ascii="Lato" w:hAnsi="Lato"/>
+          <w:sz w:val="24"/>
+          <w:szCs w:val="24"/>
+          <w:lang w:bidi="ar-TN"/>
+        </w:rPr>
+        <w:t>un incrément potentiel sera livré.</w:t>
+      </w:r>
+    </w:p>
+    <w:p>
+      <w:pPr>
+        <w:spacing w:line="360" w:lineRule="auto"/>
+        <w:jc w:val="lowKashida"/>
+        <w:rPr>
+          <w:rFonts w:ascii="Lato" w:hAnsi="Lato"/>
+          <w:sz w:val="24"/>
+          <w:szCs w:val="24"/>
+          <w:lang w:bidi="ar-TN"/>
+        </w:rPr>
+      </w:pPr>
+      <w:r>
+        <w:rPr>
+          <w:rFonts w:ascii="Lato" w:hAnsi="Lato"/>
+          <w:sz w:val="24"/>
+          <w:szCs w:val="24"/>
+          <w:lang w:bidi="ar-TN"/>
+        </w:rPr>
+        <w:t>Dans cette figure je vous présenté mon planning de travail.</w:t>
+      </w:r>
+    </w:p>
+    <w:p>
+      <w:pPr>
+        <w:spacing w:line="360" w:lineRule="auto"/>
+        <w:jc w:val="lowKashida"/>
+        <w:rPr>
+          <w:rFonts w:ascii="Lato" w:hAnsi="Lato"/>
+          <w:sz w:val="24"/>
+          <w:szCs w:val="24"/>
+          <w:lang w:bidi="ar-TN"/>
+        </w:rPr>
+      </w:pPr>
+    </w:p>
+    <w:p>
+      <w:pPr>
+        <w:pStyle w:val="Caption"/>
+        <w:keepNext/>
+        <w:jc w:val="lowKashida"/>
+        <w:rPr>
+          <w:rFonts w:ascii="Lato" w:hAnsi="Lato"/>
+        </w:rPr>
+      </w:pPr>
+      <w:bookmarkStart w:id="12" w:name="_Toc71461385"/>
+      <w:r>
+        <w:rPr>
+          <w:rFonts w:ascii="Lato" w:hAnsi="Lato"/>
+        </w:rPr>
+        <w:t xml:space="preserve">Tableau </w:t>
+      </w:r>
+      <w:r>
+        <w:rPr>
+          <w:rFonts w:ascii="Lato" w:hAnsi="Lato"/>
+        </w:rPr>
+        <w:fldChar w:fldCharType="begin"/>
+      </w:r>
+      <w:r>
+        <w:rPr>
+          <w:rFonts w:ascii="Lato" w:hAnsi="Lato"/>
+        </w:rPr>
+        <w:instrText xml:space="preserve"> SEQ Tableau \* ARABIC </w:instrText>
+      </w:r>
+      <w:r>
+        <w:rPr>
+          <w:rFonts w:ascii="Lato" w:hAnsi="Lato"/>
+        </w:rPr>
+        <w:fldChar w:fldCharType="separate"/>
+      </w:r>
+      <w:r>
+        <w:rPr>
+          <w:rFonts w:ascii="Lato" w:hAnsi="Lato"/>
+          <w:noProof/>
+        </w:rPr>
+        <w:t>6</w:t>
+      </w:r>
+      <w:r>
+        <w:rPr>
+          <w:rFonts w:ascii="Lato" w:hAnsi="Lato"/>
+        </w:rPr>
+        <w:fldChar w:fldCharType="end"/>
+      </w:r>
+      <w:r>
+        <w:rPr>
+          <w:rFonts w:ascii="Lato" w:hAnsi="Lato"/>
+          <w:lang w:val="en-US"/>
+        </w:rPr>
+        <w:t>: plan de release</w:t>
+      </w:r>
+      <w:bookmarkEnd w:id="12"/>
+    </w:p>
+    <w:tbl>
+      <w:tblPr>
+        <w:tblStyle w:val="PlainTable3"/>
+        <w:tblW w:w="0" w:type="auto"/>
+        <w:tblLook w:val="04A0" w:firstRow="1" w:lastRow="0" w:firstColumn="1" w:lastColumn="0" w:noHBand="0" w:noVBand="1"/>
+      </w:tblPr>
+      <w:tblGrid>
+        <w:gridCol w:w="1440"/>
+        <w:gridCol w:w="1350"/>
+        <w:gridCol w:w="4860"/>
+        <w:gridCol w:w="1700"/>
+      </w:tblGrid>
+      <w:tr>
+        <w:trPr>
+          <w:cnfStyle w:val="100000000000" w:firstRow="1" w:lastRow="0" w:firstColumn="0" w:lastColumn="0" w:oddVBand="0" w:evenVBand="0" w:oddHBand="0" w:evenHBand="0" w:firstRowFirstColumn="0" w:firstRowLastColumn="0" w:lastRowFirstColumn="0" w:lastRowLastColumn="0"/>
+        </w:trPr>
+        <w:tc>
+          <w:tcPr>
+            <w:cnfStyle w:val="001000000100" w:firstRow="0" w:lastRow="0" w:firstColumn="1" w:lastColumn="0" w:oddVBand="0" w:evenVBand="0" w:oddHBand="0" w:evenHBand="0" w:firstRowFirstColumn="1" w:firstRowLastColumn="0" w:lastRowFirstColumn="0" w:lastRowLastColumn="0"/>
+            <w:tcW w:w="1440" w:type="dxa"/>
+          </w:tcPr>
+          <w:p>
+            <w:pPr>
+              <w:spacing w:line="360" w:lineRule="auto"/>
+              <w:jc w:val="lowKashida"/>
+              <w:rPr>
+                <w:rFonts w:ascii="Lato" w:hAnsi="Lato"/>
+                <w:sz w:val="24"/>
+                <w:szCs w:val="24"/>
+                <w:lang w:bidi="ar-TN"/>
+              </w:rPr>
+            </w:pPr>
+            <w:r>
+              <w:rPr>
+                <w:rFonts w:ascii="Lato" w:hAnsi="Lato"/>
+                <w:sz w:val="24"/>
+                <w:szCs w:val="24"/>
+                <w:lang w:bidi="ar-TN"/>
+              </w:rPr>
+              <w:t>Release</w:t>
+            </w:r>
+          </w:p>
+        </w:tc>
+        <w:tc>
+          <w:tcPr>
+            <w:tcW w:w="1350" w:type="dxa"/>
+          </w:tcPr>
+          <w:p>
+            <w:pPr>
+              <w:spacing w:line="360" w:lineRule="auto"/>
+              <w:jc w:val="lowKashida"/>
+              <w:cnfStyle w:val="100000000000" w:firstRow="1" w:lastRow="0" w:firstColumn="0" w:lastColumn="0" w:oddVBand="0" w:evenVBand="0" w:oddHBand="0" w:evenHBand="0" w:firstRowFirstColumn="0" w:firstRowLastColumn="0" w:lastRowFirstColumn="0" w:lastRowLastColumn="0"/>
+              <w:rPr>
+                <w:rFonts w:ascii="Lato" w:hAnsi="Lato"/>
+                <w:sz w:val="24"/>
+                <w:szCs w:val="24"/>
+                <w:lang w:bidi="ar-TN"/>
+              </w:rPr>
+            </w:pPr>
+            <w:r>
+              <w:rPr>
+                <w:rFonts w:ascii="Lato" w:hAnsi="Lato"/>
+                <w:sz w:val="24"/>
+                <w:szCs w:val="24"/>
+                <w:lang w:bidi="ar-TN"/>
+              </w:rPr>
+              <w:t>Sprint</w:t>
+            </w:r>
+          </w:p>
+        </w:tc>
+        <w:tc>
+          <w:tcPr>
+            <w:tcW w:w="4860" w:type="dxa"/>
+          </w:tcPr>
+          <w:p>
+            <w:pPr>
+              <w:spacing w:line="360" w:lineRule="auto"/>
+              <w:jc w:val="lowKashida"/>
+              <w:cnfStyle w:val="100000000000" w:firstRow="1" w:lastRow="0" w:firstColumn="0" w:lastColumn="0" w:oddVBand="0" w:evenVBand="0" w:oddHBand="0" w:evenHBand="0" w:firstRowFirstColumn="0" w:firstRowLastColumn="0" w:lastRowFirstColumn="0" w:lastRowLastColumn="0"/>
+              <w:rPr>
+                <w:rFonts w:ascii="Lato" w:hAnsi="Lato"/>
+                <w:sz w:val="24"/>
+                <w:szCs w:val="24"/>
+                <w:lang w:bidi="ar-TN"/>
+              </w:rPr>
+            </w:pPr>
+            <w:r>
+              <w:rPr>
+                <w:rFonts w:ascii="Lato" w:hAnsi="Lato"/>
+                <w:sz w:val="24"/>
+                <w:szCs w:val="24"/>
+                <w:lang w:bidi="ar-TN"/>
+              </w:rPr>
+              <w:t>Objectif</w:t>
+            </w:r>
+          </w:p>
+        </w:tc>
+        <w:tc>
+          <w:tcPr>
+            <w:tcW w:w="1700" w:type="dxa"/>
+          </w:tcPr>
+          <w:p>
+            <w:pPr>
+              <w:spacing w:line="360" w:lineRule="auto"/>
+              <w:jc w:val="lowKashida"/>
+              <w:cnfStyle w:val="100000000000" w:firstRow="1" w:lastRow="0" w:firstColumn="0" w:lastColumn="0" w:oddVBand="0" w:evenVBand="0" w:oddHBand="0" w:evenHBand="0" w:firstRowFirstColumn="0" w:firstRowLastColumn="0" w:lastRowFirstColumn="0" w:lastRowLastColumn="0"/>
+              <w:rPr>
+                <w:rFonts w:ascii="Lato" w:hAnsi="Lato"/>
+                <w:sz w:val="24"/>
+                <w:szCs w:val="24"/>
+                <w:lang w:bidi="ar-TN"/>
+              </w:rPr>
+            </w:pPr>
+            <w:r>
+              <w:rPr>
+                <w:rFonts w:ascii="Lato" w:hAnsi="Lato"/>
+                <w:sz w:val="24"/>
+                <w:szCs w:val="24"/>
+                <w:lang w:bidi="ar-TN"/>
+              </w:rPr>
+              <w:t>Période</w:t>
+            </w:r>
+          </w:p>
+        </w:tc>
+      </w:tr>
+      <w:tr>
+        <w:trPr>
+          <w:cnfStyle w:val="000000100000" w:firstRow="0" w:lastRow="0" w:firstColumn="0" w:lastColumn="0" w:oddVBand="0" w:evenVBand="0" w:oddHBand="1" w:evenHBand="0" w:firstRowFirstColumn="0" w:firstRowLastColumn="0" w:lastRowFirstColumn="0" w:lastRowLastColumn="0"/>
+        </w:trPr>
+        <w:tc>
+          <w:tcPr>
+            <w:cnfStyle w:val="001000000000" w:firstRow="0" w:lastRow="0" w:firstColumn="1" w:lastColumn="0" w:oddVBand="0" w:evenVBand="0" w:oddHBand="0" w:evenHBand="0" w:firstRowFirstColumn="0" w:firstRowLastColumn="0" w:lastRowFirstColumn="0" w:lastRowLastColumn="0"/>
+            <w:tcW w:w="1440" w:type="dxa"/>
+            <w:vMerge w:val="restart"/>
+          </w:tcPr>
+          <w:p>
+            <w:pPr>
+              <w:spacing w:line="360" w:lineRule="auto"/>
+              <w:jc w:val="lowKashida"/>
+              <w:rPr>
+                <w:rFonts w:ascii="Lato" w:hAnsi="Lato"/>
+                <w:caps w:val="0"/>
+                <w:sz w:val="24"/>
+                <w:szCs w:val="24"/>
+                <w:lang w:bidi="ar-TN"/>
+              </w:rPr>
+            </w:pPr>
+          </w:p>
+          <w:p>
+            <w:pPr>
+              <w:spacing w:line="360" w:lineRule="auto"/>
+              <w:jc w:val="lowKashida"/>
+              <w:rPr>
+                <w:rFonts w:ascii="Lato" w:hAnsi="Lato"/>
+                <w:caps w:val="0"/>
+                <w:sz w:val="24"/>
+                <w:szCs w:val="24"/>
+                <w:lang w:bidi="ar-TN"/>
+              </w:rPr>
+            </w:pPr>
+          </w:p>
+          <w:p>
+            <w:pPr>
+              <w:spacing w:line="360" w:lineRule="auto"/>
+              <w:jc w:val="lowKashida"/>
+              <w:rPr>
+                <w:rFonts w:ascii="Lato" w:hAnsi="Lato"/>
+                <w:b w:val="0"/>
+                <w:bCs w:val="0"/>
+                <w:sz w:val="24"/>
+                <w:szCs w:val="24"/>
+                <w:lang w:bidi="ar-TN"/>
+              </w:rPr>
+            </w:pPr>
+            <w:r>
+              <w:rPr>
+                <w:rFonts w:ascii="Lato" w:hAnsi="Lato"/>
+                <w:b w:val="0"/>
+                <w:bCs w:val="0"/>
+                <w:sz w:val="24"/>
+                <w:szCs w:val="24"/>
+                <w:lang w:bidi="ar-TN"/>
+              </w:rPr>
+              <w:t>release 1</w:t>
+            </w:r>
+          </w:p>
+        </w:tc>
+        <w:tc>
+          <w:tcPr>
+            <w:tcW w:w="1350" w:type="dxa"/>
+          </w:tcPr>
+          <w:p>
+            <w:pPr>
+              <w:spacing w:line="360" w:lineRule="auto"/>
+              <w:jc w:val="lowKashida"/>
+              <w:cnfStyle w:val="000000100000" w:firstRow="0" w:lastRow="0" w:firstColumn="0" w:lastColumn="0" w:oddVBand="0" w:evenVBand="0" w:oddHBand="1" w:evenHBand="0" w:firstRowFirstColumn="0" w:firstRowLastColumn="0" w:lastRowFirstColumn="0" w:lastRowLastColumn="0"/>
+              <w:rPr>
+                <w:rFonts w:ascii="Lato" w:hAnsi="Lato"/>
+                <w:sz w:val="24"/>
+                <w:szCs w:val="24"/>
+                <w:lang w:bidi="ar-TN"/>
+              </w:rPr>
+            </w:pPr>
+            <w:r>
+              <w:rPr>
+                <w:rFonts w:ascii="Lato" w:hAnsi="Lato"/>
+                <w:sz w:val="24"/>
+                <w:szCs w:val="24"/>
+                <w:lang w:bidi="ar-TN"/>
+              </w:rPr>
+              <w:t>Sprint 0</w:t>
+            </w:r>
+          </w:p>
+        </w:tc>
+        <w:tc>
+          <w:tcPr>
+            <w:tcW w:w="4860" w:type="dxa"/>
+          </w:tcPr>
+          <w:p>
+            <w:pPr>
+              <w:spacing w:line="360" w:lineRule="auto"/>
+              <w:jc w:val="lowKashida"/>
+              <w:cnfStyle w:val="000000100000" w:firstRow="0" w:lastRow="0" w:firstColumn="0" w:lastColumn="0" w:oddVBand="0" w:evenVBand="0" w:oddHBand="1" w:evenHBand="0" w:firstRowFirstColumn="0" w:firstRowLastColumn="0" w:lastRowFirstColumn="0" w:lastRowLastColumn="0"/>
+              <w:rPr>
+                <w:rFonts w:ascii="Lato" w:hAnsi="Lato"/>
+                <w:sz w:val="24"/>
+                <w:szCs w:val="24"/>
+                <w:lang w:bidi="ar-TN"/>
+              </w:rPr>
+            </w:pPr>
+            <w:r>
+              <w:rPr>
+                <w:rFonts w:ascii="Lato" w:hAnsi="Lato"/>
+                <w:sz w:val="24"/>
+                <w:szCs w:val="24"/>
+                <w:lang w:bidi="ar-TN"/>
+              </w:rPr>
+              <w:t>Préparation du projet</w:t>
+            </w:r>
+          </w:p>
+        </w:tc>
+        <w:tc>
+          <w:tcPr>
+            <w:tcW w:w="1700" w:type="dxa"/>
+          </w:tcPr>
+          <w:p>
+            <w:pPr>
+              <w:spacing w:line="360" w:lineRule="auto"/>
+              <w:jc w:val="lowKashida"/>
+              <w:cnfStyle w:val="000000100000" w:firstRow="0" w:lastRow="0" w:firstColumn="0" w:lastColumn="0" w:oddVBand="0" w:evenVBand="0" w:oddHBand="1" w:evenHBand="0" w:firstRowFirstColumn="0" w:firstRowLastColumn="0" w:lastRowFirstColumn="0" w:lastRowLastColumn="0"/>
+              <w:rPr>
+                <w:rFonts w:ascii="Lato" w:hAnsi="Lato"/>
+                <w:sz w:val="24"/>
+                <w:szCs w:val="24"/>
+                <w:lang w:bidi="ar-TN"/>
+              </w:rPr>
+            </w:pPr>
+            <w:r>
+              <w:rPr>
+                <w:rFonts w:ascii="Lato" w:hAnsi="Lato"/>
+                <w:sz w:val="24"/>
+                <w:szCs w:val="24"/>
+                <w:lang w:bidi="ar-TN"/>
+              </w:rPr>
+              <w:t>2 semaines</w:t>
+            </w:r>
+          </w:p>
+        </w:tc>
+      </w:tr>
+      <w:tr>
+        <w:tc>
+          <w:tcPr>
+            <w:cnfStyle w:val="001000000000" w:firstRow="0" w:lastRow="0" w:firstColumn="1" w:lastColumn="0" w:oddVBand="0" w:evenVBand="0" w:oddHBand="0" w:evenHBand="0" w:firstRowFirstColumn="0" w:firstRowLastColumn="0" w:lastRowFirstColumn="0" w:lastRowLastColumn="0"/>
+            <w:tcW w:w="1440" w:type="dxa"/>
+            <w:vMerge/>
+          </w:tcPr>
+          <w:p>
+            <w:pPr>
+              <w:spacing w:line="360" w:lineRule="auto"/>
+              <w:jc w:val="lowKashida"/>
+              <w:rPr>
+                <w:rFonts w:ascii="Lato" w:hAnsi="Lato"/>
+                <w:sz w:val="24"/>
+                <w:szCs w:val="24"/>
+                <w:lang w:bidi="ar-TN"/>
+              </w:rPr>
+            </w:pPr>
+          </w:p>
+        </w:tc>
+        <w:tc>
+          <w:tcPr>
+            <w:tcW w:w="1350" w:type="dxa"/>
+          </w:tcPr>
+          <w:p>
+            <w:pPr>
+              <w:spacing w:line="360" w:lineRule="auto"/>
+              <w:jc w:val="lowKashida"/>
+              <w:cnfStyle w:val="000000000000" w:firstRow="0" w:lastRow="0" w:firstColumn="0" w:lastColumn="0" w:oddVBand="0" w:evenVBand="0" w:oddHBand="0" w:evenHBand="0" w:firstRowFirstColumn="0" w:firstRowLastColumn="0" w:lastRowFirstColumn="0" w:lastRowLastColumn="0"/>
+              <w:rPr>
+                <w:rFonts w:ascii="Lato" w:hAnsi="Lato"/>
+                <w:sz w:val="24"/>
+                <w:szCs w:val="24"/>
+                <w:lang w:bidi="ar-TN"/>
+              </w:rPr>
+            </w:pPr>
+            <w:r>
+              <w:rPr>
+                <w:rFonts w:ascii="Lato" w:hAnsi="Lato"/>
+                <w:sz w:val="24"/>
+                <w:szCs w:val="24"/>
+                <w:lang w:bidi="ar-TN"/>
+              </w:rPr>
+              <w:t>Sprint 1</w:t>
+            </w:r>
+          </w:p>
+        </w:tc>
+        <w:tc>
+          <w:tcPr>
+            <w:tcW w:w="4860" w:type="dxa"/>
+          </w:tcPr>
+          <w:p>
+            <w:pPr>
+              <w:spacing w:line="360" w:lineRule="auto"/>
+              <w:jc w:val="lowKashida"/>
+              <w:cnfStyle w:val="000000000000" w:firstRow="0" w:lastRow="0" w:firstColumn="0" w:lastColumn="0" w:oddVBand="0" w:evenVBand="0" w:oddHBand="0" w:evenHBand="0" w:firstRowFirstColumn="0" w:firstRowLastColumn="0" w:lastRowFirstColumn="0" w:lastRowLastColumn="0"/>
+              <w:rPr>
+                <w:rFonts w:ascii="Lato" w:hAnsi="Lato"/>
+                <w:sz w:val="24"/>
+                <w:szCs w:val="24"/>
+                <w:lang w:bidi="ar-TN"/>
+              </w:rPr>
+            </w:pPr>
+            <w:r>
+              <w:rPr>
+                <w:rFonts w:ascii="Lato" w:hAnsi="Lato"/>
+                <w:sz w:val="24"/>
+                <w:szCs w:val="24"/>
+                <w:lang w:bidi="ar-TN"/>
+              </w:rPr>
+              <w:t>Développer les modules d’authentification</w:t>
+            </w:r>
+          </w:p>
+        </w:tc>
+        <w:tc>
+          <w:tcPr>
+            <w:tcW w:w="1700" w:type="dxa"/>
+          </w:tcPr>
+          <w:p>
+            <w:pPr>
+              <w:spacing w:line="360" w:lineRule="auto"/>
+              <w:jc w:val="lowKashida"/>
+              <w:cnfStyle w:val="000000000000" w:firstRow="0" w:lastRow="0" w:firstColumn="0" w:lastColumn="0" w:oddVBand="0" w:evenVBand="0" w:oddHBand="0" w:evenHBand="0" w:firstRowFirstColumn="0" w:firstRowLastColumn="0" w:lastRowFirstColumn="0" w:lastRowLastColumn="0"/>
+              <w:rPr>
+                <w:rFonts w:ascii="Lato" w:hAnsi="Lato"/>
+                <w:sz w:val="24"/>
+                <w:szCs w:val="24"/>
+                <w:lang w:bidi="ar-TN"/>
+              </w:rPr>
+            </w:pPr>
+            <w:r>
+              <w:rPr>
+                <w:rFonts w:ascii="Lato" w:hAnsi="Lato"/>
+                <w:sz w:val="24"/>
+                <w:szCs w:val="24"/>
+                <w:lang w:bidi="ar-TN"/>
+              </w:rPr>
+              <w:t>2 semaines</w:t>
+            </w:r>
+          </w:p>
+        </w:tc>
+      </w:tr>
+      <w:tr>
+        <w:trPr>
+          <w:cnfStyle w:val="000000100000" w:firstRow="0" w:lastRow="0" w:firstColumn="0" w:lastColumn="0" w:oddVBand="0" w:evenVBand="0" w:oddHBand="1" w:evenHBand="0" w:firstRowFirstColumn="0" w:firstRowLastColumn="0" w:lastRowFirstColumn="0" w:lastRowLastColumn="0"/>
+        </w:trPr>
+        <w:tc>
+          <w:tcPr>
+            <w:cnfStyle w:val="001000000000" w:firstRow="0" w:lastRow="0" w:firstColumn="1" w:lastColumn="0" w:oddVBand="0" w:evenVBand="0" w:oddHBand="0" w:evenHBand="0" w:firstRowFirstColumn="0" w:firstRowLastColumn="0" w:lastRowFirstColumn="0" w:lastRowLastColumn="0"/>
+            <w:tcW w:w="1440" w:type="dxa"/>
+            <w:vMerge/>
+          </w:tcPr>
+          <w:p>
+            <w:pPr>
+              <w:spacing w:line="360" w:lineRule="auto"/>
+              <w:jc w:val="lowKashida"/>
+              <w:rPr>
+                <w:rFonts w:ascii="Lato" w:hAnsi="Lato"/>
+                <w:sz w:val="24"/>
+                <w:szCs w:val="24"/>
+                <w:lang w:bidi="ar-TN"/>
+              </w:rPr>
+            </w:pPr>
+          </w:p>
+        </w:tc>
+        <w:tc>
+          <w:tcPr>
+            <w:tcW w:w="1350" w:type="dxa"/>
+          </w:tcPr>
+          <w:p>
+            <w:pPr>
+              <w:spacing w:line="360" w:lineRule="auto"/>
+              <w:jc w:val="lowKashida"/>
+              <w:cnfStyle w:val="000000100000" w:firstRow="0" w:lastRow="0" w:firstColumn="0" w:lastColumn="0" w:oddVBand="0" w:evenVBand="0" w:oddHBand="1" w:evenHBand="0" w:firstRowFirstColumn="0" w:firstRowLastColumn="0" w:lastRowFirstColumn="0" w:lastRowLastColumn="0"/>
+              <w:rPr>
+                <w:rFonts w:ascii="Lato" w:hAnsi="Lato"/>
+                <w:sz w:val="24"/>
+                <w:szCs w:val="24"/>
+                <w:lang w:bidi="ar-TN"/>
+              </w:rPr>
+            </w:pPr>
+            <w:r>
+              <w:rPr>
+                <w:rFonts w:ascii="Lato" w:hAnsi="Lato"/>
+                <w:sz w:val="24"/>
+                <w:szCs w:val="24"/>
+                <w:lang w:bidi="ar-TN"/>
+              </w:rPr>
+              <w:t>Sprint 2</w:t>
+            </w:r>
+          </w:p>
+        </w:tc>
+        <w:tc>
+          <w:tcPr>
+            <w:tcW w:w="4860" w:type="dxa"/>
+          </w:tcPr>
+          <w:p>
+            <w:pPr>
+              <w:spacing w:line="360" w:lineRule="auto"/>
+              <w:jc w:val="lowKashida"/>
+              <w:cnfStyle w:val="000000100000" w:firstRow="0" w:lastRow="0" w:firstColumn="0" w:lastColumn="0" w:oddVBand="0" w:evenVBand="0" w:oddHBand="1" w:evenHBand="0" w:firstRowFirstColumn="0" w:firstRowLastColumn="0" w:lastRowFirstColumn="0" w:lastRowLastColumn="0"/>
+              <w:rPr>
+                <w:rFonts w:ascii="Lato" w:hAnsi="Lato"/>
+                <w:sz w:val="24"/>
+                <w:szCs w:val="24"/>
+                <w:lang w:bidi="ar-TN"/>
+              </w:rPr>
+            </w:pPr>
+            <w:r>
+              <w:rPr>
+                <w:rFonts w:ascii="Lato" w:hAnsi="Lato"/>
+                <w:sz w:val="24"/>
+                <w:szCs w:val="24"/>
+                <w:lang w:bidi="ar-TN"/>
+              </w:rPr>
+              <w:t>Développer les modules de backoffice</w:t>
+            </w:r>
+          </w:p>
+        </w:tc>
+        <w:tc>
+          <w:tcPr>
+            <w:tcW w:w="1700" w:type="dxa"/>
+          </w:tcPr>
+          <w:p>
+            <w:pPr>
+              <w:spacing w:line="360" w:lineRule="auto"/>
+              <w:jc w:val="lowKashida"/>
+              <w:cnfStyle w:val="000000100000" w:firstRow="0" w:lastRow="0" w:firstColumn="0" w:lastColumn="0" w:oddVBand="0" w:evenVBand="0" w:oddHBand="1" w:evenHBand="0" w:firstRowFirstColumn="0" w:firstRowLastColumn="0" w:lastRowFirstColumn="0" w:lastRowLastColumn="0"/>
+              <w:rPr>
+                <w:rFonts w:ascii="Lato" w:hAnsi="Lato"/>
+                <w:sz w:val="24"/>
+                <w:szCs w:val="24"/>
+                <w:lang w:bidi="ar-TN"/>
+              </w:rPr>
+            </w:pPr>
+            <w:r>
+              <w:rPr>
+                <w:rFonts w:ascii="Lato" w:hAnsi="Lato"/>
+                <w:sz w:val="24"/>
+                <w:szCs w:val="24"/>
+                <w:lang w:bidi="ar-TN"/>
+              </w:rPr>
+              <w:t>4 semaines</w:t>
+            </w:r>
+          </w:p>
+        </w:tc>
+      </w:tr>
+      <w:tr>
+        <w:tc>
+          <w:tcPr>
+            <w:cnfStyle w:val="001000000000" w:firstRow="0" w:lastRow="0" w:firstColumn="1" w:lastColumn="0" w:oddVBand="0" w:evenVBand="0" w:oddHBand="0" w:evenHBand="0" w:firstRowFirstColumn="0" w:firstRowLastColumn="0" w:lastRowFirstColumn="0" w:lastRowLastColumn="0"/>
+            <w:tcW w:w="1440" w:type="dxa"/>
+            <w:vMerge/>
+          </w:tcPr>
+          <w:p>
+            <w:pPr>
+              <w:spacing w:line="360" w:lineRule="auto"/>
+              <w:jc w:val="lowKashida"/>
+              <w:rPr>
+                <w:rFonts w:ascii="Lato" w:hAnsi="Lato"/>
+                <w:sz w:val="24"/>
+                <w:szCs w:val="24"/>
+                <w:lang w:bidi="ar-TN"/>
+              </w:rPr>
+            </w:pPr>
+          </w:p>
+        </w:tc>
+        <w:tc>
+          <w:tcPr>
+            <w:tcW w:w="1350" w:type="dxa"/>
+          </w:tcPr>
+          <w:p>
+            <w:pPr>
+              <w:spacing w:line="360" w:lineRule="auto"/>
+              <w:jc w:val="lowKashida"/>
+              <w:cnfStyle w:val="000000000000" w:firstRow="0" w:lastRow="0" w:firstColumn="0" w:lastColumn="0" w:oddVBand="0" w:evenVBand="0" w:oddHBand="0" w:evenHBand="0" w:firstRowFirstColumn="0" w:firstRowLastColumn="0" w:lastRowFirstColumn="0" w:lastRowLastColumn="0"/>
+              <w:rPr>
+                <w:rFonts w:ascii="Lato" w:hAnsi="Lato"/>
+                <w:sz w:val="24"/>
+                <w:szCs w:val="24"/>
+                <w:lang w:bidi="ar-TN"/>
+              </w:rPr>
+            </w:pPr>
+            <w:r>
+              <w:rPr>
+                <w:rFonts w:ascii="Lato" w:hAnsi="Lato"/>
+                <w:sz w:val="24"/>
+                <w:szCs w:val="24"/>
+                <w:lang w:bidi="ar-TN"/>
+              </w:rPr>
+              <w:t>Sprint 3</w:t>
+            </w:r>
+          </w:p>
+        </w:tc>
+        <w:tc>
+          <w:tcPr>
+            <w:tcW w:w="4860" w:type="dxa"/>
+          </w:tcPr>
+          <w:p>
+            <w:pPr>
+              <w:spacing w:line="360" w:lineRule="auto"/>
+              <w:jc w:val="lowKashida"/>
+              <w:cnfStyle w:val="000000000000" w:firstRow="0" w:lastRow="0" w:firstColumn="0" w:lastColumn="0" w:oddVBand="0" w:evenVBand="0" w:oddHBand="0" w:evenHBand="0" w:firstRowFirstColumn="0" w:firstRowLastColumn="0" w:lastRowFirstColumn="0" w:lastRowLastColumn="0"/>
+              <w:rPr>
+                <w:rFonts w:ascii="Lato" w:hAnsi="Lato"/>
+                <w:sz w:val="24"/>
+                <w:szCs w:val="24"/>
+                <w:lang w:bidi="ar-TN"/>
+              </w:rPr>
+            </w:pPr>
+            <w:r>
+              <w:rPr>
+                <w:rFonts w:ascii="Lato" w:hAnsi="Lato"/>
+                <w:sz w:val="24"/>
+                <w:szCs w:val="24"/>
+                <w:lang w:bidi="ar-TN"/>
+              </w:rPr>
+              <w:t>Développer les modules d’interfaces d’administration.</w:t>
+            </w:r>
+          </w:p>
+        </w:tc>
+        <w:tc>
+          <w:tcPr>
+            <w:tcW w:w="1700" w:type="dxa"/>
+          </w:tcPr>
+          <w:p>
+            <w:pPr>
+              <w:spacing w:line="360" w:lineRule="auto"/>
+              <w:jc w:val="lowKashida"/>
+              <w:cnfStyle w:val="000000000000" w:firstRow="0" w:lastRow="0" w:firstColumn="0" w:lastColumn="0" w:oddVBand="0" w:evenVBand="0" w:oddHBand="0" w:evenHBand="0" w:firstRowFirstColumn="0" w:firstRowLastColumn="0" w:lastRowFirstColumn="0" w:lastRowLastColumn="0"/>
+              <w:rPr>
+                <w:rFonts w:ascii="Lato" w:hAnsi="Lato"/>
+                <w:sz w:val="24"/>
+                <w:szCs w:val="24"/>
+                <w:lang w:bidi="ar-TN"/>
+              </w:rPr>
+            </w:pPr>
+            <w:r>
+              <w:rPr>
+                <w:rFonts w:ascii="Lato" w:hAnsi="Lato"/>
+                <w:sz w:val="24"/>
+                <w:szCs w:val="24"/>
+                <w:lang w:bidi="ar-TN"/>
+              </w:rPr>
+              <w:t>2 semaines</w:t>
+            </w:r>
+          </w:p>
+        </w:tc>
+      </w:tr>
+    </w:tbl>
+    <w:p>
+      <w:pPr>
+        <w:spacing w:line="360" w:lineRule="auto"/>
+        <w:jc w:val="lowKashida"/>
+        <w:rPr>
+          <w:rFonts w:ascii="Lato" w:hAnsi="Lato"/>
+          <w:sz w:val="24"/>
+          <w:szCs w:val="24"/>
+          <w:lang w:bidi="ar-TN"/>
+        </w:rPr>
+      </w:pPr>
+      <w:r>
+        <w:rPr>
+          <w:rFonts w:ascii="Lato" w:hAnsi="Lato"/>
+          <w:sz w:val="24"/>
+          <w:szCs w:val="24"/>
+          <w:lang w:bidi="ar-TN"/>
+        </w:rPr>
+        <w:br w:type="page"/>
+      </w:r>
+    </w:p>
+    <w:p>
+      <w:pPr>
+        <w:pStyle w:val="ListParagraph"/>
+        <w:numPr>
+          <w:ilvl w:val="0"/>
+          <w:numId w:val="15"/>
+        </w:numPr>
+        <w:spacing w:line="360" w:lineRule="auto"/>
+        <w:jc w:val="lowKashida"/>
+        <w:rPr>
+          <w:rFonts w:ascii="Lato" w:hAnsi="Lato"/>
+          <w:b/>
+          <w:bCs/>
+          <w:sz w:val="32"/>
+          <w:szCs w:val="32"/>
+          <w:lang w:bidi="ar-TN"/>
+        </w:rPr>
+      </w:pPr>
+      <w:r>
+        <w:rPr>
+          <w:rFonts w:ascii="Lato" w:hAnsi="Lato"/>
+          <w:b/>
+          <w:bCs/>
+          <w:sz w:val="32"/>
+          <w:szCs w:val="32"/>
+          <w:lang w:bidi="ar-TN"/>
+        </w:rPr>
+        <w:lastRenderedPageBreak/>
         <w:t>Analyse globale</w:t>
       </w:r>
     </w:p>
@@ -16379,7 +17765,16 @@
           <w:szCs w:val="24"/>
           <w:lang w:bidi="ar-TN"/>
         </w:rPr>
-        <w:t>Apres une analyse profonde sur les interactions internes et externes de notre système, je suis arrivé à conclure que tous les acteurs d’un site e-commerce sont impliques</w:t>
+        <w:t>Après</w:t>
+      </w:r>
+      <w:r>
+        <w:rPr>
+          <w:rFonts w:ascii="Lato" w:hAnsi="Lato"/>
+          <w:sz w:val="24"/>
+          <w:szCs w:val="24"/>
+          <w:lang w:bidi="ar-TN"/>
+        </w:rPr>
+        <w:t xml:space="preserve"> une analyse profonde sur les interactions internes et externes de notre système, je suis arrivé à conclure que tous les acteurs d’un site e-commerce sont impliques</w:t>
       </w:r>
     </w:p>
     <w:p>
@@ -16712,6 +18107,46 @@
         <w:jc w:val="lowKashida"/>
         <w:rPr>
           <w:rFonts w:ascii="Lato" w:hAnsi="Lato"/>
+          <w:sz w:val="24"/>
+          <w:szCs w:val="24"/>
+          <w:lang w:bidi="ar-TN"/>
+        </w:rPr>
+      </w:pPr>
+      <w:r>
+        <w:rPr>
+          <w:rFonts w:ascii="Lato" w:hAnsi="Lato"/>
+          <w:sz w:val="24"/>
+          <w:szCs w:val="24"/>
+          <w:lang w:bidi="ar-TN"/>
+        </w:rPr>
+        <w:t>Le diagramme des cas d’utilisation permet d’identifier toutes les fonctionnalités que doivent fournir le système. Les figure ci-dessous, représente le diagramme des cas d’utilisation global</w:t>
+      </w:r>
+      <w:r>
+        <w:rPr>
+          <w:rFonts w:ascii="Lato" w:hAnsi="Lato"/>
+          <w:sz w:val="24"/>
+          <w:szCs w:val="24"/>
+          <w:lang w:bidi="ar-TN"/>
+        </w:rPr>
+        <w:t xml:space="preserve"> de mon projet</w:t>
+      </w:r>
+      <w:r>
+        <w:rPr>
+          <w:rFonts w:ascii="Lato" w:hAnsi="Lato"/>
+          <w:sz w:val="24"/>
+          <w:szCs w:val="24"/>
+          <w:lang w:bidi="ar-TN"/>
+        </w:rPr>
+        <w:t>.</w:t>
+      </w:r>
+    </w:p>
+    <w:p>
+      <w:pPr>
+        <w:spacing w:line="360" w:lineRule="auto"/>
+        <w:ind w:left="360"/>
+        <w:jc w:val="lowKashida"/>
+        <w:rPr>
+          <w:rFonts w:ascii="Lato" w:hAnsi="Lato"/>
           <w:b/>
           <w:bCs/>
           <w:sz w:val="28"/>
@@ -16722,14 +18157,18 @@
       <w:r>
         <w:rPr>
           <w:rFonts w:ascii="Lato" w:hAnsi="Lato"/>
+          <w:b/>
+          <w:bCs/>
           <w:noProof/>
+          <w:sz w:val="28"/>
+          <w:szCs w:val="28"/>
           <w:lang w:bidi="ar-TN"/>
         </w:rPr>
         <w:drawing>
-          <wp:inline distT="0" distB="0" distL="0" distR="0" wp14:anchorId="63548C62" wp14:editId="1741BBAE">
-            <wp:extent cx="5943600" cy="5475627"/>
-            <wp:effectExtent l="0" t="0" r="0" b="0"/>
-            <wp:docPr id="10" name="Picture 10" descr="Diagram, schematic&#10;&#10;Description automatically generated"/>
+          <wp:inline distT="0" distB="0" distL="0" distR="0" wp14:anchorId="41F5ACF1" wp14:editId="67ABE145">
+            <wp:extent cx="5943600" cy="5409565"/>
+            <wp:effectExtent l="0" t="0" r="0" b="635"/>
+            <wp:docPr id="2" name="Picture 2" descr="Diagram&#10;&#10;Description automatically generated"/>
             <wp:cNvGraphicFramePr>
               <a:graphicFrameLocks xmlns:a="http://schemas.openxmlformats.org/drawingml/2006/main" noChangeAspect="1"/>
             </wp:cNvGraphicFramePr>
@@ -16737,10 +18176,8 @@
               <a:graphicData uri="http://schemas.openxmlformats.org/drawingml/2006/picture">
                 <pic:pic xmlns:pic="http://schemas.openxmlformats.org/drawingml/2006/picture">
                   <pic:nvPicPr>
-                    <pic:cNvPr id="10" name="Picture 10" descr="Diagram, schematic&#10;&#10;Description automatically generated"/>
-                    <pic:cNvPicPr>
-                      <a:picLocks noChangeAspect="1" noChangeArrowheads="1"/>
-                    </pic:cNvPicPr>
+                    <pic:cNvPr id="2" name="Picture 2" descr="Diagram&#10;&#10;Description automatically generated"/>
+                    <pic:cNvPicPr/>
                   </pic:nvPicPr>
                   <pic:blipFill>
                     <a:blip r:embed="rId20" cstate="print">
@@ -16750,23 +18187,18 @@
                         </a:ext>
                       </a:extLst>
                     </a:blip>
-                    <a:srcRect/>
                     <a:stretch>
                       <a:fillRect/>
                     </a:stretch>
                   </pic:blipFill>
-                  <pic:spPr bwMode="auto">
+                  <pic:spPr>
                     <a:xfrm>
                       <a:off x="0" y="0"/>
-                      <a:ext cx="5943600" cy="5475627"/>
+                      <a:ext cx="5943600" cy="5409565"/>
                     </a:xfrm>
                     <a:prstGeom prst="rect">
                       <a:avLst/>
                     </a:prstGeom>
-                    <a:noFill/>
-                    <a:ln>
-                      <a:noFill/>
-                    </a:ln>
                   </pic:spPr>
                 </pic:pic>
               </a:graphicData>
@@ -16789,7 +18221,7 @@
           <w:lang w:bidi="ar-TN"/>
         </w:rPr>
       </w:pPr>
-      <w:bookmarkStart w:id="12" w:name="_Toc68669031"/>
+      <w:bookmarkStart w:id="13" w:name="_Toc71469234"/>
       <w:r>
         <w:rPr>
           <w:rFonts w:ascii="Lato" w:hAnsi="Lato"/>
@@ -16833,7 +18265,7 @@
         </w:rPr>
         <w:t>: digramme de cas utilisation "client"</w:t>
       </w:r>
-      <w:bookmarkEnd w:id="12"/>
+      <w:bookmarkEnd w:id="13"/>
     </w:p>
     <w:p>
       <w:pPr>
@@ -16866,6 +18298,7 @@
         <w:keepNext/>
         <w:spacing w:line="360" w:lineRule="auto"/>
         <w:ind w:left="360"/>
+        <w:jc w:val="lowKashida"/>
         <w:rPr>
           <w:rFonts w:ascii="Lato" w:hAnsi="Lato"/>
         </w:rPr>
@@ -16940,7 +18373,7 @@
           <w:rFonts w:ascii="Lato" w:hAnsi="Lato"/>
         </w:rPr>
       </w:pPr>
-      <w:bookmarkStart w:id="13" w:name="_Toc68669032"/>
+      <w:bookmarkStart w:id="14" w:name="_Toc71469235"/>
       <w:r>
         <w:rPr>
           <w:rFonts w:ascii="Lato" w:hAnsi="Lato"/>
@@ -16984,11 +18417,12 @@
         </w:rPr>
         <w:t>: digramme de cas utilisation "admin"</w:t>
       </w:r>
-      <w:bookmarkEnd w:id="13"/>
-    </w:p>
-    <w:p>
-      <w:pPr>
-        <w:spacing w:line="360" w:lineRule="auto"/>
+      <w:bookmarkEnd w:id="14"/>
+    </w:p>
+    <w:p>
+      <w:pPr>
+        <w:spacing w:line="360" w:lineRule="auto"/>
+        <w:jc w:val="lowKashida"/>
         <w:rPr>
           <w:rFonts w:ascii="Lato" w:hAnsi="Lato"/>
           <w:lang w:bidi="ar-TN"/>
@@ -17004,8 +18438,590 @@
     </w:p>
     <w:p>
       <w:pPr>
-        <w:spacing w:line="360" w:lineRule="auto"/>
-        <w:jc w:val="lowKashida"/>
+        <w:pStyle w:val="ListParagraph"/>
+        <w:numPr>
+          <w:ilvl w:val="1"/>
+          <w:numId w:val="15"/>
+        </w:numPr>
+        <w:spacing w:line="360" w:lineRule="auto"/>
+        <w:jc w:val="lowKashida"/>
+        <w:rPr>
+          <w:rFonts w:ascii="Lato" w:hAnsi="Lato"/>
+          <w:b/>
+          <w:bCs/>
+          <w:sz w:val="28"/>
+          <w:szCs w:val="28"/>
+          <w:lang w:bidi="ar-TN"/>
+        </w:rPr>
+      </w:pPr>
+      <w:r>
+        <w:rPr>
+          <w:rFonts w:ascii="Lato" w:hAnsi="Lato"/>
+          <w:b/>
+          <w:bCs/>
+          <w:sz w:val="28"/>
+          <w:szCs w:val="28"/>
+          <w:lang w:bidi="ar-TN"/>
+        </w:rPr>
+        <w:lastRenderedPageBreak/>
+        <w:t xml:space="preserve"> </w:t>
+      </w:r>
+      <w:r>
+        <w:rPr>
+          <w:rFonts w:ascii="Lato" w:hAnsi="Lato"/>
+          <w:b/>
+          <w:bCs/>
+          <w:sz w:val="28"/>
+          <w:szCs w:val="28"/>
+          <w:lang w:bidi="ar-TN"/>
+        </w:rPr>
+        <w:tab/>
+        <w:t>Architecture du projet</w:t>
+      </w:r>
+    </w:p>
+    <w:p>
+      <w:pPr>
+        <w:spacing w:line="360" w:lineRule="auto"/>
+        <w:ind w:left="360"/>
+        <w:jc w:val="lowKashida"/>
+        <w:rPr>
+          <w:rFonts w:ascii="Lato" w:hAnsi="Lato"/>
+          <w:sz w:val="24"/>
+          <w:szCs w:val="24"/>
+          <w:lang w:bidi="ar-TN"/>
+        </w:rPr>
+      </w:pPr>
+      <w:r>
+        <w:rPr>
+          <w:rFonts w:ascii="Lato" w:hAnsi="Lato"/>
+          <w:sz w:val="24"/>
+          <w:szCs w:val="24"/>
+          <w:lang w:bidi="ar-TN"/>
+        </w:rPr>
+        <w:t>Dans cette section nous allons présenter les architectures choisies et ses éléments, nous allons concentrer principalement sur l’architecture physique et l’architecture logique.</w:t>
+      </w:r>
+    </w:p>
+    <w:p>
+      <w:pPr>
+        <w:spacing w:line="360" w:lineRule="auto"/>
+        <w:ind w:left="360"/>
+        <w:jc w:val="lowKashida"/>
+        <w:rPr>
+          <w:rFonts w:ascii="Lato" w:hAnsi="Lato"/>
+          <w:sz w:val="24"/>
+          <w:szCs w:val="24"/>
+          <w:lang w:bidi="ar-TN"/>
+        </w:rPr>
+      </w:pPr>
+      <w:r>
+        <w:rPr>
+          <w:rFonts w:ascii="Lato" w:hAnsi="Lato"/>
+          <w:sz w:val="24"/>
+          <w:szCs w:val="24"/>
+          <w:lang w:bidi="ar-TN"/>
+        </w:rPr>
+        <w:t xml:space="preserve">L’application MedEspoir-Shop se  connecte </w:t>
+      </w:r>
+      <w:proofErr w:type="spellStart"/>
+      <w:proofErr w:type="gramStart"/>
+      <w:r>
+        <w:rPr>
+          <w:rFonts w:ascii="Lato" w:hAnsi="Lato"/>
+          <w:sz w:val="24"/>
+          <w:szCs w:val="24"/>
+          <w:lang w:bidi="ar-TN"/>
+        </w:rPr>
+        <w:t>a</w:t>
+      </w:r>
+      <w:proofErr w:type="spellEnd"/>
+      <w:proofErr w:type="gramEnd"/>
+      <w:r>
+        <w:rPr>
+          <w:rFonts w:ascii="Lato" w:hAnsi="Lato"/>
+          <w:sz w:val="24"/>
+          <w:szCs w:val="24"/>
+          <w:lang w:bidi="ar-TN"/>
+        </w:rPr>
+        <w:t xml:space="preserve"> un serveur de base de données distant, via internet, afin de récupère les données. Ce qui nécessite à l’intégration d’un serveur web entre l’application client et le serveur base donnée. </w:t>
+      </w:r>
+    </w:p>
+    <w:p>
+      <w:pPr>
+        <w:spacing w:line="360" w:lineRule="auto"/>
+        <w:ind w:left="360"/>
+        <w:jc w:val="lowKashida"/>
+        <w:rPr>
+          <w:rFonts w:ascii="Lato" w:hAnsi="Lato"/>
+          <w:sz w:val="24"/>
+          <w:szCs w:val="24"/>
+          <w:lang w:bidi="ar-TN"/>
+        </w:rPr>
+      </w:pPr>
+    </w:p>
+    <w:p>
+      <w:pPr>
+        <w:pStyle w:val="ListParagraph"/>
+        <w:numPr>
+          <w:ilvl w:val="2"/>
+          <w:numId w:val="15"/>
+        </w:numPr>
+        <w:spacing w:line="360" w:lineRule="auto"/>
+        <w:jc w:val="lowKashida"/>
+        <w:rPr>
+          <w:rFonts w:ascii="Lato" w:hAnsi="Lato"/>
+          <w:b/>
+          <w:bCs/>
+          <w:sz w:val="26"/>
+          <w:szCs w:val="26"/>
+          <w:lang w:bidi="ar-TN"/>
+        </w:rPr>
+      </w:pPr>
+      <w:r>
+        <w:rPr>
+          <w:rFonts w:ascii="Lato" w:hAnsi="Lato"/>
+          <w:b/>
+          <w:bCs/>
+          <w:sz w:val="26"/>
+          <w:szCs w:val="26"/>
+          <w:lang w:bidi="ar-TN"/>
+        </w:rPr>
+        <w:t>Architecture physique</w:t>
+      </w:r>
+    </w:p>
+    <w:p>
+      <w:pPr>
+        <w:pStyle w:val="ListParagraph"/>
+        <w:spacing w:line="360" w:lineRule="auto"/>
+        <w:ind w:left="1224"/>
+        <w:jc w:val="lowKashida"/>
+        <w:rPr>
+          <w:rFonts w:ascii="Lato" w:hAnsi="Lato"/>
+          <w:b/>
+          <w:bCs/>
+          <w:sz w:val="26"/>
+          <w:szCs w:val="26"/>
+          <w:lang w:bidi="ar-TN"/>
+        </w:rPr>
+      </w:pPr>
+    </w:p>
+    <w:p>
+      <w:pPr>
+        <w:keepNext/>
+        <w:spacing w:line="360" w:lineRule="auto"/>
+        <w:ind w:left="720"/>
+        <w:jc w:val="lowKashida"/>
+      </w:pPr>
+      <w:r>
+        <w:rPr>
+          <w:rFonts w:ascii="Lato" w:hAnsi="Lato"/>
+          <w:b/>
+          <w:bCs/>
+          <w:noProof/>
+          <w:sz w:val="26"/>
+          <w:szCs w:val="26"/>
+          <w:lang w:bidi="ar-TN"/>
+        </w:rPr>
+        <w:drawing>
+          <wp:inline distT="0" distB="0" distL="0" distR="0" wp14:anchorId="1FA67D75" wp14:editId="06AC2760">
+            <wp:extent cx="5937885" cy="1567815"/>
+            <wp:effectExtent l="0" t="0" r="5715" b="0"/>
+            <wp:docPr id="3" name="Picture 3"/>
+            <wp:cNvGraphicFramePr>
+              <a:graphicFrameLocks xmlns:a="http://schemas.openxmlformats.org/drawingml/2006/main" noChangeAspect="1"/>
+            </wp:cNvGraphicFramePr>
+            <a:graphic xmlns:a="http://schemas.openxmlformats.org/drawingml/2006/main">
+              <a:graphicData uri="http://schemas.openxmlformats.org/drawingml/2006/picture">
+                <pic:pic xmlns:pic="http://schemas.openxmlformats.org/drawingml/2006/picture">
+                  <pic:nvPicPr>
+                    <pic:cNvPr id="0" name="Picture 1"/>
+                    <pic:cNvPicPr>
+                      <a:picLocks noChangeAspect="1" noChangeArrowheads="1"/>
+                    </pic:cNvPicPr>
+                  </pic:nvPicPr>
+                  <pic:blipFill>
+                    <a:blip r:embed="rId22">
+                      <a:extLst>
+                        <a:ext uri="{28A0092B-C50C-407E-A947-70E740481C1C}">
+                          <a14:useLocalDpi xmlns:a14="http://schemas.microsoft.com/office/drawing/2010/main" val="0"/>
+                        </a:ext>
+                      </a:extLst>
+                    </a:blip>
+                    <a:srcRect/>
+                    <a:stretch>
+                      <a:fillRect/>
+                    </a:stretch>
+                  </pic:blipFill>
+                  <pic:spPr bwMode="auto">
+                    <a:xfrm>
+                      <a:off x="0" y="0"/>
+                      <a:ext cx="5937885" cy="1567815"/>
+                    </a:xfrm>
+                    <a:prstGeom prst="rect">
+                      <a:avLst/>
+                    </a:prstGeom>
+                    <a:noFill/>
+                    <a:ln>
+                      <a:noFill/>
+                    </a:ln>
+                  </pic:spPr>
+                </pic:pic>
+              </a:graphicData>
+            </a:graphic>
+          </wp:inline>
+        </w:drawing>
+      </w:r>
+    </w:p>
+    <w:p>
+      <w:pPr>
+        <w:pStyle w:val="Caption"/>
+        <w:jc w:val="center"/>
+        <w:rPr>
+          <w:rFonts w:ascii="Lato" w:hAnsi="Lato"/>
+          <w:lang w:val="en-US"/>
+        </w:rPr>
+      </w:pPr>
+      <w:bookmarkStart w:id="15" w:name="_Toc71469236"/>
+      <w:r>
+        <w:rPr>
+          <w:rFonts w:ascii="Lato" w:hAnsi="Lato"/>
+        </w:rPr>
+        <w:t xml:space="preserve">Figure </w:t>
+      </w:r>
+      <w:r>
+        <w:rPr>
+          <w:rFonts w:ascii="Lato" w:hAnsi="Lato"/>
+        </w:rPr>
+        <w:fldChar w:fldCharType="begin"/>
+      </w:r>
+      <w:r>
+        <w:rPr>
+          <w:rFonts w:ascii="Lato" w:hAnsi="Lato"/>
+        </w:rPr>
+        <w:instrText xml:space="preserve"> SEQ Figure \* ARABIC </w:instrText>
+      </w:r>
+      <w:r>
+        <w:rPr>
+          <w:rFonts w:ascii="Lato" w:hAnsi="Lato"/>
+        </w:rPr>
+        <w:fldChar w:fldCharType="separate"/>
+      </w:r>
+      <w:r>
+        <w:rPr>
+          <w:rFonts w:ascii="Lato" w:hAnsi="Lato"/>
+          <w:noProof/>
+        </w:rPr>
+        <w:t>10</w:t>
+      </w:r>
+      <w:r>
+        <w:rPr>
+          <w:rFonts w:ascii="Lato" w:hAnsi="Lato"/>
+        </w:rPr>
+        <w:fldChar w:fldCharType="end"/>
+      </w:r>
+      <w:r>
+        <w:rPr>
+          <w:rFonts w:ascii="Lato" w:hAnsi="Lato"/>
+          <w:lang w:val="en-US"/>
+        </w:rPr>
+        <w:t>: architecture physique</w:t>
+      </w:r>
+      <w:bookmarkEnd w:id="15"/>
+    </w:p>
+    <w:p>
+      <w:pPr>
+        <w:rPr>
+          <w:lang w:val="en-US"/>
+        </w:rPr>
+      </w:pPr>
+    </w:p>
+    <w:p>
+      <w:pPr>
+        <w:rPr>
+          <w:lang w:val="en-US"/>
+        </w:rPr>
+      </w:pPr>
+    </w:p>
+    <w:p>
+      <w:pPr>
+        <w:rPr>
+          <w:lang w:val="en-US"/>
+        </w:rPr>
+      </w:pPr>
+    </w:p>
+    <w:p>
+      <w:pPr>
+        <w:rPr>
+          <w:lang w:val="en-US"/>
+        </w:rPr>
+      </w:pPr>
+    </w:p>
+    <w:p>
+      <w:pPr>
+        <w:rPr>
+          <w:lang w:val="en-US"/>
+        </w:rPr>
+      </w:pPr>
+    </w:p>
+    <w:p>
+      <w:pPr>
+        <w:rPr>
+          <w:lang w:val="en-US"/>
+        </w:rPr>
+      </w:pPr>
+    </w:p>
+    <w:p>
+      <w:pPr>
+        <w:rPr>
+          <w:lang w:val="en-US"/>
+        </w:rPr>
+      </w:pPr>
+    </w:p>
+    <w:p>
+      <w:pPr>
+        <w:rPr>
+          <w:lang w:val="en-US"/>
+        </w:rPr>
+      </w:pPr>
+    </w:p>
+    <w:p>
+      <w:pPr>
+        <w:rPr>
+          <w:lang w:val="en-US"/>
+        </w:rPr>
+      </w:pPr>
+    </w:p>
+    <w:p>
+      <w:pPr>
+        <w:rPr>
+          <w:lang w:val="en-US"/>
+        </w:rPr>
+      </w:pPr>
+    </w:p>
+    <w:p>
+      <w:pPr>
+        <w:pStyle w:val="ListParagraph"/>
+        <w:numPr>
+          <w:ilvl w:val="2"/>
+          <w:numId w:val="15"/>
+        </w:numPr>
+        <w:spacing w:line="360" w:lineRule="auto"/>
+        <w:jc w:val="lowKashida"/>
+        <w:rPr>
+          <w:rFonts w:ascii="Lato" w:hAnsi="Lato"/>
+          <w:b/>
+          <w:bCs/>
+          <w:sz w:val="26"/>
+          <w:szCs w:val="26"/>
+          <w:lang w:val="en-US" w:bidi="ar-TN"/>
+        </w:rPr>
+      </w:pPr>
+      <w:r>
+        <w:rPr>
+          <w:rFonts w:ascii="Lato" w:hAnsi="Lato"/>
+          <w:b/>
+          <w:bCs/>
+          <w:sz w:val="26"/>
+          <w:szCs w:val="26"/>
+          <w:lang w:val="en-US" w:bidi="ar-TN"/>
+        </w:rPr>
+        <w:lastRenderedPageBreak/>
+        <w:t xml:space="preserve"> Architecture logique</w:t>
+      </w:r>
+    </w:p>
+    <w:p>
+      <w:pPr>
+        <w:spacing w:line="360" w:lineRule="auto"/>
+        <w:ind w:left="720"/>
+        <w:jc w:val="lowKashida"/>
+        <w:rPr>
+          <w:rFonts w:ascii="Lato" w:hAnsi="Lato"/>
+          <w:sz w:val="24"/>
+          <w:szCs w:val="24"/>
+          <w:lang w:bidi="ar-TN"/>
+        </w:rPr>
+      </w:pPr>
+      <w:r>
+        <w:rPr>
+          <w:rFonts w:ascii="Lato" w:hAnsi="Lato"/>
+          <w:sz w:val="24"/>
+          <w:szCs w:val="24"/>
+          <w:lang w:bidi="ar-TN"/>
+        </w:rPr>
+        <w:t>La</w:t>
+      </w:r>
+      <w:r>
+        <w:rPr>
+          <w:rFonts w:ascii="Lato" w:hAnsi="Lato"/>
+          <w:sz w:val="24"/>
+          <w:szCs w:val="24"/>
+          <w:lang w:bidi="ar-TN"/>
+        </w:rPr>
+        <w:t xml:space="preserve"> vue logique d’une a</w:t>
+      </w:r>
+      <w:r>
+        <w:rPr>
+          <w:rFonts w:ascii="Lato" w:hAnsi="Lato"/>
+          <w:sz w:val="24"/>
+          <w:szCs w:val="24"/>
+          <w:lang w:bidi="ar-TN"/>
+        </w:rPr>
+        <w:t xml:space="preserve">rchitecture définit les principaux composant d’une architecture sans </w:t>
+      </w:r>
+      <w:proofErr w:type="spellStart"/>
+      <w:proofErr w:type="gramStart"/>
+      <w:r>
+        <w:rPr>
+          <w:rFonts w:ascii="Lato" w:hAnsi="Lato"/>
+          <w:sz w:val="24"/>
+          <w:szCs w:val="24"/>
+          <w:lang w:bidi="ar-TN"/>
+        </w:rPr>
+        <w:t>ce</w:t>
+      </w:r>
+      <w:proofErr w:type="spellEnd"/>
+      <w:proofErr w:type="gramEnd"/>
+      <w:r>
+        <w:rPr>
+          <w:rFonts w:ascii="Lato" w:hAnsi="Lato"/>
+          <w:sz w:val="24"/>
+          <w:szCs w:val="24"/>
+          <w:lang w:bidi="ar-TN"/>
+        </w:rPr>
+        <w:t xml:space="preserve"> soucier des détails physique</w:t>
+      </w:r>
+      <w:r>
+        <w:rPr>
+          <w:rFonts w:ascii="Lato" w:hAnsi="Lato"/>
+          <w:sz w:val="24"/>
+          <w:szCs w:val="24"/>
+          <w:lang w:bidi="ar-TN"/>
+        </w:rPr>
+        <w:t>.</w:t>
+      </w:r>
+    </w:p>
+    <w:p>
+      <w:pPr>
+        <w:pStyle w:val="ListParagraph"/>
+        <w:keepNext/>
+        <w:ind w:left="1224"/>
+      </w:pPr>
+      <w:r>
+        <w:rPr>
+          <w:rFonts w:ascii="Lato" w:hAnsi="Lato"/>
+          <w:b/>
+          <w:bCs/>
+          <w:noProof/>
+          <w:sz w:val="26"/>
+          <w:szCs w:val="26"/>
+          <w:lang w:val="en-US" w:bidi="ar-TN"/>
+        </w:rPr>
+        <w:drawing>
+          <wp:inline distT="0" distB="0" distL="0" distR="0" wp14:anchorId="79A5E0A7" wp14:editId="10352637">
+            <wp:extent cx="5937885" cy="5284470"/>
+            <wp:effectExtent l="0" t="0" r="5715" b="0"/>
+            <wp:docPr id="4" name="Picture 4"/>
+            <wp:cNvGraphicFramePr>
+              <a:graphicFrameLocks xmlns:a="http://schemas.openxmlformats.org/drawingml/2006/main" noChangeAspect="1"/>
+            </wp:cNvGraphicFramePr>
+            <a:graphic xmlns:a="http://schemas.openxmlformats.org/drawingml/2006/main">
+              <a:graphicData uri="http://schemas.openxmlformats.org/drawingml/2006/picture">
+                <pic:pic xmlns:pic="http://schemas.openxmlformats.org/drawingml/2006/picture">
+                  <pic:nvPicPr>
+                    <pic:cNvPr id="0" name="Picture 2"/>
+                    <pic:cNvPicPr>
+                      <a:picLocks noChangeAspect="1" noChangeArrowheads="1"/>
+                    </pic:cNvPicPr>
+                  </pic:nvPicPr>
+                  <pic:blipFill>
+                    <a:blip r:embed="rId23">
+                      <a:extLst>
+                        <a:ext uri="{28A0092B-C50C-407E-A947-70E740481C1C}">
+                          <a14:useLocalDpi xmlns:a14="http://schemas.microsoft.com/office/drawing/2010/main" val="0"/>
+                        </a:ext>
+                      </a:extLst>
+                    </a:blip>
+                    <a:srcRect/>
+                    <a:stretch>
+                      <a:fillRect/>
+                    </a:stretch>
+                  </pic:blipFill>
+                  <pic:spPr bwMode="auto">
+                    <a:xfrm>
+                      <a:off x="0" y="0"/>
+                      <a:ext cx="5937885" cy="5284470"/>
+                    </a:xfrm>
+                    <a:prstGeom prst="rect">
+                      <a:avLst/>
+                    </a:prstGeom>
+                    <a:noFill/>
+                    <a:ln>
+                      <a:noFill/>
+                    </a:ln>
+                  </pic:spPr>
+                </pic:pic>
+              </a:graphicData>
+            </a:graphic>
+          </wp:inline>
+        </w:drawing>
+      </w:r>
+    </w:p>
+    <w:p>
+      <w:pPr>
+        <w:pStyle w:val="Caption"/>
+        <w:jc w:val="center"/>
+        <w:rPr>
+          <w:rFonts w:ascii="Lato" w:hAnsi="Lato"/>
+          <w:b/>
+          <w:bCs/>
+          <w:sz w:val="26"/>
+          <w:szCs w:val="26"/>
+          <w:lang w:bidi="ar-TN"/>
+        </w:rPr>
+      </w:pPr>
+      <w:bookmarkStart w:id="16" w:name="_Toc71469237"/>
+      <w:r>
+        <w:t xml:space="preserve">Figure </w:t>
+      </w:r>
+      <w:r>
+        <w:fldChar w:fldCharType="begin"/>
+      </w:r>
+      <w:r>
+        <w:instrText xml:space="preserve"> SEQ Figure \* ARABIC </w:instrText>
+      </w:r>
+      <w:r>
+        <w:fldChar w:fldCharType="separate"/>
+      </w:r>
+      <w:r>
+        <w:rPr>
+          <w:noProof/>
+        </w:rPr>
+        <w:t>11</w:t>
+      </w:r>
+      <w:r>
+        <w:fldChar w:fldCharType="end"/>
+      </w:r>
+      <w:r>
+        <w:t>: architecture logique</w:t>
+      </w:r>
+      <w:bookmarkEnd w:id="16"/>
+    </w:p>
+    <w:p>
+      <w:pPr>
+        <w:spacing w:line="360" w:lineRule="auto"/>
+        <w:jc w:val="lowKashida"/>
+        <w:rPr>
+          <w:rFonts w:ascii="Lato" w:hAnsi="Lato"/>
+          <w:lang w:bidi="ar-TN"/>
+        </w:rPr>
+      </w:pPr>
+      <w:r>
+        <w:rPr>
+          <w:rFonts w:ascii="Lato" w:hAnsi="Lato"/>
+          <w:lang w:bidi="ar-TN"/>
+        </w:rPr>
+        <w:br w:type="page"/>
+      </w:r>
+      <w:r>
         <w:rPr>
           <w:rFonts w:ascii="Lato" w:hAnsi="Lato"/>
           <w:b/>
@@ -17014,145 +19030,261 @@
           <w:szCs w:val="32"/>
           <w:lang w:bidi="ar-TN"/>
         </w:rPr>
-      </w:pPr>
-      <w:r>
+        <w:lastRenderedPageBreak/>
+        <w:t>Conclusion</w:t>
+      </w:r>
+    </w:p>
+    <w:p>
+      <w:pPr>
+        <w:spacing w:line="360" w:lineRule="auto"/>
+        <w:jc w:val="lowKashida"/>
+        <w:rPr>
+          <w:rFonts w:ascii="Lato" w:hAnsi="Lato"/>
+          <w:sz w:val="24"/>
+          <w:szCs w:val="24"/>
+          <w:lang w:bidi="ar-TN"/>
+        </w:rPr>
+      </w:pPr>
+      <w:r>
+        <w:rPr>
+          <w:rFonts w:ascii="Lato" w:hAnsi="Lato"/>
+          <w:sz w:val="24"/>
+          <w:szCs w:val="24"/>
+          <w:lang w:bidi="ar-TN"/>
+        </w:rPr>
+        <w:t>Après</w:t>
+      </w:r>
+      <w:r>
+        <w:rPr>
+          <w:rFonts w:ascii="Lato" w:hAnsi="Lato"/>
+          <w:sz w:val="24"/>
+          <w:szCs w:val="24"/>
+          <w:lang w:bidi="ar-TN"/>
+        </w:rPr>
+        <w:t xml:space="preserve"> </w:t>
+      </w:r>
+      <w:r>
+        <w:rPr>
+          <w:rFonts w:ascii="Lato" w:hAnsi="Lato"/>
+          <w:sz w:val="24"/>
+          <w:szCs w:val="24"/>
+          <w:lang w:bidi="ar-TN"/>
+        </w:rPr>
+        <w:t>avoir décrire les besoins graphiques fonctionnels et techniques attendues de mon application et j’ai essayé d’exprimer le fonctionnement de notre système en se basant principalement sur les diagrammes de cas d’utilisation. Je peux ainsi entamer la prochaine étape qui consiste à présenter la phase de conception.</w:t>
+      </w:r>
+    </w:p>
+    <w:p>
+      <w:pPr>
+        <w:spacing w:line="360" w:lineRule="auto"/>
+        <w:jc w:val="lowKashida"/>
+        <w:rPr>
+          <w:rFonts w:ascii="Lato" w:hAnsi="Lato"/>
+          <w:sz w:val="24"/>
+          <w:szCs w:val="24"/>
+          <w:lang w:bidi="ar-TN"/>
+        </w:rPr>
+      </w:pPr>
+      <w:r>
+        <w:rPr>
+          <w:rFonts w:ascii="Lato" w:hAnsi="Lato"/>
+          <w:sz w:val="24"/>
+          <w:szCs w:val="24"/>
+          <w:lang w:bidi="ar-TN"/>
+        </w:rPr>
+        <w:t>Après avoir décrire les besoins et les acteurs. J’ai réalisé une analyse de l’application en présentant la méthodologie de travail ainsi que le Backlog du produit.</w:t>
+      </w:r>
+    </w:p>
+    <w:p>
+      <w:pPr>
+        <w:spacing w:line="360" w:lineRule="auto"/>
+        <w:jc w:val="lowKashida"/>
+        <w:rPr>
+          <w:rFonts w:ascii="Lato" w:hAnsi="Lato"/>
+          <w:sz w:val="24"/>
+          <w:szCs w:val="24"/>
+          <w:lang w:bidi="ar-TN"/>
+        </w:rPr>
+      </w:pPr>
+      <w:r>
+        <w:rPr>
+          <w:rFonts w:ascii="Lato" w:hAnsi="Lato"/>
+          <w:sz w:val="24"/>
+          <w:szCs w:val="24"/>
+          <w:lang w:bidi="ar-TN"/>
+        </w:rPr>
+        <w:t>J’ai détaillé de plus l’architecture et l’environnement matériel de notre application ainsi que le diagramme des cas d’utilisations global.</w:t>
+      </w:r>
+    </w:p>
+    <w:p>
+      <w:pPr>
+        <w:spacing w:line="360" w:lineRule="auto"/>
+        <w:jc w:val="lowKashida"/>
+        <w:rPr>
+          <w:rFonts w:ascii="Lato" w:hAnsi="Lato"/>
+          <w:sz w:val="24"/>
+          <w:szCs w:val="24"/>
+          <w:lang w:bidi="ar-TN"/>
+        </w:rPr>
+        <w:sectPr>
+          <w:pgSz w:w="12240" w:h="15840"/>
+          <w:pgMar w:top="1440" w:right="1440" w:bottom="1440" w:left="1440" w:header="720" w:footer="720" w:gutter="0"/>
+          <w:pgNumType w:start="14"/>
+          <w:cols w:space="720"/>
+          <w:docGrid w:linePitch="360"/>
+        </w:sectPr>
+      </w:pPr>
+      <w:r>
+        <w:rPr>
+          <w:rFonts w:ascii="Lato" w:hAnsi="Lato"/>
+          <w:sz w:val="24"/>
+          <w:szCs w:val="24"/>
+          <w:lang w:bidi="ar-TN"/>
+        </w:rPr>
+        <w:t xml:space="preserve">Dans le chapitre suivant nous allons attaquer notre premier </w:t>
+      </w:r>
+      <w:r>
+        <w:rPr>
+          <w:rFonts w:ascii="Lato" w:hAnsi="Lato"/>
+          <w:sz w:val="24"/>
+          <w:szCs w:val="24"/>
+          <w:lang w:bidi="ar-TN"/>
+        </w:rPr>
+        <w:t>sprint</w:t>
+      </w:r>
+      <w:r>
+        <w:rPr>
+          <w:rFonts w:ascii="Lato" w:hAnsi="Lato"/>
+          <w:sz w:val="24"/>
+          <w:szCs w:val="24"/>
+          <w:lang w:bidi="ar-TN"/>
+        </w:rPr>
+        <w:t>.</w:t>
+      </w:r>
+    </w:p>
+    <w:p>
+      <w:pPr>
+        <w:pStyle w:val="Quote"/>
+        <w:rPr>
+          <w:rStyle w:val="SubtleEmphasis"/>
+          <w:rFonts w:ascii="Lato" w:hAnsi="Lato"/>
+          <w:i/>
+          <w:iCs/>
+          <w:sz w:val="24"/>
+          <w:szCs w:val="24"/>
+        </w:rPr>
+      </w:pPr>
+      <w:r>
+        <w:rPr>
+          <w:rStyle w:val="SubtleEmphasis"/>
+          <w:rFonts w:ascii="Lato" w:hAnsi="Lato"/>
+          <w:i/>
+          <w:iCs/>
+          <w:sz w:val="24"/>
+          <w:szCs w:val="24"/>
+        </w:rPr>
+        <w:lastRenderedPageBreak/>
+        <w:t>Chapitre 3</w:t>
+      </w:r>
+    </w:p>
+    <w:p>
+      <w:pPr>
+        <w:jc w:val="lowKashida"/>
+        <w:rPr>
+          <w:rFonts w:ascii="Lato" w:hAnsi="Lato"/>
+        </w:rPr>
+      </w:pPr>
+    </w:p>
+    <w:p>
+      <w:pPr>
+        <w:jc w:val="lowKashida"/>
+        <w:rPr>
+          <w:rFonts w:ascii="Lato" w:hAnsi="Lato"/>
+        </w:rPr>
+      </w:pPr>
+    </w:p>
+    <w:p>
+      <w:pPr>
+        <w:jc w:val="lowKashida"/>
+        <w:rPr>
+          <w:rFonts w:ascii="Lato" w:hAnsi="Lato"/>
+        </w:rPr>
+      </w:pPr>
+    </w:p>
+    <w:p>
+      <w:pPr>
+        <w:jc w:val="lowKashida"/>
+        <w:rPr>
+          <w:rFonts w:ascii="Lato" w:hAnsi="Lato"/>
+        </w:rPr>
+      </w:pPr>
+    </w:p>
+    <w:p>
+      <w:pPr>
+        <w:spacing w:line="360" w:lineRule="auto"/>
+        <w:jc w:val="lowKashida"/>
+        <w:rPr>
+          <w:rFonts w:ascii="Lato" w:hAnsi="Lato"/>
+          <w:sz w:val="44"/>
+          <w:szCs w:val="44"/>
+          <w:lang w:bidi="ar-TN"/>
+        </w:rPr>
+      </w:pPr>
+      <w:r>
+        <w:rPr>
+          <w:rFonts w:ascii="Lato" w:hAnsi="Lato"/>
+          <w:sz w:val="44"/>
+          <w:szCs w:val="44"/>
+          <w:lang w:bidi="ar-TN"/>
+        </w:rPr>
+        <w:t>Module d’authentification</w:t>
+      </w:r>
+      <w:r>
+        <w:rPr>
+          <w:rFonts w:ascii="Lato" w:hAnsi="Lato"/>
+          <w:sz w:val="44"/>
+          <w:szCs w:val="44"/>
+        </w:rPr>
+        <w:br w:type="page"/>
+      </w:r>
+    </w:p>
+    <w:p>
+      <w:pPr>
+        <w:jc w:val="lowKashida"/>
         <w:rPr>
           <w:rFonts w:ascii="Lato" w:hAnsi="Lato"/>
           <w:b/>
           <w:bCs/>
           <w:sz w:val="32"/>
           <w:szCs w:val="32"/>
-          <w:lang w:bidi="ar-TN"/>
+        </w:rPr>
+      </w:pPr>
+      <w:r>
+        <w:rPr>
+          <w:rFonts w:ascii="Lato" w:hAnsi="Lato"/>
+          <w:b/>
+          <w:bCs/>
+          <w:sz w:val="32"/>
+          <w:szCs w:val="32"/>
         </w:rPr>
         <w:lastRenderedPageBreak/>
-        <w:t>Conclusion</w:t>
-      </w:r>
-    </w:p>
-    <w:p>
-      <w:pPr>
-        <w:spacing w:line="360" w:lineRule="auto"/>
-        <w:jc w:val="lowKashida"/>
-        <w:rPr>
-          <w:rFonts w:ascii="Lato" w:hAnsi="Lato"/>
-          <w:sz w:val="24"/>
-          <w:szCs w:val="24"/>
-          <w:lang w:bidi="ar-TN"/>
-        </w:rPr>
-      </w:pPr>
-      <w:r>
-        <w:rPr>
-          <w:rFonts w:ascii="Lato" w:hAnsi="Lato"/>
-          <w:sz w:val="24"/>
-          <w:szCs w:val="24"/>
-          <w:lang w:bidi="ar-TN"/>
-        </w:rPr>
-        <w:t>Après</w:t>
-      </w:r>
-      <w:r>
-        <w:rPr>
-          <w:rFonts w:ascii="Lato" w:hAnsi="Lato"/>
-          <w:sz w:val="24"/>
-          <w:szCs w:val="24"/>
-          <w:lang w:bidi="ar-TN"/>
-        </w:rPr>
-        <w:t xml:space="preserve"> </w:t>
-      </w:r>
-      <w:r>
-        <w:rPr>
-          <w:rFonts w:ascii="Lato" w:hAnsi="Lato"/>
-          <w:sz w:val="24"/>
-          <w:szCs w:val="24"/>
-          <w:lang w:bidi="ar-TN"/>
-        </w:rPr>
-        <w:t>avoir décrire les besoins graphiques fonctionnels et techniques attendues de mon application et j’ai essayé d’exprimer le fonctionnement de notre système en se basant principalement sur les diagrammes de cas d’utilisation. Je peux ainsi entamer la prochaine étape qui consiste à présenter la phase de conception.</w:t>
-      </w:r>
-    </w:p>
-    <w:p>
-      <w:pPr>
-        <w:spacing w:line="360" w:lineRule="auto"/>
-        <w:jc w:val="lowKashida"/>
-        <w:rPr>
-          <w:rFonts w:ascii="Lato" w:hAnsi="Lato"/>
-          <w:sz w:val="24"/>
-          <w:szCs w:val="24"/>
-          <w:lang w:bidi="ar-TN"/>
-        </w:rPr>
-      </w:pPr>
-      <w:r>
-        <w:rPr>
-          <w:rFonts w:ascii="Lato" w:hAnsi="Lato"/>
-          <w:sz w:val="24"/>
-          <w:szCs w:val="24"/>
-          <w:lang w:bidi="ar-TN"/>
-        </w:rPr>
-        <w:t>Après avoir décrire les besoins et les acteurs. J’ai réalisé une analyse de l’application en présentant la méthodologie de travail ainsi que le Backlog du produit.</w:t>
-      </w:r>
-    </w:p>
-    <w:p>
-      <w:pPr>
-        <w:spacing w:line="360" w:lineRule="auto"/>
-        <w:jc w:val="lowKashida"/>
-        <w:rPr>
-          <w:rFonts w:ascii="Lato" w:hAnsi="Lato"/>
-          <w:sz w:val="24"/>
-          <w:szCs w:val="24"/>
-          <w:lang w:bidi="ar-TN"/>
-        </w:rPr>
-      </w:pPr>
-      <w:r>
-        <w:rPr>
-          <w:rFonts w:ascii="Lato" w:hAnsi="Lato"/>
-          <w:sz w:val="24"/>
-          <w:szCs w:val="24"/>
-          <w:lang w:bidi="ar-TN"/>
-        </w:rPr>
-        <w:t>J’ai détaillé de plus l’architecture et l’environnement matériel de notre application ainsi que le diagramme des cas d’utilisations global.</w:t>
-      </w:r>
-    </w:p>
-    <w:p>
-      <w:pPr>
-        <w:spacing w:line="360" w:lineRule="auto"/>
+        <w:t>Introduction</w:t>
+      </w:r>
+    </w:p>
+    <w:p>
+      <w:pPr>
         <w:jc w:val="lowKashida"/>
         <w:rPr>
           <w:rFonts w:ascii="Lato" w:hAnsi="Lato"/>
           <w:sz w:val="24"/>
           <w:szCs w:val="24"/>
           <w:rtl/>
-          <w:lang w:bidi="ar-TN"/>
-        </w:rPr>
-      </w:pPr>
-      <w:r>
-        <w:rPr>
-          <w:rFonts w:ascii="Lato" w:hAnsi="Lato"/>
-          <w:sz w:val="24"/>
-          <w:szCs w:val="24"/>
-          <w:lang w:bidi="ar-TN"/>
-        </w:rPr>
-        <w:t xml:space="preserve">Dans le chapitre suivant nous allons attaquer notre premier </w:t>
-      </w:r>
-      <w:r>
-        <w:rPr>
-          <w:rFonts w:ascii="Lato" w:hAnsi="Lato"/>
-          <w:sz w:val="24"/>
-          <w:szCs w:val="24"/>
-          <w:lang w:bidi="ar-TN"/>
-        </w:rPr>
-        <w:t>sprint</w:t>
-      </w:r>
-      <w:r>
-        <w:rPr>
-          <w:rFonts w:ascii="Lato" w:hAnsi="Lato"/>
-          <w:sz w:val="24"/>
-          <w:szCs w:val="24"/>
-          <w:lang w:bidi="ar-TN"/>
-        </w:rPr>
-        <w:t>.</w:t>
-      </w:r>
+        </w:rPr>
+      </w:pPr>
     </w:p>
     <w:sectPr>
       <w:pgSz w:w="12240" w:h="15840"/>
       <w:pgMar w:top="1440" w:right="1440" w:bottom="1440" w:left="1440" w:header="720" w:footer="720" w:gutter="0"/>
-      <w:pgNumType w:start="14"/>
+      <w:pgNumType w:start="33"/>
       <w:cols w:space="720"/>
       <w:docGrid w:linePitch="360"/>
     </w:sectPr>
@@ -17161,7 +19293,7 @@
 </file>
 
 <file path=word/endnotes.xml><?xml version="1.0" encoding="utf-8"?>
-<w:endnotes xmlns:wpc="http://schemas.microsoft.com/office/word/2010/wordprocessingCanvas" xmlns:cx="http://schemas.microsoft.com/office/drawing/2014/chartex" xmlns:cx1="http://schemas.microsoft.com/office/drawing/2015/9/8/chartex" xmlns:cx2="http://schemas.microsoft.com/office/drawing/2015/10/21/chartex" xmlns:cx3="http://schemas.microsoft.com/office/drawing/2016/5/9/chartex" xmlns:cx4="http://schemas.microsoft.com/office/drawing/2016/5/10/chartex" xmlns:cx5="http://schemas.microsoft.com/office/drawing/2016/5/11/chartex" xmlns:cx6="http://schemas.microsoft.com/office/drawing/2016/5/12/chartex" xmlns:cx7="http://schemas.microsoft.com/office/drawing/2016/5/13/chartex" xmlns:cx8="http://schemas.microsoft.com/office/drawing/2016/5/14/chartex" xmlns:mc="http://schemas.openxmlformats.org/markup-compatibility/2006" xmlns:aink="http://schemas.microsoft.com/office/drawing/2016/ink" xmlns:am3d="http://schemas.microsoft.com/office/drawing/2017/model3d" xmlns:o="urn:schemas-microsoft-com:office:office" xmlns:r="http://schemas.openxmlformats.org/officeDocument/2006/relationships" xmlns:m="http://schemas.openxmlformats.org/officeDocument/2006/math" xmlns:v="urn:schemas-microsoft-com:vml" xmlns:wp14="http://schemas.microsoft.com/office/word/2010/wordprocessingDrawing" xmlns:wp="http://schemas.openxmlformats.org/drawingml/2006/wordprocessingDrawing" xmlns:w10="urn:schemas-microsoft-com:office:word" xmlns:w="http://schemas.openxmlformats.org/wordprocessingml/2006/main" xmlns:w14="http://schemas.microsoft.com/office/word/2010/wordml" xmlns:w15="http://schemas.microsoft.com/office/word/2012/wordml" xmlns:w16cex="http://schemas.microsoft.com/office/word/2018/wordml/cex" xmlns:w16cid="http://schemas.microsoft.com/office/word/2016/wordml/cid" xmlns:w16="http://schemas.microsoft.com/office/word/2018/wordml" xmlns:w16se="http://schemas.microsoft.com/office/word/2015/wordml/symex" xmlns:wpg="http://schemas.microsoft.com/office/word/2010/wordprocessingGroup" xmlns:wpi="http://schemas.microsoft.com/office/word/2010/wordprocessingInk" xmlns:wne="http://schemas.microsoft.com/office/word/2006/wordml" xmlns:wps="http://schemas.microsoft.com/office/word/2010/wordprocessingShape" mc:Ignorable="w14 w15 w16se w16cid w16 w16cex wp14">
+<w:endnotes xmlns:wpc="http://schemas.microsoft.com/office/word/2010/wordprocessingCanvas" xmlns:cx="http://schemas.microsoft.com/office/drawing/2014/chartex" xmlns:cx1="http://schemas.microsoft.com/office/drawing/2015/9/8/chartex" xmlns:cx2="http://schemas.microsoft.com/office/drawing/2015/10/21/chartex" xmlns:cx3="http://schemas.microsoft.com/office/drawing/2016/5/9/chartex" xmlns:cx4="http://schemas.microsoft.com/office/drawing/2016/5/10/chartex" xmlns:cx5="http://schemas.microsoft.com/office/drawing/2016/5/11/chartex" xmlns:cx6="http://schemas.microsoft.com/office/drawing/2016/5/12/chartex" xmlns:cx7="http://schemas.microsoft.com/office/drawing/2016/5/13/chartex" xmlns:cx8="http://schemas.microsoft.com/office/drawing/2016/5/14/chartex" xmlns:mc="http://schemas.openxmlformats.org/markup-compatibility/2006" xmlns:aink="http://schemas.microsoft.com/office/drawing/2016/ink" xmlns:am3d="http://schemas.microsoft.com/office/drawing/2017/model3d" xmlns:o="urn:schemas-microsoft-com:office:office" xmlns:r="http://schemas.openxmlformats.org/officeDocument/2006/relationships" xmlns:m="http://schemas.openxmlformats.org/officeDocument/2006/math" xmlns:v="urn:schemas-microsoft-com:vml" xmlns:wp14="http://schemas.microsoft.com/office/word/2010/wordprocessingDrawing" xmlns:wp="http://schemas.openxmlformats.org/drawingml/2006/wordprocessingDrawing" xmlns:w10="urn:schemas-microsoft-com:office:word" xmlns:w="http://schemas.openxmlformats.org/wordprocessingml/2006/main" xmlns:w14="http://schemas.microsoft.com/office/word/2010/wordml" xmlns:w15="http://schemas.microsoft.com/office/word/2012/wordml" xmlns:w16cex="http://schemas.microsoft.com/office/word/2018/wordml/cex" xmlns:w16cid="http://schemas.microsoft.com/office/word/2016/wordml/cid" xmlns:w16="http://schemas.microsoft.com/office/word/2018/wordml" xmlns:w16sdtdh="http://schemas.microsoft.com/office/word/2020/wordml/sdtdatahash" xmlns:w16se="http://schemas.microsoft.com/office/word/2015/wordml/symex" xmlns:wpg="http://schemas.microsoft.com/office/word/2010/wordprocessingGroup" xmlns:wpi="http://schemas.microsoft.com/office/word/2010/wordprocessingInk" xmlns:wne="http://schemas.microsoft.com/office/word/2006/wordml" xmlns:wps="http://schemas.microsoft.com/office/word/2010/wordprocessingShape" mc:Ignorable="w14 w15 w16se w16cid w16 w16cex w16sdtdh wp14">
   <w:endnote w:type="separator" w:id="-1">
     <w:p>
       <w:pPr>
@@ -17186,7 +19318,7 @@
 </file>
 
 <file path=word/footer1.xml><?xml version="1.0" encoding="utf-8"?>
-<w:ftr xmlns:wpc="http://schemas.microsoft.com/office/word/2010/wordprocessingCanvas" xmlns:cx="http://schemas.microsoft.com/office/drawing/2014/chartex" xmlns:cx1="http://schemas.microsoft.com/office/drawing/2015/9/8/chartex" xmlns:cx2="http://schemas.microsoft.com/office/drawing/2015/10/21/chartex" xmlns:cx3="http://schemas.microsoft.com/office/drawing/2016/5/9/chartex" xmlns:cx4="http://schemas.microsoft.com/office/drawing/2016/5/10/chartex" xmlns:cx5="http://schemas.microsoft.com/office/drawing/2016/5/11/chartex" xmlns:cx6="http://schemas.microsoft.com/office/drawing/2016/5/12/chartex" xmlns:cx7="http://schemas.microsoft.com/office/drawing/2016/5/13/chartex" xmlns:cx8="http://schemas.microsoft.com/office/drawing/2016/5/14/chartex" xmlns:mc="http://schemas.openxmlformats.org/markup-compatibility/2006" xmlns:aink="http://schemas.microsoft.com/office/drawing/2016/ink" xmlns:am3d="http://schemas.microsoft.com/office/drawing/2017/model3d" xmlns:o="urn:schemas-microsoft-com:office:office" xmlns:r="http://schemas.openxmlformats.org/officeDocument/2006/relationships" xmlns:m="http://schemas.openxmlformats.org/officeDocument/2006/math" xmlns:v="urn:schemas-microsoft-com:vml" xmlns:wp14="http://schemas.microsoft.com/office/word/2010/wordprocessingDrawing" xmlns:wp="http://schemas.openxmlformats.org/drawingml/2006/wordprocessingDrawing" xmlns:w10="urn:schemas-microsoft-com:office:word" xmlns:w="http://schemas.openxmlformats.org/wordprocessingml/2006/main" xmlns:w14="http://schemas.microsoft.com/office/word/2010/wordml" xmlns:w15="http://schemas.microsoft.com/office/word/2012/wordml" xmlns:w16cex="http://schemas.microsoft.com/office/word/2018/wordml/cex" xmlns:w16cid="http://schemas.microsoft.com/office/word/2016/wordml/cid" xmlns:w16="http://schemas.microsoft.com/office/word/2018/wordml" xmlns:w16se="http://schemas.microsoft.com/office/word/2015/wordml/symex" xmlns:wpg="http://schemas.microsoft.com/office/word/2010/wordprocessingGroup" xmlns:wpi="http://schemas.microsoft.com/office/word/2010/wordprocessingInk" xmlns:wne="http://schemas.microsoft.com/office/word/2006/wordml" xmlns:wps="http://schemas.microsoft.com/office/word/2010/wordprocessingShape" mc:Ignorable="w14 w15 w16se w16cid w16 w16cex wp14">
+<w:ftr xmlns:wpc="http://schemas.microsoft.com/office/word/2010/wordprocessingCanvas" xmlns:cx="http://schemas.microsoft.com/office/drawing/2014/chartex" xmlns:cx1="http://schemas.microsoft.com/office/drawing/2015/9/8/chartex" xmlns:cx2="http://schemas.microsoft.com/office/drawing/2015/10/21/chartex" xmlns:cx3="http://schemas.microsoft.com/office/drawing/2016/5/9/chartex" xmlns:cx4="http://schemas.microsoft.com/office/drawing/2016/5/10/chartex" xmlns:cx5="http://schemas.microsoft.com/office/drawing/2016/5/11/chartex" xmlns:cx6="http://schemas.microsoft.com/office/drawing/2016/5/12/chartex" xmlns:cx7="http://schemas.microsoft.com/office/drawing/2016/5/13/chartex" xmlns:cx8="http://schemas.microsoft.com/office/drawing/2016/5/14/chartex" xmlns:mc="http://schemas.openxmlformats.org/markup-compatibility/2006" xmlns:aink="http://schemas.microsoft.com/office/drawing/2016/ink" xmlns:am3d="http://schemas.microsoft.com/office/drawing/2017/model3d" xmlns:o="urn:schemas-microsoft-com:office:office" xmlns:r="http://schemas.openxmlformats.org/officeDocument/2006/relationships" xmlns:m="http://schemas.openxmlformats.org/officeDocument/2006/math" xmlns:v="urn:schemas-microsoft-com:vml" xmlns:wp14="http://schemas.microsoft.com/office/word/2010/wordprocessingDrawing" xmlns:wp="http://schemas.openxmlformats.org/drawingml/2006/wordprocessingDrawing" xmlns:w10="urn:schemas-microsoft-com:office:word" xmlns:w="http://schemas.openxmlformats.org/wordprocessingml/2006/main" xmlns:w14="http://schemas.microsoft.com/office/word/2010/wordml" xmlns:w15="http://schemas.microsoft.com/office/word/2012/wordml" xmlns:w16cex="http://schemas.microsoft.com/office/word/2018/wordml/cex" xmlns:w16cid="http://schemas.microsoft.com/office/word/2016/wordml/cid" xmlns:w16="http://schemas.microsoft.com/office/word/2018/wordml" xmlns:w16sdtdh="http://schemas.microsoft.com/office/word/2020/wordml/sdtdatahash" xmlns:w16se="http://schemas.microsoft.com/office/word/2015/wordml/symex" xmlns:wpg="http://schemas.microsoft.com/office/word/2010/wordprocessingGroup" xmlns:wpi="http://schemas.microsoft.com/office/word/2010/wordprocessingInk" xmlns:wne="http://schemas.microsoft.com/office/word/2006/wordml" xmlns:wps="http://schemas.microsoft.com/office/word/2010/wordprocessingShape" mc:Ignorable="w14 w15 w16se w16cid w16 w16cex w16sdtdh wp14">
   <w:p>
     <w:pPr>
       <w:pStyle w:val="Footer"/>
@@ -17210,7 +19342,7 @@
 </file>
 
 <file path=word/footer2.xml><?xml version="1.0" encoding="utf-8"?>
-<w:ftr xmlns:wpc="http://schemas.microsoft.com/office/word/2010/wordprocessingCanvas" xmlns:cx="http://schemas.microsoft.com/office/drawing/2014/chartex" xmlns:cx1="http://schemas.microsoft.com/office/drawing/2015/9/8/chartex" xmlns:cx2="http://schemas.microsoft.com/office/drawing/2015/10/21/chartex" xmlns:cx3="http://schemas.microsoft.com/office/drawing/2016/5/9/chartex" xmlns:cx4="http://schemas.microsoft.com/office/drawing/2016/5/10/chartex" xmlns:cx5="http://schemas.microsoft.com/office/drawing/2016/5/11/chartex" xmlns:cx6="http://schemas.microsoft.com/office/drawing/2016/5/12/chartex" xmlns:cx7="http://schemas.microsoft.com/office/drawing/2016/5/13/chartex" xmlns:cx8="http://schemas.microsoft.com/office/drawing/2016/5/14/chartex" xmlns:mc="http://schemas.openxmlformats.org/markup-compatibility/2006" xmlns:aink="http://schemas.microsoft.com/office/drawing/2016/ink" xmlns:am3d="http://schemas.microsoft.com/office/drawing/2017/model3d" xmlns:o="urn:schemas-microsoft-com:office:office" xmlns:r="http://schemas.openxmlformats.org/officeDocument/2006/relationships" xmlns:m="http://schemas.openxmlformats.org/officeDocument/2006/math" xmlns:v="urn:schemas-microsoft-com:vml" xmlns:wp14="http://schemas.microsoft.com/office/word/2010/wordprocessingDrawing" xmlns:wp="http://schemas.openxmlformats.org/drawingml/2006/wordprocessingDrawing" xmlns:w10="urn:schemas-microsoft-com:office:word" xmlns:w="http://schemas.openxmlformats.org/wordprocessingml/2006/main" xmlns:w14="http://schemas.microsoft.com/office/word/2010/wordml" xmlns:w15="http://schemas.microsoft.com/office/word/2012/wordml" xmlns:w16cex="http://schemas.microsoft.com/office/word/2018/wordml/cex" xmlns:w16cid="http://schemas.microsoft.com/office/word/2016/wordml/cid" xmlns:w16="http://schemas.microsoft.com/office/word/2018/wordml" xmlns:w16se="http://schemas.microsoft.com/office/word/2015/wordml/symex" xmlns:wpg="http://schemas.microsoft.com/office/word/2010/wordprocessingGroup" xmlns:wpi="http://schemas.microsoft.com/office/word/2010/wordprocessingInk" xmlns:wne="http://schemas.microsoft.com/office/word/2006/wordml" xmlns:wps="http://schemas.microsoft.com/office/word/2010/wordprocessingShape" mc:Ignorable="w14 w15 w16se w16cid w16 w16cex wp14">
+<w:ftr xmlns:wpc="http://schemas.microsoft.com/office/word/2010/wordprocessingCanvas" xmlns:cx="http://schemas.microsoft.com/office/drawing/2014/chartex" xmlns:cx1="http://schemas.microsoft.com/office/drawing/2015/9/8/chartex" xmlns:cx2="http://schemas.microsoft.com/office/drawing/2015/10/21/chartex" xmlns:cx3="http://schemas.microsoft.com/office/drawing/2016/5/9/chartex" xmlns:cx4="http://schemas.microsoft.com/office/drawing/2016/5/10/chartex" xmlns:cx5="http://schemas.microsoft.com/office/drawing/2016/5/11/chartex" xmlns:cx6="http://schemas.microsoft.com/office/drawing/2016/5/12/chartex" xmlns:cx7="http://schemas.microsoft.com/office/drawing/2016/5/13/chartex" xmlns:cx8="http://schemas.microsoft.com/office/drawing/2016/5/14/chartex" xmlns:mc="http://schemas.openxmlformats.org/markup-compatibility/2006" xmlns:aink="http://schemas.microsoft.com/office/drawing/2016/ink" xmlns:am3d="http://schemas.microsoft.com/office/drawing/2017/model3d" xmlns:o="urn:schemas-microsoft-com:office:office" xmlns:r="http://schemas.openxmlformats.org/officeDocument/2006/relationships" xmlns:m="http://schemas.openxmlformats.org/officeDocument/2006/math" xmlns:v="urn:schemas-microsoft-com:vml" xmlns:wp14="http://schemas.microsoft.com/office/word/2010/wordprocessingDrawing" xmlns:wp="http://schemas.openxmlformats.org/drawingml/2006/wordprocessingDrawing" xmlns:w10="urn:schemas-microsoft-com:office:word" xmlns:w="http://schemas.openxmlformats.org/wordprocessingml/2006/main" xmlns:w14="http://schemas.microsoft.com/office/word/2010/wordml" xmlns:w15="http://schemas.microsoft.com/office/word/2012/wordml" xmlns:w16cex="http://schemas.microsoft.com/office/word/2018/wordml/cex" xmlns:w16cid="http://schemas.microsoft.com/office/word/2016/wordml/cid" xmlns:w16="http://schemas.microsoft.com/office/word/2018/wordml" xmlns:w16sdtdh="http://schemas.microsoft.com/office/word/2020/wordml/sdtdatahash" xmlns:w16se="http://schemas.microsoft.com/office/word/2015/wordml/symex" xmlns:wpg="http://schemas.microsoft.com/office/word/2010/wordprocessingGroup" xmlns:wpi="http://schemas.microsoft.com/office/word/2010/wordprocessingInk" xmlns:wne="http://schemas.microsoft.com/office/word/2006/wordml" xmlns:wps="http://schemas.microsoft.com/office/word/2010/wordprocessingShape" mc:Ignorable="w14 w15 w16se w16cid w16 w16cex w16sdtdh wp14">
   <w:p>
     <w:pPr>
       <w:pStyle w:val="Footer"/>
@@ -17226,7 +19358,7 @@
 </file>
 
 <file path=word/footer3.xml><?xml version="1.0" encoding="utf-8"?>
-<w:ftr xmlns:wpc="http://schemas.microsoft.com/office/word/2010/wordprocessingCanvas" xmlns:cx="http://schemas.microsoft.com/office/drawing/2014/chartex" xmlns:cx1="http://schemas.microsoft.com/office/drawing/2015/9/8/chartex" xmlns:cx2="http://schemas.microsoft.com/office/drawing/2015/10/21/chartex" xmlns:cx3="http://schemas.microsoft.com/office/drawing/2016/5/9/chartex" xmlns:cx4="http://schemas.microsoft.com/office/drawing/2016/5/10/chartex" xmlns:cx5="http://schemas.microsoft.com/office/drawing/2016/5/11/chartex" xmlns:cx6="http://schemas.microsoft.com/office/drawing/2016/5/12/chartex" xmlns:cx7="http://schemas.microsoft.com/office/drawing/2016/5/13/chartex" xmlns:cx8="http://schemas.microsoft.com/office/drawing/2016/5/14/chartex" xmlns:mc="http://schemas.openxmlformats.org/markup-compatibility/2006" xmlns:aink="http://schemas.microsoft.com/office/drawing/2016/ink" xmlns:am3d="http://schemas.microsoft.com/office/drawing/2017/model3d" xmlns:o="urn:schemas-microsoft-com:office:office" xmlns:r="http://schemas.openxmlformats.org/officeDocument/2006/relationships" xmlns:m="http://schemas.openxmlformats.org/officeDocument/2006/math" xmlns:v="urn:schemas-microsoft-com:vml" xmlns:wp14="http://schemas.microsoft.com/office/word/2010/wordprocessingDrawing" xmlns:wp="http://schemas.openxmlformats.org/drawingml/2006/wordprocessingDrawing" xmlns:w10="urn:schemas-microsoft-com:office:word" xmlns:w="http://schemas.openxmlformats.org/wordprocessingml/2006/main" xmlns:w14="http://schemas.microsoft.com/office/word/2010/wordml" xmlns:w15="http://schemas.microsoft.com/office/word/2012/wordml" xmlns:w16cex="http://schemas.microsoft.com/office/word/2018/wordml/cex" xmlns:w16cid="http://schemas.microsoft.com/office/word/2016/wordml/cid" xmlns:w16="http://schemas.microsoft.com/office/word/2018/wordml" xmlns:w16se="http://schemas.microsoft.com/office/word/2015/wordml/symex" xmlns:wpg="http://schemas.microsoft.com/office/word/2010/wordprocessingGroup" xmlns:wpi="http://schemas.microsoft.com/office/word/2010/wordprocessingInk" xmlns:wne="http://schemas.microsoft.com/office/word/2006/wordml" xmlns:wps="http://schemas.microsoft.com/office/word/2010/wordprocessingShape" mc:Ignorable="w14 w15 w16se w16cid w16 w16cex wp14">
+<w:ftr xmlns:wpc="http://schemas.microsoft.com/office/word/2010/wordprocessingCanvas" xmlns:cx="http://schemas.microsoft.com/office/drawing/2014/chartex" xmlns:cx1="http://schemas.microsoft.com/office/drawing/2015/9/8/chartex" xmlns:cx2="http://schemas.microsoft.com/office/drawing/2015/10/21/chartex" xmlns:cx3="http://schemas.microsoft.com/office/drawing/2016/5/9/chartex" xmlns:cx4="http://schemas.microsoft.com/office/drawing/2016/5/10/chartex" xmlns:cx5="http://schemas.microsoft.com/office/drawing/2016/5/11/chartex" xmlns:cx6="http://schemas.microsoft.com/office/drawing/2016/5/12/chartex" xmlns:cx7="http://schemas.microsoft.com/office/drawing/2016/5/13/chartex" xmlns:cx8="http://schemas.microsoft.com/office/drawing/2016/5/14/chartex" xmlns:mc="http://schemas.openxmlformats.org/markup-compatibility/2006" xmlns:aink="http://schemas.microsoft.com/office/drawing/2016/ink" xmlns:am3d="http://schemas.microsoft.com/office/drawing/2017/model3d" xmlns:o="urn:schemas-microsoft-com:office:office" xmlns:r="http://schemas.openxmlformats.org/officeDocument/2006/relationships" xmlns:m="http://schemas.openxmlformats.org/officeDocument/2006/math" xmlns:v="urn:schemas-microsoft-com:vml" xmlns:wp14="http://schemas.microsoft.com/office/word/2010/wordprocessingDrawing" xmlns:wp="http://schemas.openxmlformats.org/drawingml/2006/wordprocessingDrawing" xmlns:w10="urn:schemas-microsoft-com:office:word" xmlns:w="http://schemas.openxmlformats.org/wordprocessingml/2006/main" xmlns:w14="http://schemas.microsoft.com/office/word/2010/wordml" xmlns:w15="http://schemas.microsoft.com/office/word/2012/wordml" xmlns:w16cex="http://schemas.microsoft.com/office/word/2018/wordml/cex" xmlns:w16cid="http://schemas.microsoft.com/office/word/2016/wordml/cid" xmlns:w16="http://schemas.microsoft.com/office/word/2018/wordml" xmlns:w16sdtdh="http://schemas.microsoft.com/office/word/2020/wordml/sdtdatahash" xmlns:w16se="http://schemas.microsoft.com/office/word/2015/wordml/symex" xmlns:wpg="http://schemas.microsoft.com/office/word/2010/wordprocessingGroup" xmlns:wpi="http://schemas.microsoft.com/office/word/2010/wordprocessingInk" xmlns:wne="http://schemas.microsoft.com/office/word/2006/wordml" xmlns:wps="http://schemas.microsoft.com/office/word/2010/wordprocessingShape" mc:Ignorable="w14 w15 w16se w16cid w16 w16cex w16sdtdh wp14">
   <w:sdt>
     <w:sdtPr>
       <w:id w:val="-187306140"/>
@@ -17285,7 +19417,7 @@
 </file>
 
 <file path=word/footnotes.xml><?xml version="1.0" encoding="utf-8"?>
-<w:footnotes xmlns:wpc="http://schemas.microsoft.com/office/word/2010/wordprocessingCanvas" xmlns:cx="http://schemas.microsoft.com/office/drawing/2014/chartex" xmlns:cx1="http://schemas.microsoft.com/office/drawing/2015/9/8/chartex" xmlns:cx2="http://schemas.microsoft.com/office/drawing/2015/10/21/chartex" xmlns:cx3="http://schemas.microsoft.com/office/drawing/2016/5/9/chartex" xmlns:cx4="http://schemas.microsoft.com/office/drawing/2016/5/10/chartex" xmlns:cx5="http://schemas.microsoft.com/office/drawing/2016/5/11/chartex" xmlns:cx6="http://schemas.microsoft.com/office/drawing/2016/5/12/chartex" xmlns:cx7="http://schemas.microsoft.com/office/drawing/2016/5/13/chartex" xmlns:cx8="http://schemas.microsoft.com/office/drawing/2016/5/14/chartex" xmlns:mc="http://schemas.openxmlformats.org/markup-compatibility/2006" xmlns:aink="http://schemas.microsoft.com/office/drawing/2016/ink" xmlns:am3d="http://schemas.microsoft.com/office/drawing/2017/model3d" xmlns:o="urn:schemas-microsoft-com:office:office" xmlns:r="http://schemas.openxmlformats.org/officeDocument/2006/relationships" xmlns:m="http://schemas.openxmlformats.org/officeDocument/2006/math" xmlns:v="urn:schemas-microsoft-com:vml" xmlns:wp14="http://schemas.microsoft.com/office/word/2010/wordprocessingDrawing" xmlns:wp="http://schemas.openxmlformats.org/drawingml/2006/wordprocessingDrawing" xmlns:w10="urn:schemas-microsoft-com:office:word" xmlns:w="http://schemas.openxmlformats.org/wordprocessingml/2006/main" xmlns:w14="http://schemas.microsoft.com/office/word/2010/wordml" xmlns:w15="http://schemas.microsoft.com/office/word/2012/wordml" xmlns:w16cex="http://schemas.microsoft.com/office/word/2018/wordml/cex" xmlns:w16cid="http://schemas.microsoft.com/office/word/2016/wordml/cid" xmlns:w16="http://schemas.microsoft.com/office/word/2018/wordml" xmlns:w16se="http://schemas.microsoft.com/office/word/2015/wordml/symex" xmlns:wpg="http://schemas.microsoft.com/office/word/2010/wordprocessingGroup" xmlns:wpi="http://schemas.microsoft.com/office/word/2010/wordprocessingInk" xmlns:wne="http://schemas.microsoft.com/office/word/2006/wordml" xmlns:wps="http://schemas.microsoft.com/office/word/2010/wordprocessingShape" mc:Ignorable="w14 w15 w16se w16cid w16 w16cex wp14">
+<w:footnotes xmlns:wpc="http://schemas.microsoft.com/office/word/2010/wordprocessingCanvas" xmlns:cx="http://schemas.microsoft.com/office/drawing/2014/chartex" xmlns:cx1="http://schemas.microsoft.com/office/drawing/2015/9/8/chartex" xmlns:cx2="http://schemas.microsoft.com/office/drawing/2015/10/21/chartex" xmlns:cx3="http://schemas.microsoft.com/office/drawing/2016/5/9/chartex" xmlns:cx4="http://schemas.microsoft.com/office/drawing/2016/5/10/chartex" xmlns:cx5="http://schemas.microsoft.com/office/drawing/2016/5/11/chartex" xmlns:cx6="http://schemas.microsoft.com/office/drawing/2016/5/12/chartex" xmlns:cx7="http://schemas.microsoft.com/office/drawing/2016/5/13/chartex" xmlns:cx8="http://schemas.microsoft.com/office/drawing/2016/5/14/chartex" xmlns:mc="http://schemas.openxmlformats.org/markup-compatibility/2006" xmlns:aink="http://schemas.microsoft.com/office/drawing/2016/ink" xmlns:am3d="http://schemas.microsoft.com/office/drawing/2017/model3d" xmlns:o="urn:schemas-microsoft-com:office:office" xmlns:r="http://schemas.openxmlformats.org/officeDocument/2006/relationships" xmlns:m="http://schemas.openxmlformats.org/officeDocument/2006/math" xmlns:v="urn:schemas-microsoft-com:vml" xmlns:wp14="http://schemas.microsoft.com/office/word/2010/wordprocessingDrawing" xmlns:wp="http://schemas.openxmlformats.org/drawingml/2006/wordprocessingDrawing" xmlns:w10="urn:schemas-microsoft-com:office:word" xmlns:w="http://schemas.openxmlformats.org/wordprocessingml/2006/main" xmlns:w14="http://schemas.microsoft.com/office/word/2010/wordml" xmlns:w15="http://schemas.microsoft.com/office/word/2012/wordml" xmlns:w16cex="http://schemas.microsoft.com/office/word/2018/wordml/cex" xmlns:w16cid="http://schemas.microsoft.com/office/word/2016/wordml/cid" xmlns:w16="http://schemas.microsoft.com/office/word/2018/wordml" xmlns:w16sdtdh="http://schemas.microsoft.com/office/word/2020/wordml/sdtdatahash" xmlns:w16se="http://schemas.microsoft.com/office/word/2015/wordml/symex" xmlns:wpg="http://schemas.microsoft.com/office/word/2010/wordprocessingGroup" xmlns:wpi="http://schemas.microsoft.com/office/word/2010/wordprocessingInk" xmlns:wne="http://schemas.microsoft.com/office/word/2006/wordml" xmlns:wps="http://schemas.microsoft.com/office/word/2010/wordprocessingShape" mc:Ignorable="w14 w15 w16se w16cid w16 w16cex w16sdtdh wp14">
   <w:footnote w:type="separator" w:id="-1">
     <w:p>
       <w:pPr>
@@ -17310,7 +19442,7 @@
 </file>
 
 <file path=word/header1.xml><?xml version="1.0" encoding="utf-8"?>
-<w:hdr xmlns:wpc="http://schemas.microsoft.com/office/word/2010/wordprocessingCanvas" xmlns:cx="http://schemas.microsoft.com/office/drawing/2014/chartex" xmlns:cx1="http://schemas.microsoft.com/office/drawing/2015/9/8/chartex" xmlns:cx2="http://schemas.microsoft.com/office/drawing/2015/10/21/chartex" xmlns:cx3="http://schemas.microsoft.com/office/drawing/2016/5/9/chartex" xmlns:cx4="http://schemas.microsoft.com/office/drawing/2016/5/10/chartex" xmlns:cx5="http://schemas.microsoft.com/office/drawing/2016/5/11/chartex" xmlns:cx6="http://schemas.microsoft.com/office/drawing/2016/5/12/chartex" xmlns:cx7="http://schemas.microsoft.com/office/drawing/2016/5/13/chartex" xmlns:cx8="http://schemas.microsoft.com/office/drawing/2016/5/14/chartex" xmlns:mc="http://schemas.openxmlformats.org/markup-compatibility/2006" xmlns:aink="http://schemas.microsoft.com/office/drawing/2016/ink" xmlns:am3d="http://schemas.microsoft.com/office/drawing/2017/model3d" xmlns:o="urn:schemas-microsoft-com:office:office" xmlns:r="http://schemas.openxmlformats.org/officeDocument/2006/relationships" xmlns:m="http://schemas.openxmlformats.org/officeDocument/2006/math" xmlns:v="urn:schemas-microsoft-com:vml" xmlns:wp14="http://schemas.microsoft.com/office/word/2010/wordprocessingDrawing" xmlns:wp="http://schemas.openxmlformats.org/drawingml/2006/wordprocessingDrawing" xmlns:w10="urn:schemas-microsoft-com:office:word" xmlns:w="http://schemas.openxmlformats.org/wordprocessingml/2006/main" xmlns:w14="http://schemas.microsoft.com/office/word/2010/wordml" xmlns:w15="http://schemas.microsoft.com/office/word/2012/wordml" xmlns:w16cex="http://schemas.microsoft.com/office/word/2018/wordml/cex" xmlns:w16cid="http://schemas.microsoft.com/office/word/2016/wordml/cid" xmlns:w16="http://schemas.microsoft.com/office/word/2018/wordml" xmlns:w16se="http://schemas.microsoft.com/office/word/2015/wordml/symex" xmlns:wpg="http://schemas.microsoft.com/office/word/2010/wordprocessingGroup" xmlns:wpi="http://schemas.microsoft.com/office/word/2010/wordprocessingInk" xmlns:wne="http://schemas.microsoft.com/office/word/2006/wordml" xmlns:wps="http://schemas.microsoft.com/office/word/2010/wordprocessingShape" mc:Ignorable="w14 w15 w16se w16cid w16 w16cex wp14">
+<w:hdr xmlns:wpc="http://schemas.microsoft.com/office/word/2010/wordprocessingCanvas" xmlns:cx="http://schemas.microsoft.com/office/drawing/2014/chartex" xmlns:cx1="http://schemas.microsoft.com/office/drawing/2015/9/8/chartex" xmlns:cx2="http://schemas.microsoft.com/office/drawing/2015/10/21/chartex" xmlns:cx3="http://schemas.microsoft.com/office/drawing/2016/5/9/chartex" xmlns:cx4="http://schemas.microsoft.com/office/drawing/2016/5/10/chartex" xmlns:cx5="http://schemas.microsoft.com/office/drawing/2016/5/11/chartex" xmlns:cx6="http://schemas.microsoft.com/office/drawing/2016/5/12/chartex" xmlns:cx7="http://schemas.microsoft.com/office/drawing/2016/5/13/chartex" xmlns:cx8="http://schemas.microsoft.com/office/drawing/2016/5/14/chartex" xmlns:mc="http://schemas.openxmlformats.org/markup-compatibility/2006" xmlns:aink="http://schemas.microsoft.com/office/drawing/2016/ink" xmlns:am3d="http://schemas.microsoft.com/office/drawing/2017/model3d" xmlns:o="urn:schemas-microsoft-com:office:office" xmlns:r="http://schemas.openxmlformats.org/officeDocument/2006/relationships" xmlns:m="http://schemas.openxmlformats.org/officeDocument/2006/math" xmlns:v="urn:schemas-microsoft-com:vml" xmlns:wp14="http://schemas.microsoft.com/office/word/2010/wordprocessingDrawing" xmlns:wp="http://schemas.openxmlformats.org/drawingml/2006/wordprocessingDrawing" xmlns:w10="urn:schemas-microsoft-com:office:word" xmlns:w="http://schemas.openxmlformats.org/wordprocessingml/2006/main" xmlns:w14="http://schemas.microsoft.com/office/word/2010/wordml" xmlns:w15="http://schemas.microsoft.com/office/word/2012/wordml" xmlns:w16cex="http://schemas.microsoft.com/office/word/2018/wordml/cex" xmlns:w16cid="http://schemas.microsoft.com/office/word/2016/wordml/cid" xmlns:w16="http://schemas.microsoft.com/office/word/2018/wordml" xmlns:w16sdtdh="http://schemas.microsoft.com/office/word/2020/wordml/sdtdatahash" xmlns:w16se="http://schemas.microsoft.com/office/word/2015/wordml/symex" xmlns:wpg="http://schemas.microsoft.com/office/word/2010/wordprocessingGroup" xmlns:wpi="http://schemas.microsoft.com/office/word/2010/wordprocessingInk" xmlns:wne="http://schemas.microsoft.com/office/word/2006/wordml" xmlns:wps="http://schemas.microsoft.com/office/word/2010/wordprocessingShape" mc:Ignorable="w14 w15 w16se w16cid w16 w16cex w16sdtdh wp14">
   <w:p>
     <w:pPr>
       <w:pStyle w:val="Header"/>
@@ -17320,7 +19452,7 @@
 </file>
 
 <file path=word/header2.xml><?xml version="1.0" encoding="utf-8"?>
-<w:hdr xmlns:wpc="http://schemas.microsoft.com/office/word/2010/wordprocessingCanvas" xmlns:cx="http://schemas.microsoft.com/office/drawing/2014/chartex" xmlns:cx1="http://schemas.microsoft.com/office/drawing/2015/9/8/chartex" xmlns:cx2="http://schemas.microsoft.com/office/drawing/2015/10/21/chartex" xmlns:cx3="http://schemas.microsoft.com/office/drawing/2016/5/9/chartex" xmlns:cx4="http://schemas.microsoft.com/office/drawing/2016/5/10/chartex" xmlns:cx5="http://schemas.microsoft.com/office/drawing/2016/5/11/chartex" xmlns:cx6="http://schemas.microsoft.com/office/drawing/2016/5/12/chartex" xmlns:cx7="http://schemas.microsoft.com/office/drawing/2016/5/13/chartex" xmlns:cx8="http://schemas.microsoft.com/office/drawing/2016/5/14/chartex" xmlns:mc="http://schemas.openxmlformats.org/markup-compatibility/2006" xmlns:aink="http://schemas.microsoft.com/office/drawing/2016/ink" xmlns:am3d="http://schemas.microsoft.com/office/drawing/2017/model3d" xmlns:o="urn:schemas-microsoft-com:office:office" xmlns:r="http://schemas.openxmlformats.org/officeDocument/2006/relationships" xmlns:m="http://schemas.openxmlformats.org/officeDocument/2006/math" xmlns:v="urn:schemas-microsoft-com:vml" xmlns:wp14="http://schemas.microsoft.com/office/word/2010/wordprocessingDrawing" xmlns:wp="http://schemas.openxmlformats.org/drawingml/2006/wordprocessingDrawing" xmlns:w10="urn:schemas-microsoft-com:office:word" xmlns:w="http://schemas.openxmlformats.org/wordprocessingml/2006/main" xmlns:w14="http://schemas.microsoft.com/office/word/2010/wordml" xmlns:w15="http://schemas.microsoft.com/office/word/2012/wordml" xmlns:w16cex="http://schemas.microsoft.com/office/word/2018/wordml/cex" xmlns:w16cid="http://schemas.microsoft.com/office/word/2016/wordml/cid" xmlns:w16="http://schemas.microsoft.com/office/word/2018/wordml" xmlns:w16se="http://schemas.microsoft.com/office/word/2015/wordml/symex" xmlns:wpg="http://schemas.microsoft.com/office/word/2010/wordprocessingGroup" xmlns:wpi="http://schemas.microsoft.com/office/word/2010/wordprocessingInk" xmlns:wne="http://schemas.microsoft.com/office/word/2006/wordml" xmlns:wps="http://schemas.microsoft.com/office/word/2010/wordprocessingShape" mc:Ignorable="w14 w15 w16se w16cid w16 w16cex wp14">
+<w:hdr xmlns:wpc="http://schemas.microsoft.com/office/word/2010/wordprocessingCanvas" xmlns:cx="http://schemas.microsoft.com/office/drawing/2014/chartex" xmlns:cx1="http://schemas.microsoft.com/office/drawing/2015/9/8/chartex" xmlns:cx2="http://schemas.microsoft.com/office/drawing/2015/10/21/chartex" xmlns:cx3="http://schemas.microsoft.com/office/drawing/2016/5/9/chartex" xmlns:cx4="http://schemas.microsoft.com/office/drawing/2016/5/10/chartex" xmlns:cx5="http://schemas.microsoft.com/office/drawing/2016/5/11/chartex" xmlns:cx6="http://schemas.microsoft.com/office/drawing/2016/5/12/chartex" xmlns:cx7="http://schemas.microsoft.com/office/drawing/2016/5/13/chartex" xmlns:cx8="http://schemas.microsoft.com/office/drawing/2016/5/14/chartex" xmlns:mc="http://schemas.openxmlformats.org/markup-compatibility/2006" xmlns:aink="http://schemas.microsoft.com/office/drawing/2016/ink" xmlns:am3d="http://schemas.microsoft.com/office/drawing/2017/model3d" xmlns:o="urn:schemas-microsoft-com:office:office" xmlns:r="http://schemas.openxmlformats.org/officeDocument/2006/relationships" xmlns:m="http://schemas.openxmlformats.org/officeDocument/2006/math" xmlns:v="urn:schemas-microsoft-com:vml" xmlns:wp14="http://schemas.microsoft.com/office/word/2010/wordprocessingDrawing" xmlns:wp="http://schemas.openxmlformats.org/drawingml/2006/wordprocessingDrawing" xmlns:w10="urn:schemas-microsoft-com:office:word" xmlns:w="http://schemas.openxmlformats.org/wordprocessingml/2006/main" xmlns:w14="http://schemas.microsoft.com/office/word/2010/wordml" xmlns:w15="http://schemas.microsoft.com/office/word/2012/wordml" xmlns:w16cex="http://schemas.microsoft.com/office/word/2018/wordml/cex" xmlns:w16cid="http://schemas.microsoft.com/office/word/2016/wordml/cid" xmlns:w16="http://schemas.microsoft.com/office/word/2018/wordml" xmlns:w16sdtdh="http://schemas.microsoft.com/office/word/2020/wordml/sdtdatahash" xmlns:w16se="http://schemas.microsoft.com/office/word/2015/wordml/symex" xmlns:wpg="http://schemas.microsoft.com/office/word/2010/wordprocessingGroup" xmlns:wpi="http://schemas.microsoft.com/office/word/2010/wordprocessingInk" xmlns:wne="http://schemas.microsoft.com/office/word/2006/wordml" xmlns:wps="http://schemas.microsoft.com/office/word/2010/wordprocessingShape" mc:Ignorable="w14 w15 w16se w16cid w16 w16cex w16sdtdh wp14">
   <w:p>
     <w:pPr>
       <w:pStyle w:val="Header"/>
@@ -17330,7 +19462,7 @@
 </file>
 
 <file path=word/numbering.xml><?xml version="1.0" encoding="utf-8"?>
-<w:numbering xmlns:wpc="http://schemas.microsoft.com/office/word/2010/wordprocessingCanvas" xmlns:cx="http://schemas.microsoft.com/office/drawing/2014/chartex" xmlns:cx1="http://schemas.microsoft.com/office/drawing/2015/9/8/chartex" xmlns:cx2="http://schemas.microsoft.com/office/drawing/2015/10/21/chartex" xmlns:cx3="http://schemas.microsoft.com/office/drawing/2016/5/9/chartex" xmlns:cx4="http://schemas.microsoft.com/office/drawing/2016/5/10/chartex" xmlns:cx5="http://schemas.microsoft.com/office/drawing/2016/5/11/chartex" xmlns:cx6="http://schemas.microsoft.com/office/drawing/2016/5/12/chartex" xmlns:cx7="http://schemas.microsoft.com/office/drawing/2016/5/13/chartex" xmlns:cx8="http://schemas.microsoft.com/office/drawing/2016/5/14/chartex" xmlns:mc="http://schemas.openxmlformats.org/markup-compatibility/2006" xmlns:aink="http://schemas.microsoft.com/office/drawing/2016/ink" xmlns:am3d="http://schemas.microsoft.com/office/drawing/2017/model3d" xmlns:o="urn:schemas-microsoft-com:office:office" xmlns:r="http://schemas.openxmlformats.org/officeDocument/2006/relationships" xmlns:m="http://schemas.openxmlformats.org/officeDocument/2006/math" xmlns:v="urn:schemas-microsoft-com:vml" xmlns:wp14="http://schemas.microsoft.com/office/word/2010/wordprocessingDrawing" xmlns:wp="http://schemas.openxmlformats.org/drawingml/2006/wordprocessingDrawing" xmlns:w10="urn:schemas-microsoft-com:office:word" xmlns:w="http://schemas.openxmlformats.org/wordprocessingml/2006/main" xmlns:w14="http://schemas.microsoft.com/office/word/2010/wordml" xmlns:w15="http://schemas.microsoft.com/office/word/2012/wordml" xmlns:w16cex="http://schemas.microsoft.com/office/word/2018/wordml/cex" xmlns:w16cid="http://schemas.microsoft.com/office/word/2016/wordml/cid" xmlns:w16="http://schemas.microsoft.com/office/word/2018/wordml" xmlns:w16se="http://schemas.microsoft.com/office/word/2015/wordml/symex" xmlns:wpg="http://schemas.microsoft.com/office/word/2010/wordprocessingGroup" xmlns:wpi="http://schemas.microsoft.com/office/word/2010/wordprocessingInk" xmlns:wne="http://schemas.microsoft.com/office/word/2006/wordml" xmlns:wps="http://schemas.microsoft.com/office/word/2010/wordprocessingShape" mc:Ignorable="w14 w15 w16se w16cid w16 w16cex wp14">
+<w:numbering xmlns:wpc="http://schemas.microsoft.com/office/word/2010/wordprocessingCanvas" xmlns:cx="http://schemas.microsoft.com/office/drawing/2014/chartex" xmlns:cx1="http://schemas.microsoft.com/office/drawing/2015/9/8/chartex" xmlns:cx2="http://schemas.microsoft.com/office/drawing/2015/10/21/chartex" xmlns:cx3="http://schemas.microsoft.com/office/drawing/2016/5/9/chartex" xmlns:cx4="http://schemas.microsoft.com/office/drawing/2016/5/10/chartex" xmlns:cx5="http://schemas.microsoft.com/office/drawing/2016/5/11/chartex" xmlns:cx6="http://schemas.microsoft.com/office/drawing/2016/5/12/chartex" xmlns:cx7="http://schemas.microsoft.com/office/drawing/2016/5/13/chartex" xmlns:cx8="http://schemas.microsoft.com/office/drawing/2016/5/14/chartex" xmlns:mc="http://schemas.openxmlformats.org/markup-compatibility/2006" xmlns:aink="http://schemas.microsoft.com/office/drawing/2016/ink" xmlns:am3d="http://schemas.microsoft.com/office/drawing/2017/model3d" xmlns:o="urn:schemas-microsoft-com:office:office" xmlns:r="http://schemas.openxmlformats.org/officeDocument/2006/relationships" xmlns:m="http://schemas.openxmlformats.org/officeDocument/2006/math" xmlns:v="urn:schemas-microsoft-com:vml" xmlns:wp14="http://schemas.microsoft.com/office/word/2010/wordprocessingDrawing" xmlns:wp="http://schemas.openxmlformats.org/drawingml/2006/wordprocessingDrawing" xmlns:w10="urn:schemas-microsoft-com:office:word" xmlns:w="http://schemas.openxmlformats.org/wordprocessingml/2006/main" xmlns:w14="http://schemas.microsoft.com/office/word/2010/wordml" xmlns:w15="http://schemas.microsoft.com/office/word/2012/wordml" xmlns:w16cex="http://schemas.microsoft.com/office/word/2018/wordml/cex" xmlns:w16cid="http://schemas.microsoft.com/office/word/2016/wordml/cid" xmlns:w16="http://schemas.microsoft.com/office/word/2018/wordml" xmlns:w16sdtdh="http://schemas.microsoft.com/office/word/2020/wordml/sdtdatahash" xmlns:w16se="http://schemas.microsoft.com/office/word/2015/wordml/symex" xmlns:wpg="http://schemas.microsoft.com/office/word/2010/wordprocessingGroup" xmlns:wpi="http://schemas.microsoft.com/office/word/2010/wordprocessingInk" xmlns:wne="http://schemas.microsoft.com/office/word/2006/wordml" xmlns:wps="http://schemas.microsoft.com/office/word/2010/wordprocessingShape" mc:Ignorable="w14 w15 w16se w16cid w16 w16cex w16sdtdh wp14">
   <w:abstractNum w:abstractNumId="0" w15:restartNumberingAfterBreak="0">
     <w:nsid w:val="026C162C"/>
     <w:multiLevelType w:val="multilevel"/>
@@ -19337,7 +21469,7 @@
 </file>
 
 <file path=word/styles.xml><?xml version="1.0" encoding="utf-8"?>
-<w:styles xmlns:mc="http://schemas.openxmlformats.org/markup-compatibility/2006" xmlns:r="http://schemas.openxmlformats.org/officeDocument/2006/relationships" xmlns:w="http://schemas.openxmlformats.org/wordprocessingml/2006/main" xmlns:w14="http://schemas.microsoft.com/office/word/2010/wordml" xmlns:w15="http://schemas.microsoft.com/office/word/2012/wordml" xmlns:w16cex="http://schemas.microsoft.com/office/word/2018/wordml/cex" xmlns:w16cid="http://schemas.microsoft.com/office/word/2016/wordml/cid" xmlns:w16="http://schemas.microsoft.com/office/word/2018/wordml" xmlns:w16se="http://schemas.microsoft.com/office/word/2015/wordml/symex" mc:Ignorable="w14 w15 w16se w16cid w16 w16cex">
+<w:styles xmlns:mc="http://schemas.openxmlformats.org/markup-compatibility/2006" xmlns:r="http://schemas.openxmlformats.org/officeDocument/2006/relationships" xmlns:w="http://schemas.openxmlformats.org/wordprocessingml/2006/main" xmlns:w14="http://schemas.microsoft.com/office/word/2010/wordml" xmlns:w15="http://schemas.microsoft.com/office/word/2012/wordml" xmlns:w16cex="http://schemas.microsoft.com/office/word/2018/wordml/cex" xmlns:w16cid="http://schemas.microsoft.com/office/word/2016/wordml/cid" xmlns:w16="http://schemas.microsoft.com/office/word/2018/wordml" xmlns:w16sdtdh="http://schemas.microsoft.com/office/word/2020/wordml/sdtdatahash" xmlns:w16se="http://schemas.microsoft.com/office/word/2015/wordml/symex" mc:Ignorable="w14 w15 w16se w16cid w16 w16cex w16sdtdh">
   <w:docDefaults>
     <w:rPrDefault>
       <w:rPr>
@@ -20158,6 +22290,18 @@
       </w:tblBorders>
     </w:tblPr>
   </w:style>
+  <w:style w:type="character" w:styleId="SubtleEmphasis">
+    <w:name w:val="Subtle Emphasis"/>
+    <w:basedOn w:val="DefaultParagraphFont"/>
+    <w:uiPriority w:val="19"/>
+    <w:qFormat/>
+    <w:rsid w:val="00F122CF"/>
+    <w:rPr>
+      <w:i/>
+      <w:iCs/>
+      <w:color w:val="404040" w:themeColor="text1" w:themeTint="BF"/>
+    </w:rPr>
+  </w:style>
 </w:styles>
 </file>
 

</xml_diff>